<commit_message>
page démarchage et documents
</commit_message>
<xml_diff>
--- a/Logiciel_PEP/mysite/polls/templates/polls/RDM_026.docx
+++ b/Logiciel_PEP/mysite/polls/templates/polls/RDM_026.docx
@@ -520,7 +520,15 @@
           <w:sz w:val="20"/>
           <w:szCs w:val="20"/>
         </w:rPr>
-        <w:t xml:space="preserve"> {</w:t>
+        <w:t xml:space="preserve"> </w:t>
+      </w:r>
+      <w:r>
+        <w:rPr>
+          <w:rFonts w:ascii="Quicksand" w:hAnsi="Quicksand" w:cs="Arial"/>
+          <w:sz w:val="20"/>
+          <w:szCs w:val="20"/>
+        </w:rPr>
+        <w:t>{{</w:t>
       </w:r>
       <w:proofErr w:type="spellStart"/>
       <w:r>
@@ -529,7 +537,7 @@
           <w:sz w:val="20"/>
           <w:szCs w:val="20"/>
         </w:rPr>
-        <w:t>je_president_titre</w:t>
+        <w:t>president.titre</w:t>
       </w:r>
       <w:proofErr w:type="spellEnd"/>
       <w:r>
@@ -538,23 +546,7 @@
           <w:sz w:val="20"/>
           <w:szCs w:val="20"/>
         </w:rPr>
-        <w:t>}</w:t>
-      </w:r>
-      <w:r>
-        <w:rPr>
-          <w:rFonts w:ascii="Quicksand" w:hAnsi="Quicksand" w:cs="Arial"/>
-          <w:sz w:val="20"/>
-          <w:szCs w:val="20"/>
-        </w:rPr>
-        <w:t xml:space="preserve"> </w:t>
-      </w:r>
-      <w:r>
-        <w:rPr>
-          <w:rFonts w:ascii="Quicksand" w:hAnsi="Quicksand" w:cs="Arial"/>
-          <w:sz w:val="20"/>
-          <w:szCs w:val="20"/>
-        </w:rPr>
-        <w:t>{</w:t>
+        <w:t>}} {{</w:t>
       </w:r>
       <w:proofErr w:type="spellStart"/>
       <w:r>
@@ -563,7 +555,7 @@
           <w:sz w:val="20"/>
           <w:szCs w:val="20"/>
         </w:rPr>
-        <w:t>je_president_prenom</w:t>
+        <w:t>president.first_name</w:t>
       </w:r>
       <w:proofErr w:type="spellEnd"/>
       <w:r>
@@ -572,23 +564,7 @@
           <w:sz w:val="20"/>
           <w:szCs w:val="20"/>
         </w:rPr>
-        <w:t>}</w:t>
-      </w:r>
-      <w:r>
-        <w:rPr>
-          <w:rFonts w:ascii="Quicksand" w:hAnsi="Quicksand" w:cs="Arial"/>
-          <w:sz w:val="20"/>
-          <w:szCs w:val="20"/>
-        </w:rPr>
-        <w:t xml:space="preserve"> </w:t>
-      </w:r>
-      <w:r>
-        <w:rPr>
-          <w:rFonts w:ascii="Quicksand" w:hAnsi="Quicksand" w:cs="Arial"/>
-          <w:sz w:val="20"/>
-          <w:szCs w:val="20"/>
-        </w:rPr>
-        <w:t>{</w:t>
+        <w:t>}} {{</w:t>
       </w:r>
       <w:proofErr w:type="spellStart"/>
       <w:r>
@@ -597,7 +573,7 @@
           <w:sz w:val="20"/>
           <w:szCs w:val="20"/>
         </w:rPr>
-        <w:t>je_president_nom</w:t>
+        <w:t>president.last_name</w:t>
       </w:r>
       <w:proofErr w:type="spellEnd"/>
       <w:r>
@@ -606,7 +582,7 @@
           <w:sz w:val="20"/>
           <w:szCs w:val="20"/>
         </w:rPr>
-        <w:t>}</w:t>
+        <w:t>}}</w:t>
       </w:r>
     </w:p>
     <w:p>
@@ -704,8 +680,6 @@
         </w:rPr>
         <w:t>{</w:t>
       </w:r>
-      <w:proofErr w:type="spellStart"/>
-      <w:proofErr w:type="gramStart"/>
       <w:r>
         <w:rPr>
           <w:rStyle w:val="lev"/>
@@ -715,9 +689,10 @@
           <w:sz w:val="28"/>
           <w:szCs w:val="22"/>
         </w:rPr>
-        <w:t>etudiant</w:t>
-      </w:r>
-      <w:proofErr w:type="gramEnd"/>
+        <w:t>{</w:t>
+      </w:r>
+      <w:proofErr w:type="spellStart"/>
+      <w:proofErr w:type="gramStart"/>
       <w:r>
         <w:rPr>
           <w:rStyle w:val="lev"/>
@@ -727,9 +702,8 @@
           <w:sz w:val="28"/>
           <w:szCs w:val="22"/>
         </w:rPr>
-        <w:t>_titre</w:t>
-      </w:r>
-      <w:proofErr w:type="spellEnd"/>
+        <w:t>etudiant</w:t>
+      </w:r>
       <w:r>
         <w:rPr>
           <w:rStyle w:val="lev"/>
@@ -739,7 +713,7 @@
           <w:sz w:val="28"/>
           <w:szCs w:val="22"/>
         </w:rPr>
-        <w:t xml:space="preserve">} </w:t>
+        <w:t>.</w:t>
       </w:r>
       <w:r>
         <w:rPr>
@@ -750,8 +724,10 @@
           <w:sz w:val="28"/>
           <w:szCs w:val="22"/>
         </w:rPr>
-        <w:t>{</w:t>
-      </w:r>
+        <w:t>titre</w:t>
+      </w:r>
+      <w:proofErr w:type="spellEnd"/>
+      <w:proofErr w:type="gramEnd"/>
       <w:r>
         <w:rPr>
           <w:rStyle w:val="lev"/>
@@ -761,9 +737,8 @@
           <w:sz w:val="28"/>
           <w:szCs w:val="22"/>
         </w:rPr>
-        <w:t>{</w:t>
-      </w:r>
-      <w:proofErr w:type="spellStart"/>
+        <w:t>}</w:t>
+      </w:r>
       <w:r>
         <w:rPr>
           <w:rStyle w:val="lev"/>
@@ -773,7 +748,7 @@
           <w:sz w:val="28"/>
           <w:szCs w:val="22"/>
         </w:rPr>
-        <w:t>etudian</w:t>
+        <w:t xml:space="preserve">} </w:t>
       </w:r>
       <w:r>
         <w:rPr>
@@ -784,9 +759,8 @@
           <w:sz w:val="28"/>
           <w:szCs w:val="22"/>
         </w:rPr>
-        <w:t>t.first_name</w:t>
-      </w:r>
-      <w:proofErr w:type="spellEnd"/>
+        <w:t>{</w:t>
+      </w:r>
       <w:r>
         <w:rPr>
           <w:rStyle w:val="lev"/>
@@ -796,8 +770,9 @@
           <w:sz w:val="28"/>
           <w:szCs w:val="22"/>
         </w:rPr>
-        <w:t>}</w:t>
-      </w:r>
+        <w:t>{</w:t>
+      </w:r>
+      <w:proofErr w:type="spellStart"/>
       <w:r>
         <w:rPr>
           <w:rStyle w:val="lev"/>
@@ -807,7 +782,7 @@
           <w:sz w:val="28"/>
           <w:szCs w:val="22"/>
         </w:rPr>
-        <w:t xml:space="preserve">} </w:t>
+        <w:t>etudian</w:t>
       </w:r>
       <w:r>
         <w:rPr>
@@ -818,9 +793,9 @@
           <w:sz w:val="28"/>
           <w:szCs w:val="22"/>
         </w:rPr>
-        <w:t>{</w:t>
-      </w:r>
-      <w:proofErr w:type="spellStart"/>
+        <w:t>t.first_name</w:t>
+      </w:r>
+      <w:proofErr w:type="spellEnd"/>
       <w:r>
         <w:rPr>
           <w:rStyle w:val="lev"/>
@@ -830,9 +805,8 @@
           <w:sz w:val="28"/>
           <w:szCs w:val="22"/>
         </w:rPr>
-        <w:t>etudiant_nom</w:t>
-      </w:r>
-      <w:proofErr w:type="spellEnd"/>
+        <w:t>}</w:t>
+      </w:r>
       <w:r>
         <w:rPr>
           <w:rStyle w:val="lev"/>
@@ -842,6 +816,85 @@
           <w:sz w:val="28"/>
           <w:szCs w:val="22"/>
         </w:rPr>
+        <w:t xml:space="preserve">} </w:t>
+      </w:r>
+      <w:r>
+        <w:rPr>
+          <w:rStyle w:val="lev"/>
+          <w:rFonts w:ascii="Taviraj Medium" w:hAnsi="Taviraj Medium" w:cs="Taviraj Medium"/>
+          <w:b w:val="0"/>
+          <w:bCs w:val="0"/>
+          <w:sz w:val="28"/>
+          <w:szCs w:val="22"/>
+        </w:rPr>
+        <w:t>{</w:t>
+      </w:r>
+      <w:r>
+        <w:rPr>
+          <w:rStyle w:val="lev"/>
+          <w:rFonts w:ascii="Taviraj Medium" w:hAnsi="Taviraj Medium" w:cs="Taviraj Medium"/>
+          <w:b w:val="0"/>
+          <w:bCs w:val="0"/>
+          <w:sz w:val="28"/>
+          <w:szCs w:val="22"/>
+        </w:rPr>
+        <w:t>{</w:t>
+      </w:r>
+      <w:proofErr w:type="spellStart"/>
+      <w:r>
+        <w:rPr>
+          <w:rStyle w:val="lev"/>
+          <w:rFonts w:ascii="Taviraj Medium" w:hAnsi="Taviraj Medium" w:cs="Taviraj Medium"/>
+          <w:b w:val="0"/>
+          <w:bCs w:val="0"/>
+          <w:sz w:val="28"/>
+          <w:szCs w:val="22"/>
+        </w:rPr>
+        <w:t>etudiant</w:t>
+      </w:r>
+      <w:r>
+        <w:rPr>
+          <w:rStyle w:val="lev"/>
+          <w:rFonts w:ascii="Taviraj Medium" w:hAnsi="Taviraj Medium" w:cs="Taviraj Medium"/>
+          <w:b w:val="0"/>
+          <w:bCs w:val="0"/>
+          <w:sz w:val="28"/>
+          <w:szCs w:val="22"/>
+        </w:rPr>
+        <w:t>.last_name</w:t>
+      </w:r>
+      <w:proofErr w:type="spellEnd"/>
+      <w:r>
+        <w:rPr>
+          <w:rStyle w:val="lev"/>
+          <w:rFonts w:ascii="Taviraj Medium" w:hAnsi="Taviraj Medium" w:cs="Taviraj Medium"/>
+          <w:b w:val="0"/>
+          <w:bCs w:val="0"/>
+          <w:sz w:val="28"/>
+          <w:szCs w:val="22"/>
+        </w:rPr>
+        <w:t xml:space="preserve"> </w:t>
+      </w:r>
+      <w:r>
+        <w:rPr>
+          <w:rStyle w:val="lev"/>
+          <w:rFonts w:ascii="Taviraj Medium" w:hAnsi="Taviraj Medium" w:cs="Taviraj Medium"/>
+          <w:b w:val="0"/>
+          <w:bCs w:val="0"/>
+          <w:sz w:val="28"/>
+          <w:szCs w:val="22"/>
+        </w:rPr>
+        <w:t>}</w:t>
+      </w:r>
+      <w:r>
+        <w:rPr>
+          <w:rStyle w:val="lev"/>
+          <w:rFonts w:ascii="Taviraj Medium" w:hAnsi="Taviraj Medium" w:cs="Taviraj Medium"/>
+          <w:b w:val="0"/>
+          <w:bCs w:val="0"/>
+          <w:sz w:val="28"/>
+          <w:szCs w:val="22"/>
+        </w:rPr>
         <w:t>}</w:t>
       </w:r>
     </w:p>
@@ -913,6 +966,15 @@
         </w:rPr>
         <w:t>{</w:t>
       </w:r>
+      <w:r>
+        <w:rPr>
+          <w:rFonts w:ascii="Quicksand" w:hAnsi="Quicksand" w:cs="Arial"/>
+          <w:iCs/>
+          <w:sz w:val="20"/>
+          <w:szCs w:val="20"/>
+        </w:rPr>
+        <w:t>{</w:t>
+      </w:r>
       <w:proofErr w:type="spellStart"/>
       <w:r>
         <w:rPr>
@@ -921,9 +983,36 @@
           <w:sz w:val="20"/>
           <w:szCs w:val="20"/>
         </w:rPr>
-        <w:t>etudiant_adresse</w:t>
+        <w:t>etudiant</w:t>
+      </w:r>
+      <w:r>
+        <w:rPr>
+          <w:rFonts w:ascii="Quicksand" w:hAnsi="Quicksand" w:cs="Arial"/>
+          <w:iCs/>
+          <w:sz w:val="20"/>
+          <w:szCs w:val="20"/>
+        </w:rPr>
+        <w:t>.</w:t>
+      </w:r>
+      <w:r>
+        <w:rPr>
+          <w:rFonts w:ascii="Quicksand" w:hAnsi="Quicksand" w:cs="Arial"/>
+          <w:iCs/>
+          <w:sz w:val="20"/>
+          <w:szCs w:val="20"/>
+        </w:rPr>
+        <w:t>adress</w:t>
       </w:r>
       <w:proofErr w:type="spellEnd"/>
+      <w:r>
+        <w:rPr>
+          <w:rFonts w:ascii="Quicksand" w:hAnsi="Quicksand" w:cs="Arial"/>
+          <w:iCs/>
+          <w:sz w:val="20"/>
+          <w:szCs w:val="20"/>
+        </w:rPr>
+        <w:t>}</w:t>
+      </w:r>
       <w:r>
         <w:rPr>
           <w:rFonts w:ascii="Quicksand" w:hAnsi="Quicksand" w:cs="Arial"/>
@@ -964,6 +1053,15 @@
         </w:rPr>
         <w:t>{</w:t>
       </w:r>
+      <w:r>
+        <w:rPr>
+          <w:rFonts w:ascii="Quicksand" w:hAnsi="Quicksand" w:cs="Arial"/>
+          <w:iCs/>
+          <w:sz w:val="20"/>
+          <w:szCs w:val="20"/>
+        </w:rPr>
+        <w:t>{</w:t>
+      </w:r>
       <w:proofErr w:type="spellStart"/>
       <w:proofErr w:type="gramStart"/>
       <w:r>
@@ -975,6 +1073,24 @@
         </w:rPr>
         <w:t>etudiant</w:t>
       </w:r>
+      <w:r>
+        <w:rPr>
+          <w:rFonts w:ascii="Quicksand" w:hAnsi="Quicksand" w:cs="Arial"/>
+          <w:iCs/>
+          <w:sz w:val="20"/>
+          <w:szCs w:val="20"/>
+        </w:rPr>
+        <w:t>.</w:t>
+      </w:r>
+      <w:r>
+        <w:rPr>
+          <w:rFonts w:ascii="Quicksand" w:hAnsi="Quicksand" w:cs="Arial"/>
+          <w:iCs/>
+          <w:sz w:val="20"/>
+          <w:szCs w:val="20"/>
+        </w:rPr>
+        <w:t>code</w:t>
+      </w:r>
       <w:proofErr w:type="gramEnd"/>
       <w:r>
         <w:rPr>
@@ -983,7 +1099,7 @@
           <w:sz w:val="20"/>
           <w:szCs w:val="20"/>
         </w:rPr>
-        <w:t>_code_postal</w:t>
+        <w:t>_postal</w:t>
       </w:r>
       <w:proofErr w:type="spellEnd"/>
       <w:r>
@@ -993,6 +1109,15 @@
           <w:sz w:val="20"/>
           <w:szCs w:val="20"/>
         </w:rPr>
+        <w:t>}</w:t>
+      </w:r>
+      <w:r>
+        <w:rPr>
+          <w:rFonts w:ascii="Quicksand" w:hAnsi="Quicksand" w:cs="Arial"/>
+          <w:iCs/>
+          <w:sz w:val="20"/>
+          <w:szCs w:val="20"/>
+        </w:rPr>
         <w:t xml:space="preserve">} </w:t>
       </w:r>
       <w:r>
@@ -1004,6 +1129,15 @@
         </w:rPr>
         <w:t>{</w:t>
       </w:r>
+      <w:r>
+        <w:rPr>
+          <w:rFonts w:ascii="Quicksand" w:hAnsi="Quicksand" w:cs="Arial"/>
+          <w:iCs/>
+          <w:sz w:val="20"/>
+          <w:szCs w:val="20"/>
+        </w:rPr>
+        <w:t>{</w:t>
+      </w:r>
       <w:proofErr w:type="spellStart"/>
       <w:r>
         <w:rPr>
@@ -1012,9 +1146,36 @@
           <w:sz w:val="20"/>
           <w:szCs w:val="20"/>
         </w:rPr>
-        <w:t>etudiant_ville</w:t>
+        <w:t>etudiant</w:t>
+      </w:r>
+      <w:r>
+        <w:rPr>
+          <w:rFonts w:ascii="Quicksand" w:hAnsi="Quicksand" w:cs="Arial"/>
+          <w:iCs/>
+          <w:sz w:val="20"/>
+          <w:szCs w:val="20"/>
+        </w:rPr>
+        <w:t>.</w:t>
+      </w:r>
+      <w:r>
+        <w:rPr>
+          <w:rFonts w:ascii="Quicksand" w:hAnsi="Quicksand" w:cs="Arial"/>
+          <w:iCs/>
+          <w:sz w:val="20"/>
+          <w:szCs w:val="20"/>
+        </w:rPr>
+        <w:t>ville</w:t>
       </w:r>
       <w:proofErr w:type="spellEnd"/>
+      <w:r>
+        <w:rPr>
+          <w:rFonts w:ascii="Quicksand" w:hAnsi="Quicksand" w:cs="Arial"/>
+          <w:iCs/>
+          <w:sz w:val="20"/>
+          <w:szCs w:val="20"/>
+        </w:rPr>
+        <w:t>}</w:t>
+      </w:r>
       <w:r>
         <w:rPr>
           <w:rFonts w:ascii="Quicksand" w:hAnsi="Quicksand" w:cs="Arial"/>
@@ -1084,6 +1245,15 @@
         </w:rPr>
         <w:t>{</w:t>
       </w:r>
+      <w:r>
+        <w:rPr>
+          <w:rFonts w:ascii="Quicksand" w:hAnsi="Quicksand" w:cs="Arial"/>
+          <w:iCs/>
+          <w:sz w:val="20"/>
+          <w:szCs w:val="20"/>
+        </w:rPr>
+        <w:t>{</w:t>
+      </w:r>
       <w:proofErr w:type="spellStart"/>
       <w:r>
         <w:rPr>
@@ -1092,9 +1262,27 @@
           <w:sz w:val="20"/>
           <w:szCs w:val="20"/>
         </w:rPr>
-        <w:t>etudiant_portable</w:t>
+        <w:t>etudiant</w:t>
+      </w:r>
+      <w:r>
+        <w:rPr>
+          <w:rFonts w:ascii="Quicksand" w:hAnsi="Quicksand" w:cs="Arial"/>
+          <w:iCs/>
+          <w:sz w:val="20"/>
+          <w:szCs w:val="20"/>
+        </w:rPr>
+        <w:t>.phone_number</w:t>
       </w:r>
       <w:proofErr w:type="spellEnd"/>
+      <w:r>
+        <w:rPr>
+          <w:rFonts w:ascii="Quicksand" w:hAnsi="Quicksand" w:cs="Arial"/>
+          <w:iCs/>
+          <w:sz w:val="20"/>
+          <w:szCs w:val="20"/>
+        </w:rPr>
+        <w:t>}</w:t>
+      </w:r>
       <w:r>
         <w:rPr>
           <w:rFonts w:ascii="Quicksand" w:hAnsi="Quicksand" w:cs="Arial"/>
@@ -1179,6 +1367,7 @@
           <w:sz w:val="20"/>
           <w:szCs w:val="20"/>
         </w:rPr>
+        <w:lastRenderedPageBreak/>
         <w:t>d</w:t>
       </w:r>
       <w:r>
@@ -1221,7 +1410,6 @@
           <w:sz w:val="20"/>
           <w:szCs w:val="20"/>
         </w:rPr>
-        <w:lastRenderedPageBreak/>
         <w:t>Il a été convenu ce qui suit :</w:t>
       </w:r>
     </w:p>
@@ -1250,6 +1438,15 @@
         </w:rPr>
         <w:t>{</w:t>
       </w:r>
+      <w:r>
+        <w:rPr>
+          <w:rFonts w:ascii="Quicksand" w:hAnsi="Quicksand"/>
+          <w:smallCaps/>
+          <w:sz w:val="20"/>
+          <w:szCs w:val="20"/>
+        </w:rPr>
+        <w:t>{</w:t>
+      </w:r>
       <w:proofErr w:type="spellStart"/>
       <w:r>
         <w:rPr>
@@ -1258,7 +1455,7 @@
           <w:sz w:val="20"/>
           <w:szCs w:val="20"/>
         </w:rPr>
-        <w:t>num_etude</w:t>
+        <w:t>ref_m</w:t>
       </w:r>
       <w:proofErr w:type="spellEnd"/>
       <w:r>
@@ -1273,11 +1470,28 @@
       <w:r>
         <w:rPr>
           <w:rFonts w:ascii="Quicksand" w:hAnsi="Quicksand"/>
+          <w:smallCaps/>
+          <w:sz w:val="20"/>
+          <w:szCs w:val="20"/>
+        </w:rPr>
+        <w:t>}</w:t>
+      </w:r>
+      <w:r>
+        <w:rPr>
+          <w:rFonts w:ascii="Quicksand" w:hAnsi="Quicksand"/>
           <w:sz w:val="20"/>
           <w:szCs w:val="20"/>
         </w:rPr>
         <w:t xml:space="preserve"> confiée par {</w:t>
       </w:r>
+      <w:r>
+        <w:rPr>
+          <w:rFonts w:ascii="Quicksand" w:hAnsi="Quicksand"/>
+          <w:sz w:val="20"/>
+          <w:szCs w:val="20"/>
+        </w:rPr>
+        <w:t>{</w:t>
+      </w:r>
       <w:proofErr w:type="spellStart"/>
       <w:r>
         <w:rPr>
@@ -1285,9 +1499,33 @@
           <w:sz w:val="20"/>
           <w:szCs w:val="20"/>
         </w:rPr>
-        <w:t>client_societe</w:t>
+        <w:t>client</w:t>
+      </w:r>
+      <w:r>
+        <w:rPr>
+          <w:rFonts w:ascii="Quicksand" w:hAnsi="Quicksand"/>
+          <w:sz w:val="20"/>
+          <w:szCs w:val="20"/>
+        </w:rPr>
+        <w:t>.nom_</w:t>
+      </w:r>
+      <w:r>
+        <w:rPr>
+          <w:rFonts w:ascii="Quicksand" w:hAnsi="Quicksand"/>
+          <w:sz w:val="20"/>
+          <w:szCs w:val="20"/>
+        </w:rPr>
+        <w:t>societe</w:t>
       </w:r>
       <w:proofErr w:type="spellEnd"/>
+      <w:r>
+        <w:rPr>
+          <w:rFonts w:ascii="Quicksand" w:hAnsi="Quicksand"/>
+          <w:sz w:val="20"/>
+          <w:szCs w:val="20"/>
+        </w:rPr>
+        <w:t>}</w:t>
+      </w:r>
       <w:r>
         <w:rPr>
           <w:rFonts w:ascii="Quicksand" w:hAnsi="Quicksand"/>
@@ -1866,6 +2104,63 @@
     </w:p>
     <w:p>
       <w:pPr>
+        <w:rPr>
+          <w:rFonts w:ascii="Quicksand" w:hAnsi="Quicksand"/>
+          <w:sz w:val="20"/>
+          <w:szCs w:val="20"/>
+          <w:lang w:val="en-US"/>
+        </w:rPr>
+      </w:pPr>
+      <w:r>
+        <w:rPr>
+          <w:rFonts w:ascii="Quicksand" w:hAnsi="Quicksand"/>
+          <w:sz w:val="20"/>
+          <w:szCs w:val="20"/>
+          <w:lang w:val="en-US"/>
+        </w:rPr>
+        <w:t>{% if phases %}</w:t>
+      </w:r>
+      <w:r>
+        <w:rPr>
+          <w:rFonts w:ascii="Quicksand" w:hAnsi="Quicksand"/>
+          <w:sz w:val="20"/>
+          <w:szCs w:val="20"/>
+          <w:lang w:val="en-US"/>
+        </w:rPr>
+        <w:t xml:space="preserve"> </w:t>
+      </w:r>
+    </w:p>
+    <w:p>
+      <w:pPr>
+        <w:rPr>
+          <w:rFonts w:ascii="Quicksand" w:hAnsi="Quicksand"/>
+          <w:sz w:val="20"/>
+          <w:szCs w:val="20"/>
+          <w:lang w:val="en-US"/>
+        </w:rPr>
+      </w:pPr>
+      <w:r>
+        <w:rPr>
+          <w:rFonts w:ascii="Quicksand" w:hAnsi="Quicksand"/>
+          <w:sz w:val="20"/>
+          <w:szCs w:val="20"/>
+          <w:lang w:val="en-US"/>
+        </w:rPr>
+        <w:t>{% for phase in phases %}</w:t>
+      </w:r>
+    </w:p>
+    <w:p>
+      <w:pPr>
+        <w:rPr>
+          <w:rFonts w:ascii="Quicksand" w:hAnsi="Quicksand"/>
+          <w:b/>
+          <w:bCs/>
+          <w:sz w:val="20"/>
+          <w:szCs w:val="20"/>
+          <w:lang w:val="en-US"/>
+        </w:rPr>
+      </w:pPr>
+      <w:r>
         <w:rPr>
           <w:rFonts w:ascii="Quicksand" w:hAnsi="Quicksand"/>
           <w:b/>
@@ -1873,8 +2168,10 @@
           <w:color w:val="4A66AC" w:themeColor="accent1"/>
           <w:sz w:val="24"/>
           <w:szCs w:val="24"/>
-        </w:rPr>
-      </w:pPr>
+          <w:lang w:val="en-US"/>
+        </w:rPr>
+        <w:t xml:space="preserve">Phase </w:t>
+      </w:r>
       <w:r>
         <w:rPr>
           <w:rFonts w:ascii="Quicksand" w:hAnsi="Quicksand"/>
@@ -1883,208 +2180,13 @@
           <w:color w:val="4A66AC" w:themeColor="accent1"/>
           <w:sz w:val="24"/>
           <w:szCs w:val="24"/>
-        </w:rPr>
-        <w:t>Phase 1 – Nom de la phase</w:t>
-      </w:r>
-    </w:p>
-    <w:p>
-      <w:pPr>
-        <w:rPr>
-          <w:rFonts w:ascii="Quicksand" w:hAnsi="Quicksand"/>
-          <w:sz w:val="20"/>
-          <w:szCs w:val="20"/>
-        </w:rPr>
-      </w:pPr>
-      <w:r>
-        <w:rPr>
-          <w:rFonts w:ascii="Quicksand" w:hAnsi="Quicksand"/>
-          <w:sz w:val="20"/>
-          <w:szCs w:val="20"/>
-          <w:highlight w:val="yellow"/>
-        </w:rPr>
-        <w:t>[Description de la phase</w:t>
-      </w:r>
-      <w:r>
-        <w:rPr>
-          <w:rFonts w:ascii="Quicksand" w:hAnsi="Quicksand"/>
-          <w:sz w:val="20"/>
-          <w:szCs w:val="20"/>
-          <w:highlight w:val="yellow"/>
-        </w:rPr>
-        <w:t xml:space="preserve"> telle qu’indiquée dans la CE ou le BC</w:t>
-      </w:r>
-      <w:r>
-        <w:rPr>
-          <w:rFonts w:ascii="Quicksand" w:hAnsi="Quicksand"/>
-          <w:sz w:val="20"/>
-          <w:szCs w:val="20"/>
-          <w:highlight w:val="yellow"/>
-        </w:rPr>
-        <w:t>]</w:t>
-      </w:r>
-    </w:p>
-    <w:p>
-      <w:pPr>
-        <w:rPr>
-          <w:rFonts w:ascii="Quicksand" w:hAnsi="Quicksand"/>
-          <w:sz w:val="20"/>
-          <w:szCs w:val="20"/>
-        </w:rPr>
-      </w:pPr>
-      <w:r>
-        <w:rPr>
-          <w:rFonts w:ascii="Quicksand" w:hAnsi="Quicksand"/>
-          <w:sz w:val="20"/>
-          <w:szCs w:val="20"/>
-          <w:highlight w:val="yellow"/>
-        </w:rPr>
-        <w:t>[Description précise de ce que fait l’Intervenant sur cette phase s’il ne fait pas toute la phase seul. Préciser aussi si livrable en fin de phase ce que l’Intervenant doit faire pour le livrable]</w:t>
-      </w:r>
-    </w:p>
-    <w:p>
-      <w:pPr>
-        <w:jc w:val="right"/>
-        <w:rPr>
-          <w:rFonts w:ascii="Quicksand" w:hAnsi="Quicksand"/>
-          <w:sz w:val="20"/>
-          <w:szCs w:val="20"/>
-        </w:rPr>
-      </w:pPr>
-      <w:r>
-        <w:rPr>
-          <w:rFonts w:ascii="Quicksand" w:hAnsi="Quicksand"/>
-          <w:sz w:val="20"/>
-          <w:szCs w:val="20"/>
-        </w:rPr>
-        <w:t xml:space="preserve">2 </w:t>
+          <w:lang w:val="en-US"/>
+        </w:rPr>
+        <w:t>{{</w:t>
       </w:r>
       <w:proofErr w:type="spellStart"/>
-      <w:r>
-        <w:rPr>
-          <w:rFonts w:ascii="Quicksand" w:hAnsi="Quicksand"/>
-          <w:sz w:val="20"/>
-          <w:szCs w:val="20"/>
-        </w:rPr>
-        <w:t>JEHs</w:t>
-      </w:r>
-      <w:proofErr w:type="spellEnd"/>
-      <w:r>
-        <w:rPr>
-          <w:rFonts w:ascii="Quicksand" w:hAnsi="Quicksand"/>
-          <w:sz w:val="20"/>
-          <w:szCs w:val="20"/>
-        </w:rPr>
-        <w:t xml:space="preserve"> à 450,00 € HT</w:t>
-      </w:r>
-    </w:p>
-    <w:p>
-      <w:pPr>
-        <w:jc w:val="right"/>
-        <w:rPr>
-          <w:rFonts w:ascii="Quicksand" w:hAnsi="Quicksand"/>
-          <w:b/>
-          <w:bCs/>
-          <w:sz w:val="20"/>
-          <w:szCs w:val="20"/>
-        </w:rPr>
-      </w:pPr>
-      <w:r>
-        <w:rPr>
-          <w:rFonts w:ascii="Quicksand" w:hAnsi="Quicksand"/>
-          <w:b/>
-          <w:bCs/>
-          <w:sz w:val="20"/>
-          <w:szCs w:val="20"/>
-        </w:rPr>
-        <w:t xml:space="preserve">Charge de travail estimée : 900,00 € HT (2 </w:t>
-      </w:r>
-      <w:proofErr w:type="spellStart"/>
-      <w:r>
-        <w:rPr>
-          <w:rFonts w:ascii="Quicksand" w:hAnsi="Quicksand"/>
-          <w:b/>
-          <w:bCs/>
-          <w:sz w:val="20"/>
-          <w:szCs w:val="20"/>
-        </w:rPr>
-        <w:t>JEHs</w:t>
-      </w:r>
-      <w:proofErr w:type="spellEnd"/>
-      <w:r>
-        <w:rPr>
-          <w:rFonts w:ascii="Quicksand" w:hAnsi="Quicksand"/>
-          <w:b/>
-          <w:bCs/>
-          <w:sz w:val="20"/>
-          <w:szCs w:val="20"/>
-        </w:rPr>
-        <w:t>)</w:t>
-      </w:r>
-    </w:p>
-    <w:p>
-      <w:pPr>
-        <w:jc w:val="right"/>
-        <w:rPr>
-          <w:rFonts w:ascii="Quicksand" w:hAnsi="Quicksand"/>
-          <w:b/>
-          <w:bCs/>
-          <w:sz w:val="20"/>
-          <w:szCs w:val="20"/>
-        </w:rPr>
-      </w:pPr>
-      <w:r>
-        <w:rPr>
-          <w:rFonts w:ascii="Quicksand" w:hAnsi="Quicksand"/>
-          <w:b/>
-          <w:bCs/>
-          <w:sz w:val="20"/>
-          <w:szCs w:val="20"/>
-        </w:rPr>
-        <w:t xml:space="preserve">Date de fin : </w:t>
-      </w:r>
-      <w:r>
-        <w:rPr>
-          <w:rFonts w:ascii="Quicksand" w:hAnsi="Quicksand"/>
-          <w:b/>
-          <w:bCs/>
-          <w:sz w:val="20"/>
-          <w:szCs w:val="20"/>
-        </w:rPr>
-        <w:t>18</w:t>
-      </w:r>
-      <w:r>
-        <w:rPr>
-          <w:rFonts w:ascii="Quicksand" w:hAnsi="Quicksand"/>
-          <w:b/>
-          <w:bCs/>
-          <w:sz w:val="20"/>
-          <w:szCs w:val="20"/>
-        </w:rPr>
-        <w:t>/</w:t>
-      </w:r>
-      <w:r>
-        <w:rPr>
-          <w:rFonts w:ascii="Quicksand" w:hAnsi="Quicksand"/>
-          <w:b/>
-          <w:bCs/>
-          <w:sz w:val="20"/>
-          <w:szCs w:val="20"/>
-        </w:rPr>
-        <w:t>11</w:t>
-      </w:r>
-      <w:r>
-        <w:rPr>
-          <w:rFonts w:ascii="Quicksand" w:hAnsi="Quicksand"/>
-          <w:b/>
-          <w:bCs/>
-          <w:sz w:val="20"/>
-          <w:szCs w:val="20"/>
-        </w:rPr>
-        <w:t>/2023</w:t>
-      </w:r>
-    </w:p>
-    <w:p>
-      <w:pPr>
+      <w:proofErr w:type="gramStart"/>
+      <w:r>
         <w:rPr>
           <w:rFonts w:ascii="Quicksand" w:hAnsi="Quicksand"/>
           <w:b/>
@@ -2092,8 +2194,12 @@
           <w:color w:val="4A66AC" w:themeColor="accent1"/>
           <w:sz w:val="24"/>
           <w:szCs w:val="24"/>
-        </w:rPr>
-      </w:pPr>
+          <w:lang w:val="en-US"/>
+        </w:rPr>
+        <w:t>phase.numero</w:t>
+      </w:r>
+      <w:proofErr w:type="spellEnd"/>
+      <w:proofErr w:type="gramEnd"/>
       <w:r>
         <w:rPr>
           <w:rFonts w:ascii="Quicksand" w:hAnsi="Quicksand"/>
@@ -2102,8 +2208,9 @@
           <w:color w:val="4A66AC" w:themeColor="accent1"/>
           <w:sz w:val="24"/>
           <w:szCs w:val="24"/>
-        </w:rPr>
-        <w:t xml:space="preserve">Phase </w:t>
+          <w:lang w:val="en-US"/>
+        </w:rPr>
+        <w:t>}}</w:t>
       </w:r>
       <w:r>
         <w:rPr>
@@ -2113,8 +2220,9 @@
           <w:color w:val="4A66AC" w:themeColor="accent1"/>
           <w:sz w:val="24"/>
           <w:szCs w:val="24"/>
-        </w:rPr>
-        <w:t>2</w:t>
+          <w:lang w:val="en-US"/>
+        </w:rPr>
+        <w:t xml:space="preserve"> – </w:t>
       </w:r>
       <w:r>
         <w:rPr>
@@ -2124,8 +2232,47 @@
           <w:color w:val="4A66AC" w:themeColor="accent1"/>
           <w:sz w:val="24"/>
           <w:szCs w:val="24"/>
-        </w:rPr>
-        <w:t xml:space="preserve"> – Nom de la phase</w:t>
+          <w:lang w:val="en-US"/>
+        </w:rPr>
+        <w:t>{{</w:t>
+      </w:r>
+      <w:proofErr w:type="spellStart"/>
+      <w:r>
+        <w:rPr>
+          <w:rFonts w:ascii="Quicksand" w:hAnsi="Quicksand"/>
+          <w:b/>
+          <w:bCs/>
+          <w:color w:val="4A66AC" w:themeColor="accent1"/>
+          <w:sz w:val="24"/>
+          <w:szCs w:val="24"/>
+          <w:lang w:val="en-US"/>
+        </w:rPr>
+        <w:t>phase.</w:t>
+      </w:r>
+      <w:r>
+        <w:rPr>
+          <w:rFonts w:ascii="Quicksand" w:hAnsi="Quicksand"/>
+          <w:b/>
+          <w:bCs/>
+          <w:color w:val="4A66AC" w:themeColor="accent1"/>
+          <w:sz w:val="24"/>
+          <w:szCs w:val="24"/>
+          <w:lang w:val="en-US"/>
+        </w:rPr>
+        <w:t>titre</w:t>
+      </w:r>
+      <w:proofErr w:type="spellEnd"/>
+      <w:r>
+        <w:rPr>
+          <w:rFonts w:ascii="Quicksand" w:hAnsi="Quicksand"/>
+          <w:b/>
+          <w:bCs/>
+          <w:color w:val="4A66AC" w:themeColor="accent1"/>
+          <w:sz w:val="24"/>
+          <w:szCs w:val="24"/>
+          <w:lang w:val="en-US"/>
+        </w:rPr>
+        <w:t>}}</w:t>
       </w:r>
     </w:p>
     <w:p>
@@ -2143,7 +2290,56 @@
           <w:szCs w:val="20"/>
           <w:highlight w:val="yellow"/>
         </w:rPr>
-        <w:t>[Description de la phase telle qu’indiquée dans la CE ou le BC]</w:t>
+        <w:t>{{</w:t>
+      </w:r>
+      <w:proofErr w:type="spellStart"/>
+      <w:proofErr w:type="gramStart"/>
+      <w:r>
+        <w:rPr>
+          <w:rFonts w:ascii="Quicksand" w:hAnsi="Quicksand"/>
+          <w:sz w:val="20"/>
+          <w:szCs w:val="20"/>
+          <w:highlight w:val="yellow"/>
+        </w:rPr>
+        <w:t>phase.description</w:t>
+      </w:r>
+      <w:proofErr w:type="spellEnd"/>
+      <w:proofErr w:type="gramEnd"/>
+      <w:r>
+        <w:rPr>
+          <w:rFonts w:ascii="Quicksand" w:hAnsi="Quicksand"/>
+          <w:sz w:val="20"/>
+          <w:szCs w:val="20"/>
+          <w:highlight w:val="yellow"/>
+        </w:rPr>
+        <w:t xml:space="preserve">}} </w:t>
+      </w:r>
+      <w:r>
+        <w:rPr>
+          <w:rFonts w:ascii="Quicksand" w:hAnsi="Quicksand"/>
+          <w:sz w:val="20"/>
+          <w:szCs w:val="20"/>
+          <w:highlight w:val="yellow"/>
+        </w:rPr>
+        <w:t>[Description de la phase</w:t>
+      </w:r>
+      <w:r>
+        <w:rPr>
+          <w:rFonts w:ascii="Quicksand" w:hAnsi="Quicksand"/>
+          <w:sz w:val="20"/>
+          <w:szCs w:val="20"/>
+          <w:highlight w:val="yellow"/>
+        </w:rPr>
+        <w:t xml:space="preserve"> telle qu’indiquée dans la CE ou le BC</w:t>
+      </w:r>
+      <w:r>
+        <w:rPr>
+          <w:rFonts w:ascii="Quicksand" w:hAnsi="Quicksand"/>
+          <w:sz w:val="20"/>
+          <w:szCs w:val="20"/>
+          <w:highlight w:val="yellow"/>
+        </w:rPr>
+        <w:t>]</w:t>
       </w:r>
     </w:p>
     <w:p>
@@ -2166,15 +2362,144 @@
     </w:p>
     <w:p>
       <w:pPr>
-        <w:rPr>
-          <w:rFonts w:ascii="Quicksand" w:hAnsi="Quicksand"/>
-          <w:sz w:val="20"/>
-          <w:szCs w:val="20"/>
-        </w:rPr>
-      </w:pPr>
+        <w:spacing w:line="240" w:lineRule="auto"/>
+        <w:jc w:val="right"/>
+        <w:rPr>
+          <w:rFonts w:ascii="Quicksand" w:hAnsi="Quicksand"/>
+          <w:sz w:val="20"/>
+          <w:szCs w:val="20"/>
+        </w:rPr>
+      </w:pPr>
+      <w:r>
+        <w:rPr>
+          <w:rFonts w:ascii="Quicksand" w:hAnsi="Quicksand"/>
+          <w:sz w:val="20"/>
+          <w:szCs w:val="20"/>
+        </w:rPr>
+        <w:t>{{</w:t>
+      </w:r>
+      <w:proofErr w:type="spellStart"/>
+      <w:proofErr w:type="gramStart"/>
+      <w:r>
+        <w:rPr>
+          <w:rFonts w:ascii="Quicksand" w:hAnsi="Quicksand"/>
+          <w:sz w:val="20"/>
+          <w:szCs w:val="20"/>
+        </w:rPr>
+        <w:t>phase.nb</w:t>
+      </w:r>
+      <w:proofErr w:type="gramEnd"/>
+      <w:r>
+        <w:rPr>
+          <w:rFonts w:ascii="Quicksand" w:hAnsi="Quicksand"/>
+          <w:sz w:val="20"/>
+          <w:szCs w:val="20"/>
+        </w:rPr>
+        <w:t>_JEH</w:t>
+      </w:r>
+      <w:proofErr w:type="spellEnd"/>
+      <w:r>
+        <w:rPr>
+          <w:rFonts w:ascii="Quicksand" w:hAnsi="Quicksand"/>
+          <w:sz w:val="20"/>
+          <w:szCs w:val="20"/>
+        </w:rPr>
+        <w:t xml:space="preserve"> }} {% if </w:t>
+      </w:r>
+      <w:proofErr w:type="spellStart"/>
+      <w:r>
+        <w:rPr>
+          <w:rFonts w:ascii="Quicksand" w:hAnsi="Quicksand"/>
+          <w:sz w:val="20"/>
+          <w:szCs w:val="20"/>
+        </w:rPr>
+        <w:t>phase.nb_JEH</w:t>
+      </w:r>
+      <w:proofErr w:type="spellEnd"/>
+      <w:r>
+        <w:rPr>
+          <w:rFonts w:ascii="Quicksand" w:hAnsi="Quicksand"/>
+          <w:sz w:val="20"/>
+          <w:szCs w:val="20"/>
+        </w:rPr>
+        <w:t xml:space="preserve"> &gt;1 %} </w:t>
+      </w:r>
+      <w:proofErr w:type="spellStart"/>
+      <w:r>
+        <w:rPr>
+          <w:rFonts w:ascii="Quicksand" w:hAnsi="Quicksand"/>
+          <w:sz w:val="20"/>
+          <w:szCs w:val="20"/>
+        </w:rPr>
+        <w:t>JEHs</w:t>
+      </w:r>
+      <w:proofErr w:type="spellEnd"/>
+      <w:r>
+        <w:rPr>
+          <w:rFonts w:ascii="Quicksand" w:hAnsi="Quicksand"/>
+          <w:sz w:val="20"/>
+          <w:szCs w:val="20"/>
+        </w:rPr>
+        <w:t xml:space="preserve"> {% </w:t>
+      </w:r>
+      <w:proofErr w:type="spellStart"/>
+      <w:r>
+        <w:rPr>
+          <w:rFonts w:ascii="Quicksand" w:hAnsi="Quicksand"/>
+          <w:sz w:val="20"/>
+          <w:szCs w:val="20"/>
+        </w:rPr>
+        <w:t>else</w:t>
+      </w:r>
+      <w:proofErr w:type="spellEnd"/>
+      <w:r>
+        <w:rPr>
+          <w:rFonts w:ascii="Quicksand" w:hAnsi="Quicksand"/>
+          <w:sz w:val="20"/>
+          <w:szCs w:val="20"/>
+        </w:rPr>
+        <w:t xml:space="preserve"> %} JEH {% </w:t>
+      </w:r>
+      <w:proofErr w:type="spellStart"/>
+      <w:r>
+        <w:rPr>
+          <w:rFonts w:ascii="Quicksand" w:hAnsi="Quicksand"/>
+          <w:sz w:val="20"/>
+          <w:szCs w:val="20"/>
+        </w:rPr>
+        <w:t>endif</w:t>
+      </w:r>
+      <w:proofErr w:type="spellEnd"/>
+      <w:r>
+        <w:rPr>
+          <w:rFonts w:ascii="Quicksand" w:hAnsi="Quicksand"/>
+          <w:sz w:val="20"/>
+          <w:szCs w:val="20"/>
+        </w:rPr>
+        <w:t xml:space="preserve"> %} à {{</w:t>
+      </w:r>
+      <w:proofErr w:type="spellStart"/>
+      <w:r>
+        <w:rPr>
+          <w:rFonts w:ascii="Quicksand" w:hAnsi="Quicksand"/>
+          <w:sz w:val="20"/>
+          <w:szCs w:val="20"/>
+        </w:rPr>
+        <w:t>phase.montant_HT_par_JEH|FormatNombres</w:t>
+      </w:r>
+      <w:proofErr w:type="spellEnd"/>
+      <w:r>
+        <w:rPr>
+          <w:rFonts w:ascii="Quicksand" w:hAnsi="Quicksand"/>
+          <w:sz w:val="20"/>
+          <w:szCs w:val="20"/>
+        </w:rPr>
+        <w:t>}} € HT</w:t>
+      </w:r>
     </w:p>
     <w:p>
       <w:pPr>
+        <w:spacing w:line="240" w:lineRule="auto"/>
         <w:jc w:val="right"/>
         <w:rPr>
           <w:rFonts w:ascii="Quicksand" w:hAnsi="Quicksand"/>
@@ -2188,9 +2513,55 @@
           <w:sz w:val="20"/>
           <w:szCs w:val="20"/>
         </w:rPr>
-        <w:t xml:space="preserve">2 </w:t>
+        <w:t>{{</w:t>
       </w:r>
       <w:proofErr w:type="spellStart"/>
+      <w:proofErr w:type="gramStart"/>
+      <w:r>
+        <w:rPr>
+          <w:rFonts w:ascii="Quicksand" w:hAnsi="Quicksand"/>
+          <w:sz w:val="20"/>
+          <w:szCs w:val="20"/>
+        </w:rPr>
+        <w:t>phase.nb</w:t>
+      </w:r>
+      <w:proofErr w:type="gramEnd"/>
+      <w:r>
+        <w:rPr>
+          <w:rFonts w:ascii="Quicksand" w:hAnsi="Quicksand"/>
+          <w:sz w:val="20"/>
+          <w:szCs w:val="20"/>
+        </w:rPr>
+        <w:t>_JEH</w:t>
+      </w:r>
+      <w:proofErr w:type="spellEnd"/>
+      <w:r>
+        <w:rPr>
+          <w:rFonts w:ascii="Quicksand" w:hAnsi="Quicksand"/>
+          <w:sz w:val="20"/>
+          <w:szCs w:val="20"/>
+        </w:rPr>
+        <w:t xml:space="preserve"> }} {% if </w:t>
+      </w:r>
+      <w:proofErr w:type="spellStart"/>
+      <w:r>
+        <w:rPr>
+          <w:rFonts w:ascii="Quicksand" w:hAnsi="Quicksand"/>
+          <w:sz w:val="20"/>
+          <w:szCs w:val="20"/>
+        </w:rPr>
+        <w:t>phase.nb_JEH</w:t>
+      </w:r>
+      <w:proofErr w:type="spellEnd"/>
+      <w:r>
+        <w:rPr>
+          <w:rFonts w:ascii="Quicksand" w:hAnsi="Quicksand"/>
+          <w:sz w:val="20"/>
+          <w:szCs w:val="20"/>
+        </w:rPr>
+        <w:t xml:space="preserve"> &gt;1 %} </w:t>
+      </w:r>
+      <w:proofErr w:type="spellStart"/>
       <w:r>
         <w:rPr>
           <w:rFonts w:ascii="Quicksand" w:hAnsi="Quicksand"/>
@@ -2206,11 +2577,247 @@
           <w:sz w:val="20"/>
           <w:szCs w:val="20"/>
         </w:rPr>
-        <w:t xml:space="preserve"> à 450,00 € HT</w:t>
+        <w:t xml:space="preserve"> {% </w:t>
+      </w:r>
+      <w:proofErr w:type="spellStart"/>
+      <w:r>
+        <w:rPr>
+          <w:rFonts w:ascii="Quicksand" w:hAnsi="Quicksand"/>
+          <w:sz w:val="20"/>
+          <w:szCs w:val="20"/>
+        </w:rPr>
+        <w:t>else</w:t>
+      </w:r>
+      <w:proofErr w:type="spellEnd"/>
+      <w:r>
+        <w:rPr>
+          <w:rFonts w:ascii="Quicksand" w:hAnsi="Quicksand"/>
+          <w:sz w:val="20"/>
+          <w:szCs w:val="20"/>
+        </w:rPr>
+        <w:t xml:space="preserve"> %} JEH {% </w:t>
+      </w:r>
+      <w:proofErr w:type="spellStart"/>
+      <w:r>
+        <w:rPr>
+          <w:rFonts w:ascii="Quicksand" w:hAnsi="Quicksand"/>
+          <w:sz w:val="20"/>
+          <w:szCs w:val="20"/>
+        </w:rPr>
+        <w:t>endif</w:t>
+      </w:r>
+      <w:proofErr w:type="spellEnd"/>
+      <w:r>
+        <w:rPr>
+          <w:rFonts w:ascii="Quicksand" w:hAnsi="Quicksand"/>
+          <w:sz w:val="20"/>
+          <w:szCs w:val="20"/>
+        </w:rPr>
+        <w:t xml:space="preserve"> %} à {{</w:t>
+      </w:r>
+      <w:proofErr w:type="spellStart"/>
+      <w:r>
+        <w:rPr>
+          <w:rFonts w:ascii="Quicksand" w:hAnsi="Quicksand"/>
+          <w:sz w:val="20"/>
+          <w:szCs w:val="20"/>
+        </w:rPr>
+        <w:t>phase.montant_HT_par_JEH|FormatNombres</w:t>
+      </w:r>
+      <w:proofErr w:type="spellEnd"/>
+      <w:r>
+        <w:rPr>
+          <w:rFonts w:ascii="Quicksand" w:hAnsi="Quicksand"/>
+          <w:sz w:val="20"/>
+          <w:szCs w:val="20"/>
+        </w:rPr>
+        <w:t>}} € HT</w:t>
       </w:r>
     </w:p>
     <w:p>
       <w:pPr>
+        <w:spacing w:line="240" w:lineRule="auto"/>
+        <w:jc w:val="right"/>
+        <w:rPr>
+          <w:rFonts w:ascii="Quicksand" w:hAnsi="Quicksand"/>
+          <w:b/>
+          <w:i/>
+          <w:sz w:val="20"/>
+          <w:szCs w:val="20"/>
+        </w:rPr>
+      </w:pPr>
+      <w:r>
+        <w:rPr>
+          <w:rFonts w:ascii="Quicksand" w:hAnsi="Quicksand"/>
+          <w:b/>
+          <w:sz w:val="20"/>
+          <w:szCs w:val="20"/>
+        </w:rPr>
+        <w:t xml:space="preserve">Charge de travail estimée : </w:t>
+      </w:r>
+      <w:proofErr w:type="gramStart"/>
+      <w:r>
+        <w:rPr>
+          <w:rFonts w:ascii="Quicksand" w:hAnsi="Quicksand"/>
+          <w:b/>
+          <w:sz w:val="20"/>
+          <w:szCs w:val="20"/>
+        </w:rPr>
+        <w:t xml:space="preserve">{{ </w:t>
+      </w:r>
+      <w:proofErr w:type="spellStart"/>
+      <w:r>
+        <w:rPr>
+          <w:rFonts w:ascii="Quicksand" w:hAnsi="Quicksand"/>
+          <w:b/>
+          <w:sz w:val="20"/>
+          <w:szCs w:val="20"/>
+        </w:rPr>
+        <w:t>phase</w:t>
+      </w:r>
+      <w:proofErr w:type="gramEnd"/>
+      <w:r>
+        <w:rPr>
+          <w:rFonts w:ascii="Quicksand" w:hAnsi="Quicksand"/>
+          <w:b/>
+          <w:sz w:val="20"/>
+          <w:szCs w:val="20"/>
+        </w:rPr>
+        <w:t>.calcul_mt_HT</w:t>
+      </w:r>
+      <w:proofErr w:type="spellEnd"/>
+      <w:r>
+        <w:rPr>
+          <w:rFonts w:ascii="Quicksand" w:hAnsi="Quicksand"/>
+          <w:b/>
+          <w:sz w:val="20"/>
+          <w:szCs w:val="20"/>
+        </w:rPr>
+        <w:t>()|</w:t>
+      </w:r>
+      <w:proofErr w:type="spellStart"/>
+      <w:r>
+        <w:rPr>
+          <w:rFonts w:ascii="Quicksand" w:hAnsi="Quicksand"/>
+          <w:b/>
+          <w:sz w:val="20"/>
+          <w:szCs w:val="20"/>
+        </w:rPr>
+        <w:t>FormatNombres</w:t>
+      </w:r>
+      <w:proofErr w:type="spellEnd"/>
+      <w:r>
+        <w:rPr>
+          <w:rFonts w:ascii="Quicksand" w:hAnsi="Quicksand"/>
+          <w:b/>
+          <w:sz w:val="20"/>
+          <w:szCs w:val="20"/>
+        </w:rPr>
+        <w:t xml:space="preserve"> }} € HT ({{ </w:t>
+      </w:r>
+      <w:proofErr w:type="spellStart"/>
+      <w:r>
+        <w:rPr>
+          <w:rFonts w:ascii="Quicksand" w:hAnsi="Quicksand"/>
+          <w:b/>
+          <w:sz w:val="20"/>
+          <w:szCs w:val="20"/>
+        </w:rPr>
+        <w:t>phase.nb_JEH</w:t>
+      </w:r>
+      <w:proofErr w:type="spellEnd"/>
+      <w:r>
+        <w:rPr>
+          <w:rFonts w:ascii="Quicksand" w:hAnsi="Quicksand"/>
+          <w:b/>
+          <w:sz w:val="20"/>
+          <w:szCs w:val="20"/>
+        </w:rPr>
+        <w:t xml:space="preserve"> }} {% if </w:t>
+      </w:r>
+      <w:proofErr w:type="spellStart"/>
+      <w:r>
+        <w:rPr>
+          <w:rFonts w:ascii="Quicksand" w:hAnsi="Quicksand"/>
+          <w:b/>
+          <w:sz w:val="20"/>
+          <w:szCs w:val="20"/>
+        </w:rPr>
+        <w:t>phase.nb_JEH</w:t>
+      </w:r>
+      <w:proofErr w:type="spellEnd"/>
+      <w:r>
+        <w:rPr>
+          <w:rFonts w:ascii="Quicksand" w:hAnsi="Quicksand"/>
+          <w:b/>
+          <w:sz w:val="20"/>
+          <w:szCs w:val="20"/>
+        </w:rPr>
+        <w:t xml:space="preserve"> &gt; 1 %} </w:t>
+      </w:r>
+      <w:proofErr w:type="spellStart"/>
+      <w:r>
+        <w:rPr>
+          <w:rFonts w:ascii="Quicksand" w:hAnsi="Quicksand"/>
+          <w:b/>
+          <w:sz w:val="20"/>
+          <w:szCs w:val="20"/>
+        </w:rPr>
+        <w:t>JEHs</w:t>
+      </w:r>
+      <w:proofErr w:type="spellEnd"/>
+      <w:r>
+        <w:rPr>
+          <w:rFonts w:ascii="Quicksand" w:hAnsi="Quicksand"/>
+          <w:b/>
+          <w:sz w:val="20"/>
+          <w:szCs w:val="20"/>
+        </w:rPr>
+        <w:t xml:space="preserve"> {% </w:t>
+      </w:r>
+      <w:proofErr w:type="spellStart"/>
+      <w:r>
+        <w:rPr>
+          <w:rFonts w:ascii="Quicksand" w:hAnsi="Quicksand"/>
+          <w:b/>
+          <w:sz w:val="20"/>
+          <w:szCs w:val="20"/>
+        </w:rPr>
+        <w:t>else</w:t>
+      </w:r>
+      <w:proofErr w:type="spellEnd"/>
+      <w:r>
+        <w:rPr>
+          <w:rFonts w:ascii="Quicksand" w:hAnsi="Quicksand"/>
+          <w:b/>
+          <w:sz w:val="20"/>
+          <w:szCs w:val="20"/>
+        </w:rPr>
+        <w:t xml:space="preserve"> %} JEH {% </w:t>
+      </w:r>
+      <w:proofErr w:type="spellStart"/>
+      <w:r>
+        <w:rPr>
+          <w:rFonts w:ascii="Quicksand" w:hAnsi="Quicksand"/>
+          <w:b/>
+          <w:sz w:val="20"/>
+          <w:szCs w:val="20"/>
+        </w:rPr>
+        <w:t>endif</w:t>
+      </w:r>
+      <w:proofErr w:type="spellEnd"/>
+      <w:r>
+        <w:rPr>
+          <w:rFonts w:ascii="Quicksand" w:hAnsi="Quicksand"/>
+          <w:b/>
+          <w:sz w:val="20"/>
+          <w:szCs w:val="20"/>
+        </w:rPr>
+        <w:t xml:space="preserve"> %})</w:t>
+      </w:r>
+    </w:p>
+    <w:p>
+      <w:pPr>
         <w:jc w:val="right"/>
         <w:rPr>
           <w:rFonts w:ascii="Quicksand" w:hAnsi="Quicksand"/>
@@ -2228,9 +2835,8 @@
           <w:sz w:val="20"/>
           <w:szCs w:val="20"/>
         </w:rPr>
-        <w:t xml:space="preserve">Charge de travail estimée : 900,00 € HT (2 </w:t>
-      </w:r>
-      <w:proofErr w:type="spellStart"/>
+        <w:t xml:space="preserve">Date de fin : </w:t>
+      </w:r>
       <w:r>
         <w:rPr>
           <w:rFonts w:ascii="Quicksand" w:hAnsi="Quicksand"/>
@@ -2238,82 +2844,100 @@
           <w:bCs/>
           <w:sz w:val="20"/>
           <w:szCs w:val="20"/>
-        </w:rPr>
-        <w:t>JEHs</w:t>
+          <w:highlight w:val="yellow"/>
+        </w:rPr>
+        <w:t>18/11/2023</w:t>
+      </w:r>
+    </w:p>
+    <w:p>
+      <w:pPr>
+        <w:rPr>
+          <w:rFonts w:ascii="Quicksand" w:hAnsi="Quicksand"/>
+          <w:sz w:val="20"/>
+          <w:szCs w:val="20"/>
+        </w:rPr>
+      </w:pPr>
+      <w:r>
+        <w:rPr>
+          <w:rFonts w:ascii="Quicksand" w:hAnsi="Quicksand"/>
+          <w:sz w:val="20"/>
+          <w:szCs w:val="20"/>
+        </w:rPr>
+        <w:t xml:space="preserve">{% </w:t>
+      </w:r>
+      <w:proofErr w:type="spellStart"/>
+      <w:r>
+        <w:rPr>
+          <w:rFonts w:ascii="Quicksand" w:hAnsi="Quicksand"/>
+          <w:sz w:val="20"/>
+          <w:szCs w:val="20"/>
+        </w:rPr>
+        <w:t>endfor</w:t>
       </w:r>
       <w:proofErr w:type="spellEnd"/>
       <w:r>
+        <w:rPr>
+          <w:rFonts w:ascii="Quicksand" w:hAnsi="Quicksand"/>
+          <w:sz w:val="20"/>
+          <w:szCs w:val="20"/>
+        </w:rPr>
+        <w:t xml:space="preserve"> %}</w:t>
+      </w:r>
+      <w:r>
+        <w:rPr>
+          <w:rFonts w:ascii="Quicksand" w:hAnsi="Quicksand"/>
+          <w:sz w:val="20"/>
+          <w:szCs w:val="20"/>
+        </w:rPr>
+        <w:t xml:space="preserve"> </w:t>
+      </w:r>
+    </w:p>
+    <w:p>
+      <w:pPr>
+        <w:rPr>
+          <w:rFonts w:ascii="Quicksand" w:hAnsi="Quicksand"/>
+          <w:sz w:val="20"/>
+          <w:szCs w:val="20"/>
+        </w:rPr>
+      </w:pPr>
+      <w:r>
+        <w:rPr>
+          <w:rFonts w:ascii="Quicksand" w:hAnsi="Quicksand"/>
+          <w:sz w:val="20"/>
+          <w:szCs w:val="20"/>
+        </w:rPr>
+        <w:t xml:space="preserve">{% </w:t>
+      </w:r>
+      <w:proofErr w:type="spellStart"/>
+      <w:r>
+        <w:rPr>
+          <w:rFonts w:ascii="Quicksand" w:hAnsi="Quicksand"/>
+          <w:sz w:val="20"/>
+          <w:szCs w:val="20"/>
+        </w:rPr>
+        <w:t>endif</w:t>
+      </w:r>
+      <w:proofErr w:type="spellEnd"/>
+      <w:r>
+        <w:rPr>
+          <w:rFonts w:ascii="Quicksand" w:hAnsi="Quicksand"/>
+          <w:sz w:val="20"/>
+          <w:szCs w:val="20"/>
+        </w:rPr>
+        <w:t xml:space="preserve"> %}</w:t>
+      </w:r>
+    </w:p>
+    <w:p>
+      <w:pPr>
         <w:rPr>
           <w:rFonts w:ascii="Quicksand" w:hAnsi="Quicksand"/>
           <w:b/>
           <w:bCs/>
-          <w:sz w:val="20"/>
-          <w:szCs w:val="20"/>
-        </w:rPr>
-        <w:t>)</w:t>
-      </w:r>
-    </w:p>
-    <w:p>
-      <w:pPr>
-        <w:jc w:val="right"/>
-        <w:rPr>
-          <w:rFonts w:ascii="Quicksand" w:hAnsi="Quicksand"/>
-          <w:b/>
-          <w:bCs/>
-          <w:sz w:val="20"/>
-          <w:szCs w:val="20"/>
-        </w:rPr>
-      </w:pPr>
-      <w:r>
-        <w:rPr>
-          <w:rFonts w:ascii="Quicksand" w:hAnsi="Quicksand"/>
-          <w:b/>
-          <w:bCs/>
-          <w:sz w:val="20"/>
-          <w:szCs w:val="20"/>
-        </w:rPr>
-        <w:t xml:space="preserve">Date de fin : </w:t>
-      </w:r>
-      <w:r>
-        <w:rPr>
-          <w:rFonts w:ascii="Quicksand" w:hAnsi="Quicksand"/>
-          <w:b/>
-          <w:bCs/>
-          <w:sz w:val="20"/>
-          <w:szCs w:val="20"/>
-        </w:rPr>
-        <w:t>18</w:t>
-      </w:r>
-      <w:r>
-        <w:rPr>
-          <w:rFonts w:ascii="Quicksand" w:hAnsi="Quicksand"/>
-          <w:b/>
-          <w:bCs/>
-          <w:sz w:val="20"/>
-          <w:szCs w:val="20"/>
-        </w:rPr>
-        <w:t>/</w:t>
-      </w:r>
-      <w:r>
-        <w:rPr>
-          <w:rFonts w:ascii="Quicksand" w:hAnsi="Quicksand"/>
-          <w:b/>
-          <w:bCs/>
-          <w:sz w:val="20"/>
-          <w:szCs w:val="20"/>
-        </w:rPr>
-        <w:t>11</w:t>
-      </w:r>
-      <w:r>
-        <w:rPr>
-          <w:rFonts w:ascii="Quicksand" w:hAnsi="Quicksand"/>
-          <w:b/>
-          <w:bCs/>
-          <w:sz w:val="20"/>
-          <w:szCs w:val="20"/>
-        </w:rPr>
-        <w:t>/2023</w:t>
-      </w:r>
+          <w:color w:val="4A66AC" w:themeColor="accent1"/>
+          <w:sz w:val="24"/>
+          <w:szCs w:val="24"/>
+        </w:rPr>
+      </w:pPr>
     </w:p>
     <w:p>
       <w:pPr>
@@ -3987,7 +4611,9 @@
         <w:rPr>
           <w:rFonts w:ascii="Quicksand" w:hAnsi="Quicksand"/>
           <w:noProof/>
+          <w:color w:val="000000" w:themeColor="text1"/>
           <w:sz w:val="22"/>
+          <w:shd w:val="clear" w:color="auto" w:fill="FFFF00"/>
         </w:rPr>
         <w:t>5</w:t>
       </w:r>
@@ -4105,6 +4731,7 @@
                 <w:sz w:val="22"/>
               </w:rPr>
             </w:pPr>
+            <w:proofErr w:type="gramStart"/>
             <w:r>
               <w:rPr>
                 <w:rFonts w:ascii="Quicksand" w:hAnsi="Quicksand"/>
@@ -4113,8 +4740,15 @@
               </w:rPr>
               <w:t>{</w:t>
             </w:r>
+            <w:r>
+              <w:rPr>
+                <w:rFonts w:ascii="Quicksand" w:hAnsi="Quicksand"/>
+                <w:b/>
+                <w:sz w:val="22"/>
+              </w:rPr>
+              <w:t xml:space="preserve">{ </w:t>
+            </w:r>
             <w:proofErr w:type="spellStart"/>
-            <w:proofErr w:type="gramStart"/>
             <w:r>
               <w:rPr>
                 <w:rFonts w:ascii="Quicksand" w:hAnsi="Quicksand"/>
@@ -4130,7 +4764,7 @@
                 <w:b/>
                 <w:sz w:val="22"/>
               </w:rPr>
-              <w:t>_prenom</w:t>
+              <w:t>.first_name</w:t>
             </w:r>
             <w:proofErr w:type="spellEnd"/>
             <w:r>
@@ -4139,7 +4773,23 @@
                 <w:b/>
                 <w:sz w:val="22"/>
               </w:rPr>
+              <w:t xml:space="preserve"> }</w:t>
+            </w:r>
+            <w:r>
+              <w:rPr>
+                <w:rFonts w:ascii="Quicksand" w:hAnsi="Quicksand"/>
+                <w:b/>
+                <w:sz w:val="22"/>
+              </w:rPr>
               <w:t>} {</w:t>
+            </w:r>
+            <w:r>
+              <w:rPr>
+                <w:rFonts w:ascii="Quicksand" w:hAnsi="Quicksand"/>
+                <w:b/>
+                <w:sz w:val="22"/>
+              </w:rPr>
+              <w:t>{</w:t>
             </w:r>
             <w:proofErr w:type="spellStart"/>
             <w:r>
@@ -4148,9 +4798,57 @@
                 <w:b/>
                 <w:sz w:val="22"/>
               </w:rPr>
-              <w:t>etudiant_nom</w:t>
+              <w:t>etudiant</w:t>
+            </w:r>
+            <w:r>
+              <w:rPr>
+                <w:rFonts w:ascii="Quicksand" w:hAnsi="Quicksand"/>
+                <w:b/>
+                <w:sz w:val="22"/>
+              </w:rPr>
+              <w:t>.last_</w:t>
+            </w:r>
+            <w:r>
+              <w:rPr>
+                <w:rFonts w:ascii="Quicksand" w:hAnsi="Quicksand"/>
+                <w:b/>
+                <w:sz w:val="22"/>
+              </w:rPr>
+              <w:t>n</w:t>
+            </w:r>
+            <w:r>
+              <w:rPr>
+                <w:rFonts w:ascii="Quicksand" w:hAnsi="Quicksand"/>
+                <w:b/>
+                <w:sz w:val="22"/>
+              </w:rPr>
+              <w:t>a</w:t>
+            </w:r>
+            <w:r>
+              <w:rPr>
+                <w:rFonts w:ascii="Quicksand" w:hAnsi="Quicksand"/>
+                <w:b/>
+                <w:sz w:val="22"/>
+              </w:rPr>
+              <w:t>m</w:t>
+            </w:r>
+            <w:r>
+              <w:rPr>
+                <w:rFonts w:ascii="Quicksand" w:hAnsi="Quicksand"/>
+                <w:b/>
+                <w:sz w:val="22"/>
+              </w:rPr>
+              <w:t>e</w:t>
             </w:r>
             <w:proofErr w:type="spellEnd"/>
+            <w:r>
+              <w:rPr>
+                <w:rFonts w:ascii="Quicksand" w:hAnsi="Quicksand"/>
+                <w:b/>
+                <w:sz w:val="22"/>
+              </w:rPr>
+              <w:t>}</w:t>
+            </w:r>
             <w:r>
               <w:rPr>
                 <w:rFonts w:ascii="Quicksand" w:hAnsi="Quicksand"/>
@@ -4203,6 +4901,7 @@
                 <w:rFonts w:ascii="Quicksand" w:hAnsi="Quicksand"/>
                 <w:b/>
                 <w:sz w:val="22"/>
+                <w:lang w:val="en-US"/>
               </w:rPr>
             </w:pPr>
             <w:r>
@@ -4210,8 +4909,67 @@
                 <w:rFonts w:ascii="Quicksand" w:hAnsi="Quicksand"/>
                 <w:b/>
                 <w:sz w:val="22"/>
+                <w:lang w:val="en-US"/>
               </w:rPr>
-              <w:t>M. {</w:t>
+              <w:t>{{</w:t>
+            </w:r>
+            <w:proofErr w:type="spellStart"/>
+            <w:proofErr w:type="gramStart"/>
+            <w:r>
+              <w:rPr>
+                <w:rFonts w:ascii="Quicksand" w:hAnsi="Quicksand"/>
+                <w:b/>
+                <w:sz w:val="22"/>
+                <w:lang w:val="en-US"/>
+              </w:rPr>
+              <w:t>presi</w:t>
+            </w:r>
+            <w:r>
+              <w:rPr>
+                <w:rFonts w:ascii="Quicksand" w:hAnsi="Quicksand"/>
+                <w:b/>
+                <w:sz w:val="22"/>
+                <w:lang w:val="en-US"/>
+              </w:rPr>
+              <w:t>d</w:t>
+            </w:r>
+            <w:r>
+              <w:rPr>
+                <w:rFonts w:ascii="Quicksand" w:hAnsi="Quicksand"/>
+                <w:b/>
+                <w:sz w:val="22"/>
+                <w:lang w:val="en-US"/>
+              </w:rPr>
+              <w:t>ent.titre</w:t>
+            </w:r>
+            <w:proofErr w:type="spellEnd"/>
+            <w:proofErr w:type="gramEnd"/>
+            <w:r>
+              <w:rPr>
+                <w:rFonts w:ascii="Quicksand" w:hAnsi="Quicksand"/>
+                <w:b/>
+                <w:sz w:val="22"/>
+                <w:lang w:val="en-US"/>
+              </w:rPr>
+              <w:t>}}</w:t>
+            </w:r>
+            <w:r>
+              <w:rPr>
+                <w:rFonts w:ascii="Quicksand" w:hAnsi="Quicksand"/>
+                <w:b/>
+                <w:sz w:val="22"/>
+                <w:lang w:val="en-US"/>
+              </w:rPr>
+              <w:t xml:space="preserve"> </w:t>
+            </w:r>
+            <w:r>
+              <w:rPr>
+                <w:rFonts w:ascii="Quicksand" w:hAnsi="Quicksand"/>
+                <w:b/>
+                <w:sz w:val="22"/>
+                <w:lang w:val="en-US"/>
+              </w:rPr>
+              <w:t>{{</w:t>
             </w:r>
             <w:proofErr w:type="spellStart"/>
             <w:r>
@@ -4219,8 +4977,36 @@
                 <w:rFonts w:ascii="Quicksand" w:hAnsi="Quicksand"/>
                 <w:b/>
                 <w:sz w:val="22"/>
+                <w:lang w:val="en-US"/>
               </w:rPr>
-              <w:t>je_president_prenom</w:t>
+              <w:t>presi</w:t>
+            </w:r>
+            <w:r>
+              <w:rPr>
+                <w:rFonts w:ascii="Quicksand" w:hAnsi="Quicksand"/>
+                <w:b/>
+                <w:sz w:val="22"/>
+                <w:lang w:val="en-US"/>
+              </w:rPr>
+              <w:t>d</w:t>
+            </w:r>
+            <w:r>
+              <w:rPr>
+                <w:rFonts w:ascii="Quicksand" w:hAnsi="Quicksand"/>
+                <w:b/>
+                <w:sz w:val="22"/>
+                <w:lang w:val="en-US"/>
+              </w:rPr>
+              <w:t>ent.</w:t>
+            </w:r>
+            <w:r>
+              <w:rPr>
+                <w:rFonts w:ascii="Quicksand" w:hAnsi="Quicksand"/>
+                <w:b/>
+                <w:sz w:val="22"/>
+                <w:lang w:val="en-US"/>
+              </w:rPr>
+              <w:t>first_name</w:t>
             </w:r>
             <w:proofErr w:type="spellEnd"/>
             <w:r>
@@ -4228,8 +5014,27 @@
                 <w:rFonts w:ascii="Quicksand" w:hAnsi="Quicksand"/>
                 <w:b/>
                 <w:sz w:val="22"/>
+                <w:lang w:val="en-US"/>
+              </w:rPr>
+              <w:t>}</w:t>
+            </w:r>
+            <w:r>
+              <w:rPr>
+                <w:rFonts w:ascii="Quicksand" w:hAnsi="Quicksand"/>
+                <w:b/>
+                <w:sz w:val="22"/>
+                <w:lang w:val="en-US"/>
               </w:rPr>
               <w:t>} {</w:t>
+            </w:r>
+            <w:r>
+              <w:rPr>
+                <w:rFonts w:ascii="Quicksand" w:hAnsi="Quicksand"/>
+                <w:b/>
+                <w:sz w:val="22"/>
+                <w:lang w:val="en-US"/>
+              </w:rPr>
+              <w:t>{</w:t>
             </w:r>
             <w:proofErr w:type="spellStart"/>
             <w:r>
@@ -4237,8 +5042,45 @@
                 <w:rFonts w:ascii="Quicksand" w:hAnsi="Quicksand"/>
                 <w:b/>
                 <w:sz w:val="22"/>
+                <w:lang w:val="en-US"/>
               </w:rPr>
-              <w:t>je_president_nom</w:t>
+              <w:t>presi</w:t>
+            </w:r>
+            <w:r>
+              <w:rPr>
+                <w:rFonts w:ascii="Quicksand" w:hAnsi="Quicksand"/>
+                <w:b/>
+                <w:sz w:val="22"/>
+                <w:lang w:val="en-US"/>
+              </w:rPr>
+              <w:t>d</w:t>
+            </w:r>
+            <w:r>
+              <w:rPr>
+                <w:rFonts w:ascii="Quicksand" w:hAnsi="Quicksand"/>
+                <w:b/>
+                <w:sz w:val="22"/>
+                <w:lang w:val="en-US"/>
+              </w:rPr>
+              <w:t>ent.</w:t>
+            </w:r>
+            <w:r>
+              <w:rPr>
+                <w:rFonts w:ascii="Quicksand" w:hAnsi="Quicksand"/>
+                <w:b/>
+                <w:sz w:val="22"/>
+                <w:lang w:val="en-US"/>
+              </w:rPr>
+              <w:t>last</w:t>
+            </w:r>
+            <w:r>
+              <w:rPr>
+                <w:rFonts w:ascii="Quicksand" w:hAnsi="Quicksand"/>
+                <w:b/>
+                <w:sz w:val="22"/>
+                <w:lang w:val="en-US"/>
+              </w:rPr>
+              <w:t>_name</w:t>
             </w:r>
             <w:proofErr w:type="spellEnd"/>
             <w:r>
@@ -4246,6 +5088,16 @@
                 <w:rFonts w:ascii="Quicksand" w:hAnsi="Quicksand"/>
                 <w:b/>
                 <w:sz w:val="22"/>
+                <w:lang w:val="en-US"/>
+              </w:rPr>
+              <w:t>}</w:t>
+            </w:r>
+            <w:r>
+              <w:rPr>
+                <w:rFonts w:ascii="Quicksand" w:hAnsi="Quicksand"/>
+                <w:b/>
+                <w:sz w:val="22"/>
+                <w:lang w:val="en-US"/>
               </w:rPr>
               <w:t>}</w:t>
             </w:r>
@@ -4257,6 +5109,7 @@
                 <w:rFonts w:ascii="Quicksand" w:hAnsi="Quicksand"/>
                 <w:b/>
                 <w:sz w:val="22"/>
+                <w:lang w:val="en-US"/>
               </w:rPr>
             </w:pPr>
           </w:p>
@@ -4471,7 +5324,6 @@
       </w:rPr>
       <w:t>{</w:t>
     </w:r>
-    <w:proofErr w:type="spellStart"/>
     <w:r>
       <w:rPr>
         <w:rFonts w:ascii="Quicksand" w:hAnsi="Quicksand"/>
@@ -4479,9 +5331,28 @@
         <w:sz w:val="14"/>
         <w:szCs w:val="16"/>
       </w:rPr>
+      <w:t>{</w:t>
+    </w:r>
+    <w:proofErr w:type="spellStart"/>
+    <w:r>
+      <w:rPr>
+        <w:rFonts w:ascii="Quicksand" w:hAnsi="Quicksand"/>
+        <w:color w:val="3B4658" w:themeColor="accent4" w:themeShade="80"/>
+        <w:sz w:val="14"/>
+        <w:szCs w:val="16"/>
+      </w:rPr>
       <w:t>annee</w:t>
     </w:r>
     <w:proofErr w:type="spellEnd"/>
+    <w:r>
+      <w:rPr>
+        <w:rFonts w:ascii="Quicksand" w:hAnsi="Quicksand"/>
+        <w:color w:val="3B4658" w:themeColor="accent4" w:themeShade="80"/>
+        <w:sz w:val="14"/>
+        <w:szCs w:val="16"/>
+      </w:rPr>
+      <w:t>}</w:t>
+    </w:r>
     <w:r>
       <w:rPr>
         <w:rFonts w:ascii="Quicksand" w:hAnsi="Quicksand"/>
@@ -4630,7 +5501,31 @@
         <w:color w:val="2F3754"/>
         <w:szCs w:val="20"/>
       </w:rPr>
-      <w:t>Ponts Etudes Projets</w:t>
+      <w:t xml:space="preserve">Ponts </w:t>
+    </w:r>
+    <w:proofErr w:type="spellStart"/>
+    <w:r>
+      <w:rPr>
+        <w:rStyle w:val="lev"/>
+        <w:rFonts w:ascii="Taviraj Medium" w:hAnsi="Taviraj Medium" w:cs="Taviraj Medium"/>
+        <w:b w:val="0"/>
+        <w:bCs w:val="0"/>
+        <w:color w:val="2F3754"/>
+        <w:szCs w:val="20"/>
+      </w:rPr>
+      <w:t>Etudes</w:t>
+    </w:r>
+    <w:proofErr w:type="spellEnd"/>
+    <w:r>
+      <w:rPr>
+        <w:rStyle w:val="lev"/>
+        <w:rFonts w:ascii="Taviraj Medium" w:hAnsi="Taviraj Medium" w:cs="Taviraj Medium"/>
+        <w:b w:val="0"/>
+        <w:bCs w:val="0"/>
+        <w:color w:val="2F3754"/>
+        <w:szCs w:val="20"/>
+      </w:rPr>
+      <w:t xml:space="preserve"> Projets</w:t>
     </w:r>
   </w:p>
   <w:p>
@@ -4859,7 +5754,6 @@
       </w:rPr>
       <w:t>{</w:t>
     </w:r>
-    <w:proofErr w:type="spellStart"/>
     <w:r>
       <w:rPr>
         <w:rFonts w:ascii="Quicksand" w:hAnsi="Quicksand"/>
@@ -4867,9 +5761,28 @@
         <w:sz w:val="14"/>
         <w:szCs w:val="16"/>
       </w:rPr>
+      <w:t>{</w:t>
+    </w:r>
+    <w:proofErr w:type="spellStart"/>
+    <w:r>
+      <w:rPr>
+        <w:rFonts w:ascii="Quicksand" w:hAnsi="Quicksand"/>
+        <w:color w:val="3B4658" w:themeColor="accent4" w:themeShade="80"/>
+        <w:sz w:val="14"/>
+        <w:szCs w:val="16"/>
+      </w:rPr>
       <w:t>annee</w:t>
     </w:r>
     <w:proofErr w:type="spellEnd"/>
+    <w:r>
+      <w:rPr>
+        <w:rFonts w:ascii="Quicksand" w:hAnsi="Quicksand"/>
+        <w:color w:val="3B4658" w:themeColor="accent4" w:themeShade="80"/>
+        <w:sz w:val="14"/>
+        <w:szCs w:val="16"/>
+      </w:rPr>
+      <w:t>}</w:t>
+    </w:r>
     <w:r>
       <w:rPr>
         <w:rFonts w:ascii="Quicksand" w:hAnsi="Quicksand"/>
@@ -5894,7 +6807,6 @@
       </w:rPr>
       <w:t>{</w:t>
     </w:r>
-    <w:proofErr w:type="spellStart"/>
     <w:r>
       <w:rPr>
         <w:rStyle w:val="Rfrencelgre"/>
@@ -5902,9 +6814,9 @@
         <w:sz w:val="20"/>
         <w:szCs w:val="20"/>
       </w:rPr>
-      <w:t>num_etude</w:t>
-    </w:r>
-    <w:proofErr w:type="spellEnd"/>
+      <w:t>{</w:t>
+    </w:r>
+    <w:proofErr w:type="spellStart"/>
     <w:r>
       <w:rPr>
         <w:rStyle w:val="Rfrencelgre"/>
@@ -5912,6 +6824,25 @@
         <w:sz w:val="20"/>
         <w:szCs w:val="20"/>
       </w:rPr>
+      <w:t>refm_m</w:t>
+    </w:r>
+    <w:proofErr w:type="spellEnd"/>
+    <w:r>
+      <w:rPr>
+        <w:rStyle w:val="Rfrencelgre"/>
+        <w:rFonts w:ascii="Quicksand" w:hAnsi="Quicksand"/>
+        <w:sz w:val="20"/>
+        <w:szCs w:val="20"/>
+      </w:rPr>
+      <w:t>}</w:t>
+    </w:r>
+    <w:r>
+      <w:rPr>
+        <w:rStyle w:val="Rfrencelgre"/>
+        <w:rFonts w:ascii="Quicksand" w:hAnsi="Quicksand"/>
+        <w:sz w:val="20"/>
+        <w:szCs w:val="20"/>
+      </w:rPr>
       <w:t xml:space="preserve">} </w:t>
     </w:r>
     <w:r>
@@ -5932,7 +6863,6 @@
       </w:rPr>
       <w:t xml:space="preserve"> {</w:t>
     </w:r>
-    <w:proofErr w:type="spellStart"/>
     <w:r>
       <w:rPr>
         <w:rStyle w:val="Rfrencelgre"/>
@@ -5940,9 +6870,46 @@
         <w:sz w:val="20"/>
         <w:szCs w:val="20"/>
       </w:rPr>
-      <w:t>etude_titre</w:t>
+      <w:t>{</w:t>
+    </w:r>
+    <w:proofErr w:type="spellStart"/>
+    <w:r>
+      <w:rPr>
+        <w:rStyle w:val="Rfrencelgre"/>
+        <w:rFonts w:ascii="Quicksand" w:hAnsi="Quicksand"/>
+        <w:sz w:val="20"/>
+        <w:szCs w:val="20"/>
+      </w:rPr>
+      <w:t>etude</w:t>
+    </w:r>
+    <w:r>
+      <w:rPr>
+        <w:rStyle w:val="Rfrencelgre"/>
+        <w:rFonts w:ascii="Quicksand" w:hAnsi="Quicksand"/>
+        <w:sz w:val="20"/>
+        <w:szCs w:val="20"/>
+      </w:rPr>
+      <w:t>.</w:t>
+    </w:r>
+    <w:r>
+      <w:rPr>
+        <w:rStyle w:val="Rfrencelgre"/>
+        <w:rFonts w:ascii="Quicksand" w:hAnsi="Quicksand"/>
+        <w:sz w:val="20"/>
+        <w:szCs w:val="20"/>
+      </w:rPr>
+      <w:t>titre</w:t>
     </w:r>
     <w:proofErr w:type="spellEnd"/>
+    <w:r>
+      <w:rPr>
+        <w:rStyle w:val="Rfrencelgre"/>
+        <w:rFonts w:ascii="Quicksand" w:hAnsi="Quicksand"/>
+        <w:sz w:val="20"/>
+        <w:szCs w:val="20"/>
+      </w:rPr>
+      <w:t>}</w:t>
+    </w:r>
     <w:r>
       <w:rPr>
         <w:rStyle w:val="Rfrencelgre"/>

</xml_diff>

<commit_message>
les documents encore et deux trois trucs
</commit_message>
<xml_diff>
--- a/Logiciel_PEP/mysite/polls/templates/polls/RDM_026.docx
+++ b/Logiciel_PEP/mysite/polls/templates/polls/RDM_026.docx
@@ -163,6 +163,16 @@
         </w:rPr>
         <w:t>{</w:t>
       </w:r>
+      <w:r>
+        <w:rPr>
+          <w:rStyle w:val="Rfrencelgre"/>
+          <w:rFonts w:ascii="Quicksand" w:hAnsi="Quicksand"/>
+          <w:color w:val="7D92DF"/>
+          <w:sz w:val="20"/>
+          <w:szCs w:val="20"/>
+        </w:rPr>
+        <w:t>{</w:t>
+      </w:r>
       <w:proofErr w:type="spellStart"/>
       <w:r>
         <w:rPr>
@@ -172,9 +182,19 @@
           <w:sz w:val="20"/>
           <w:szCs w:val="20"/>
         </w:rPr>
-        <w:t>num_avenant_etudiant</w:t>
+        <w:t>ref_d</w:t>
       </w:r>
       <w:proofErr w:type="spellEnd"/>
+      <w:r>
+        <w:rPr>
+          <w:rStyle w:val="Rfrencelgre"/>
+          <w:rFonts w:ascii="Quicksand" w:hAnsi="Quicksand"/>
+          <w:color w:val="7D92DF"/>
+          <w:sz w:val="20"/>
+          <w:szCs w:val="20"/>
+        </w:rPr>
+        <w:t>}</w:t>
+      </w:r>
       <w:r>
         <w:rPr>
           <w:rStyle w:val="Rfrencelgre"/>
@@ -277,7 +297,6 @@
         </w:rPr>
         <w:t>{</w:t>
       </w:r>
-      <w:proofErr w:type="spellStart"/>
       <w:r>
         <w:rPr>
           <w:rStyle w:val="Rfrencelgre"/>
@@ -286,19 +305,8 @@
           <w:sz w:val="20"/>
           <w:szCs w:val="20"/>
         </w:rPr>
-        <w:t>num_</w:t>
-      </w:r>
-      <w:r>
-        <w:rPr>
-          <w:rStyle w:val="Rfrencelgre"/>
-          <w:rFonts w:ascii="Quicksand" w:hAnsi="Quicksand"/>
-          <w:color w:val="7D92DF"/>
-          <w:sz w:val="20"/>
-          <w:szCs w:val="20"/>
-        </w:rPr>
-        <w:t>AP</w:t>
-      </w:r>
-      <w:proofErr w:type="spellEnd"/>
+        <w:t>{ce}</w:t>
+      </w:r>
       <w:r>
         <w:rPr>
           <w:rStyle w:val="Rfrencelgre"/>
@@ -1341,75 +1349,62 @@
     <w:p>
       <w:pPr>
         <w:spacing w:line="240" w:lineRule="auto"/>
-        <w:ind w:left="1416"/>
-        <w:jc w:val="left"/>
-        <w:rPr>
-          <w:rFonts w:ascii="Quicksand" w:hAnsi="Quicksand" w:cs="Arial"/>
-          <w:iCs/>
-          <w:sz w:val="20"/>
-          <w:szCs w:val="20"/>
-        </w:rPr>
-      </w:pPr>
+        <w:rPr>
+          <w:rFonts w:ascii="Quicksand" w:hAnsi="Quicksand" w:cs="Arial"/>
+          <w:sz w:val="20"/>
+          <w:szCs w:val="20"/>
+        </w:rPr>
+      </w:pPr>
+      <w:proofErr w:type="gramStart"/>
+      <w:r>
+        <w:rPr>
+          <w:rFonts w:ascii="Quicksand" w:hAnsi="Quicksand" w:cs="Arial"/>
+          <w:sz w:val="20"/>
+          <w:szCs w:val="20"/>
+        </w:rPr>
+        <w:t>d</w:t>
+      </w:r>
+      <w:r>
+        <w:rPr>
+          <w:rFonts w:ascii="Quicksand" w:hAnsi="Quicksand" w:cs="Arial"/>
+          <w:sz w:val="20"/>
+          <w:szCs w:val="20"/>
+        </w:rPr>
+        <w:t>'autre</w:t>
+      </w:r>
+      <w:proofErr w:type="gramEnd"/>
+      <w:r>
+        <w:rPr>
+          <w:rFonts w:ascii="Quicksand" w:hAnsi="Quicksand" w:cs="Arial"/>
+          <w:sz w:val="20"/>
+          <w:szCs w:val="20"/>
+        </w:rPr>
+        <w:t xml:space="preserve"> part</w:t>
+      </w:r>
+      <w:r>
+        <w:rPr>
+          <w:rFonts w:ascii="Quicksand" w:hAnsi="Quicksand" w:cs="Arial"/>
+          <w:sz w:val="20"/>
+          <w:szCs w:val="20"/>
+        </w:rPr>
+        <w:t>.</w:t>
+      </w:r>
     </w:p>
     <w:p>
       <w:pPr>
-        <w:spacing w:line="240" w:lineRule="auto"/>
-        <w:rPr>
-          <w:rFonts w:ascii="Quicksand" w:hAnsi="Quicksand" w:cs="Arial"/>
-          <w:sz w:val="20"/>
-          <w:szCs w:val="20"/>
-        </w:rPr>
-      </w:pPr>
-      <w:proofErr w:type="gramStart"/>
-      <w:r>
-        <w:rPr>
-          <w:rFonts w:ascii="Quicksand" w:hAnsi="Quicksand" w:cs="Arial"/>
+        <w:rPr>
+          <w:rFonts w:ascii="Quicksand" w:hAnsi="Quicksand"/>
+          <w:sz w:val="20"/>
+          <w:szCs w:val="20"/>
+        </w:rPr>
+      </w:pPr>
+      <w:r>
+        <w:rPr>
+          <w:rFonts w:ascii="Quicksand" w:hAnsi="Quicksand"/>
           <w:sz w:val="20"/>
           <w:szCs w:val="20"/>
         </w:rPr>
         <w:lastRenderedPageBreak/>
-        <w:t>d</w:t>
-      </w:r>
-      <w:r>
-        <w:rPr>
-          <w:rFonts w:ascii="Quicksand" w:hAnsi="Quicksand" w:cs="Arial"/>
-          <w:sz w:val="20"/>
-          <w:szCs w:val="20"/>
-        </w:rPr>
-        <w:t>'autre</w:t>
-      </w:r>
-      <w:proofErr w:type="gramEnd"/>
-      <w:r>
-        <w:rPr>
-          <w:rFonts w:ascii="Quicksand" w:hAnsi="Quicksand" w:cs="Arial"/>
-          <w:sz w:val="20"/>
-          <w:szCs w:val="20"/>
-        </w:rPr>
-        <w:t xml:space="preserve"> part</w:t>
-      </w:r>
-      <w:r>
-        <w:rPr>
-          <w:rFonts w:ascii="Quicksand" w:hAnsi="Quicksand" w:cs="Arial"/>
-          <w:sz w:val="20"/>
-          <w:szCs w:val="20"/>
-        </w:rPr>
-        <w:t>.</w:t>
-      </w:r>
-    </w:p>
-    <w:p>
-      <w:pPr>
-        <w:rPr>
-          <w:rFonts w:ascii="Quicksand" w:hAnsi="Quicksand"/>
-          <w:sz w:val="20"/>
-          <w:szCs w:val="20"/>
-        </w:rPr>
-      </w:pPr>
-      <w:r>
-        <w:rPr>
-          <w:rFonts w:ascii="Quicksand" w:hAnsi="Quicksand"/>
-          <w:sz w:val="20"/>
-          <w:szCs w:val="20"/>
-        </w:rPr>
         <w:t>Il a été convenu ce qui suit :</w:t>
       </w:r>
     </w:p>
@@ -1772,7 +1767,6 @@
         </w:rPr>
         <w:t>{</w:t>
       </w:r>
-      <w:proofErr w:type="spellStart"/>
       <w:r>
         <w:rPr>
           <w:rFonts w:ascii="Quicksand" w:hAnsi="Quicksand"/>
@@ -1780,7 +1774,16 @@
           <w:sz w:val="20"/>
           <w:szCs w:val="20"/>
         </w:rPr>
-        <w:t>num_</w:t>
+        <w:t>{</w:t>
+      </w:r>
+      <w:r>
+        <w:rPr>
+          <w:rFonts w:ascii="Quicksand" w:hAnsi="Quicksand"/>
+          <w:smallCaps/>
+          <w:sz w:val="20"/>
+          <w:szCs w:val="20"/>
+        </w:rPr>
+        <w:t>ce</w:t>
       </w:r>
       <w:proofErr w:type="gramStart"/>
       <w:r>
@@ -1790,9 +1793,8 @@
           <w:sz w:val="20"/>
           <w:szCs w:val="20"/>
         </w:rPr>
-        <w:t>AP</w:t>
-      </w:r>
-      <w:proofErr w:type="spellEnd"/>
+        <w:t>}</w:t>
+      </w:r>
       <w:r>
         <w:rPr>
           <w:rFonts w:ascii="Quicksand" w:hAnsi="Quicksand"/>
@@ -2118,7 +2120,25 @@
           <w:szCs w:val="20"/>
           <w:lang w:val="en-US"/>
         </w:rPr>
-        <w:t>{% if phases %}</w:t>
+        <w:t xml:space="preserve">{% if </w:t>
+      </w:r>
+      <w:r>
+        <w:rPr>
+          <w:rFonts w:ascii="Quicksand" w:hAnsi="Quicksand"/>
+          <w:sz w:val="20"/>
+          <w:szCs w:val="20"/>
+          <w:lang w:val="en-US"/>
+        </w:rPr>
+        <w:t>assignations</w:t>
+      </w:r>
+      <w:r>
+        <w:rPr>
+          <w:rFonts w:ascii="Quicksand" w:hAnsi="Quicksand"/>
+          <w:sz w:val="20"/>
+          <w:szCs w:val="20"/>
+          <w:lang w:val="en-US"/>
+        </w:rPr>
+        <w:t xml:space="preserve"> %}</w:t>
       </w:r>
       <w:r>
         <w:rPr>
@@ -2146,7 +2166,54 @@
           <w:szCs w:val="20"/>
           <w:lang w:val="en-US"/>
         </w:rPr>
-        <w:t>{% for phase in phases %}</w:t>
+        <w:t xml:space="preserve">{% for </w:t>
+      </w:r>
+      <w:proofErr w:type="spellStart"/>
+      <w:r>
+        <w:rPr>
+          <w:rFonts w:ascii="Quicksand" w:hAnsi="Quicksand"/>
+          <w:sz w:val="20"/>
+          <w:szCs w:val="20"/>
+          <w:lang w:val="en-US"/>
+        </w:rPr>
+        <w:t>assi</w:t>
+      </w:r>
+      <w:proofErr w:type="spellEnd"/>
+      <w:r>
+        <w:rPr>
+          <w:rFonts w:ascii="Quicksand" w:hAnsi="Quicksand"/>
+          <w:sz w:val="20"/>
+          <w:szCs w:val="20"/>
+          <w:lang w:val="en-US"/>
+        </w:rPr>
+        <w:t xml:space="preserve"> in</w:t>
+      </w:r>
+      <w:r>
+        <w:rPr>
+          <w:rFonts w:ascii="Quicksand" w:hAnsi="Quicksand"/>
+          <w:sz w:val="20"/>
+          <w:szCs w:val="20"/>
+          <w:lang w:val="en-US"/>
+        </w:rPr>
+        <w:t xml:space="preserve"> </w:t>
+      </w:r>
+      <w:r>
+        <w:rPr>
+          <w:rFonts w:ascii="Quicksand" w:hAnsi="Quicksand"/>
+          <w:sz w:val="20"/>
+          <w:szCs w:val="20"/>
+          <w:lang w:val="en-US"/>
+        </w:rPr>
+        <w:t>assignations</w:t>
+      </w:r>
+      <w:r>
+        <w:rPr>
+          <w:rFonts w:ascii="Quicksand" w:hAnsi="Quicksand"/>
+          <w:sz w:val="20"/>
+          <w:szCs w:val="20"/>
+          <w:lang w:val="en-US"/>
+        </w:rPr>
+        <w:t xml:space="preserve"> %}</w:t>
       </w:r>
     </w:p>
     <w:p>
@@ -2196,10 +2263,8 @@
           <w:szCs w:val="24"/>
           <w:lang w:val="en-US"/>
         </w:rPr>
-        <w:t>phase.numero</w:t>
-      </w:r>
-      <w:proofErr w:type="spellEnd"/>
-      <w:proofErr w:type="gramEnd"/>
+        <w:t>assi.</w:t>
+      </w:r>
       <w:r>
         <w:rPr>
           <w:rFonts w:ascii="Quicksand" w:hAnsi="Quicksand"/>
@@ -2210,8 +2275,9 @@
           <w:szCs w:val="24"/>
           <w:lang w:val="en-US"/>
         </w:rPr>
-        <w:t>}}</w:t>
-      </w:r>
+        <w:t>phase</w:t>
+      </w:r>
+      <w:proofErr w:type="gramEnd"/>
       <w:r>
         <w:rPr>
           <w:rFonts w:ascii="Quicksand" w:hAnsi="Quicksand"/>
@@ -2222,8 +2288,9 @@
           <w:szCs w:val="24"/>
           <w:lang w:val="en-US"/>
         </w:rPr>
-        <w:t xml:space="preserve"> – </w:t>
-      </w:r>
+        <w:t>.numero</w:t>
+      </w:r>
+      <w:proofErr w:type="spellEnd"/>
       <w:r>
         <w:rPr>
           <w:rFonts w:ascii="Quicksand" w:hAnsi="Quicksand"/>
@@ -2234,9 +2301,8 @@
           <w:szCs w:val="24"/>
           <w:lang w:val="en-US"/>
         </w:rPr>
-        <w:t>{{</w:t>
-      </w:r>
-      <w:proofErr w:type="spellStart"/>
+        <w:t>}}</w:t>
+      </w:r>
       <w:r>
         <w:rPr>
           <w:rFonts w:ascii="Quicksand" w:hAnsi="Quicksand"/>
@@ -2247,7 +2313,7 @@
           <w:szCs w:val="24"/>
           <w:lang w:val="en-US"/>
         </w:rPr>
-        <w:t>phase.</w:t>
+        <w:t xml:space="preserve"> – </w:t>
       </w:r>
       <w:r>
         <w:rPr>
@@ -2259,9 +2325,9 @@
           <w:szCs w:val="24"/>
           <w:lang w:val="en-US"/>
         </w:rPr>
-        <w:t>titre</w:t>
-      </w:r>
-      <w:proofErr w:type="spellEnd"/>
+        <w:t>{{</w:t>
+      </w:r>
+      <w:proofErr w:type="spellStart"/>
       <w:r>
         <w:rPr>
           <w:rFonts w:ascii="Quicksand" w:hAnsi="Quicksand"/>
@@ -2272,663 +2338,9 @@
           <w:szCs w:val="24"/>
           <w:lang w:val="en-US"/>
         </w:rPr>
-        <w:t>}}</w:t>
-      </w:r>
-    </w:p>
-    <w:p>
-      <w:pPr>
-        <w:rPr>
-          <w:rFonts w:ascii="Quicksand" w:hAnsi="Quicksand"/>
-          <w:sz w:val="20"/>
-          <w:szCs w:val="20"/>
-        </w:rPr>
-      </w:pPr>
-      <w:r>
-        <w:rPr>
-          <w:rFonts w:ascii="Quicksand" w:hAnsi="Quicksand"/>
-          <w:sz w:val="20"/>
-          <w:szCs w:val="20"/>
-          <w:highlight w:val="yellow"/>
-        </w:rPr>
-        <w:t>{{</w:t>
-      </w:r>
-      <w:proofErr w:type="spellStart"/>
-      <w:proofErr w:type="gramStart"/>
-      <w:r>
-        <w:rPr>
-          <w:rFonts w:ascii="Quicksand" w:hAnsi="Quicksand"/>
-          <w:sz w:val="20"/>
-          <w:szCs w:val="20"/>
-          <w:highlight w:val="yellow"/>
-        </w:rPr>
-        <w:t>phase.description</w:t>
-      </w:r>
-      <w:proofErr w:type="spellEnd"/>
-      <w:proofErr w:type="gramEnd"/>
-      <w:r>
-        <w:rPr>
-          <w:rFonts w:ascii="Quicksand" w:hAnsi="Quicksand"/>
-          <w:sz w:val="20"/>
-          <w:szCs w:val="20"/>
-          <w:highlight w:val="yellow"/>
-        </w:rPr>
-        <w:t xml:space="preserve">}} </w:t>
-      </w:r>
-      <w:r>
-        <w:rPr>
-          <w:rFonts w:ascii="Quicksand" w:hAnsi="Quicksand"/>
-          <w:sz w:val="20"/>
-          <w:szCs w:val="20"/>
-          <w:highlight w:val="yellow"/>
-        </w:rPr>
-        <w:t>[Description de la phase</w:t>
-      </w:r>
-      <w:r>
-        <w:rPr>
-          <w:rFonts w:ascii="Quicksand" w:hAnsi="Quicksand"/>
-          <w:sz w:val="20"/>
-          <w:szCs w:val="20"/>
-          <w:highlight w:val="yellow"/>
-        </w:rPr>
-        <w:t xml:space="preserve"> telle qu’indiquée dans la CE ou le BC</w:t>
-      </w:r>
-      <w:r>
-        <w:rPr>
-          <w:rFonts w:ascii="Quicksand" w:hAnsi="Quicksand"/>
-          <w:sz w:val="20"/>
-          <w:szCs w:val="20"/>
-          <w:highlight w:val="yellow"/>
-        </w:rPr>
-        <w:t>]</w:t>
-      </w:r>
-    </w:p>
-    <w:p>
-      <w:pPr>
-        <w:rPr>
-          <w:rFonts w:ascii="Quicksand" w:hAnsi="Quicksand"/>
-          <w:sz w:val="20"/>
-          <w:szCs w:val="20"/>
-        </w:rPr>
-      </w:pPr>
-      <w:r>
-        <w:rPr>
-          <w:rFonts w:ascii="Quicksand" w:hAnsi="Quicksand"/>
-          <w:sz w:val="20"/>
-          <w:szCs w:val="20"/>
-          <w:highlight w:val="yellow"/>
-        </w:rPr>
-        <w:t>[Description précise de ce que fait l’Intervenant sur cette phase s’il ne fait pas toute la phase seul. Préciser aussi si livrable en fin de phase ce que l’Intervenant doit faire pour le livrable]</w:t>
-      </w:r>
-    </w:p>
-    <w:p>
-      <w:pPr>
-        <w:spacing w:line="240" w:lineRule="auto"/>
-        <w:jc w:val="right"/>
-        <w:rPr>
-          <w:rFonts w:ascii="Quicksand" w:hAnsi="Quicksand"/>
-          <w:sz w:val="20"/>
-          <w:szCs w:val="20"/>
-        </w:rPr>
-      </w:pPr>
-      <w:r>
-        <w:rPr>
-          <w:rFonts w:ascii="Quicksand" w:hAnsi="Quicksand"/>
-          <w:sz w:val="20"/>
-          <w:szCs w:val="20"/>
-        </w:rPr>
-        <w:t>{{</w:t>
-      </w:r>
-      <w:proofErr w:type="spellStart"/>
-      <w:proofErr w:type="gramStart"/>
-      <w:r>
-        <w:rPr>
-          <w:rFonts w:ascii="Quicksand" w:hAnsi="Quicksand"/>
-          <w:sz w:val="20"/>
-          <w:szCs w:val="20"/>
-        </w:rPr>
-        <w:t>phase.nb</w:t>
-      </w:r>
-      <w:proofErr w:type="gramEnd"/>
-      <w:r>
-        <w:rPr>
-          <w:rFonts w:ascii="Quicksand" w:hAnsi="Quicksand"/>
-          <w:sz w:val="20"/>
-          <w:szCs w:val="20"/>
-        </w:rPr>
-        <w:t>_JEH</w:t>
-      </w:r>
-      <w:proofErr w:type="spellEnd"/>
-      <w:r>
-        <w:rPr>
-          <w:rFonts w:ascii="Quicksand" w:hAnsi="Quicksand"/>
-          <w:sz w:val="20"/>
-          <w:szCs w:val="20"/>
-        </w:rPr>
-        <w:t xml:space="preserve"> }} {% if </w:t>
-      </w:r>
-      <w:proofErr w:type="spellStart"/>
-      <w:r>
-        <w:rPr>
-          <w:rFonts w:ascii="Quicksand" w:hAnsi="Quicksand"/>
-          <w:sz w:val="20"/>
-          <w:szCs w:val="20"/>
-        </w:rPr>
-        <w:t>phase.nb_JEH</w:t>
-      </w:r>
-      <w:proofErr w:type="spellEnd"/>
-      <w:r>
-        <w:rPr>
-          <w:rFonts w:ascii="Quicksand" w:hAnsi="Quicksand"/>
-          <w:sz w:val="20"/>
-          <w:szCs w:val="20"/>
-        </w:rPr>
-        <w:t xml:space="preserve"> &gt;1 %} </w:t>
-      </w:r>
-      <w:proofErr w:type="spellStart"/>
-      <w:r>
-        <w:rPr>
-          <w:rFonts w:ascii="Quicksand" w:hAnsi="Quicksand"/>
-          <w:sz w:val="20"/>
-          <w:szCs w:val="20"/>
-        </w:rPr>
-        <w:t>JEHs</w:t>
-      </w:r>
-      <w:proofErr w:type="spellEnd"/>
-      <w:r>
-        <w:rPr>
-          <w:rFonts w:ascii="Quicksand" w:hAnsi="Quicksand"/>
-          <w:sz w:val="20"/>
-          <w:szCs w:val="20"/>
-        </w:rPr>
-        <w:t xml:space="preserve"> {% </w:t>
-      </w:r>
-      <w:proofErr w:type="spellStart"/>
-      <w:r>
-        <w:rPr>
-          <w:rFonts w:ascii="Quicksand" w:hAnsi="Quicksand"/>
-          <w:sz w:val="20"/>
-          <w:szCs w:val="20"/>
-        </w:rPr>
-        <w:t>else</w:t>
-      </w:r>
-      <w:proofErr w:type="spellEnd"/>
-      <w:r>
-        <w:rPr>
-          <w:rFonts w:ascii="Quicksand" w:hAnsi="Quicksand"/>
-          <w:sz w:val="20"/>
-          <w:szCs w:val="20"/>
-        </w:rPr>
-        <w:t xml:space="preserve"> %} JEH {% </w:t>
-      </w:r>
-      <w:proofErr w:type="spellStart"/>
-      <w:r>
-        <w:rPr>
-          <w:rFonts w:ascii="Quicksand" w:hAnsi="Quicksand"/>
-          <w:sz w:val="20"/>
-          <w:szCs w:val="20"/>
-        </w:rPr>
-        <w:t>endif</w:t>
-      </w:r>
-      <w:proofErr w:type="spellEnd"/>
-      <w:r>
-        <w:rPr>
-          <w:rFonts w:ascii="Quicksand" w:hAnsi="Quicksand"/>
-          <w:sz w:val="20"/>
-          <w:szCs w:val="20"/>
-        </w:rPr>
-        <w:t xml:space="preserve"> %} à {{</w:t>
-      </w:r>
-      <w:proofErr w:type="spellStart"/>
-      <w:r>
-        <w:rPr>
-          <w:rFonts w:ascii="Quicksand" w:hAnsi="Quicksand"/>
-          <w:sz w:val="20"/>
-          <w:szCs w:val="20"/>
-        </w:rPr>
-        <w:t>phase.montant_HT_par_JEH|FormatNombres</w:t>
-      </w:r>
-      <w:proofErr w:type="spellEnd"/>
-      <w:r>
-        <w:rPr>
-          <w:rFonts w:ascii="Quicksand" w:hAnsi="Quicksand"/>
-          <w:sz w:val="20"/>
-          <w:szCs w:val="20"/>
-        </w:rPr>
-        <w:t>}} € HT</w:t>
-      </w:r>
-    </w:p>
-    <w:p>
-      <w:pPr>
-        <w:spacing w:line="240" w:lineRule="auto"/>
-        <w:jc w:val="right"/>
-        <w:rPr>
-          <w:rFonts w:ascii="Quicksand" w:hAnsi="Quicksand"/>
-          <w:sz w:val="20"/>
-          <w:szCs w:val="20"/>
-        </w:rPr>
-      </w:pPr>
-      <w:r>
-        <w:rPr>
-          <w:rFonts w:ascii="Quicksand" w:hAnsi="Quicksand"/>
-          <w:sz w:val="20"/>
-          <w:szCs w:val="20"/>
-        </w:rPr>
-        <w:t>{{</w:t>
-      </w:r>
-      <w:proofErr w:type="spellStart"/>
-      <w:proofErr w:type="gramStart"/>
-      <w:r>
-        <w:rPr>
-          <w:rFonts w:ascii="Quicksand" w:hAnsi="Quicksand"/>
-          <w:sz w:val="20"/>
-          <w:szCs w:val="20"/>
-        </w:rPr>
-        <w:t>phase.nb</w:t>
-      </w:r>
-      <w:proofErr w:type="gramEnd"/>
-      <w:r>
-        <w:rPr>
-          <w:rFonts w:ascii="Quicksand" w:hAnsi="Quicksand"/>
-          <w:sz w:val="20"/>
-          <w:szCs w:val="20"/>
-        </w:rPr>
-        <w:t>_JEH</w:t>
-      </w:r>
-      <w:proofErr w:type="spellEnd"/>
-      <w:r>
-        <w:rPr>
-          <w:rFonts w:ascii="Quicksand" w:hAnsi="Quicksand"/>
-          <w:sz w:val="20"/>
-          <w:szCs w:val="20"/>
-        </w:rPr>
-        <w:t xml:space="preserve"> }} {% if </w:t>
-      </w:r>
-      <w:proofErr w:type="spellStart"/>
-      <w:r>
-        <w:rPr>
-          <w:rFonts w:ascii="Quicksand" w:hAnsi="Quicksand"/>
-          <w:sz w:val="20"/>
-          <w:szCs w:val="20"/>
-        </w:rPr>
-        <w:t>phase.nb_JEH</w:t>
-      </w:r>
-      <w:proofErr w:type="spellEnd"/>
-      <w:r>
-        <w:rPr>
-          <w:rFonts w:ascii="Quicksand" w:hAnsi="Quicksand"/>
-          <w:sz w:val="20"/>
-          <w:szCs w:val="20"/>
-        </w:rPr>
-        <w:t xml:space="preserve"> &gt;1 %} </w:t>
-      </w:r>
-      <w:proofErr w:type="spellStart"/>
-      <w:r>
-        <w:rPr>
-          <w:rFonts w:ascii="Quicksand" w:hAnsi="Quicksand"/>
-          <w:sz w:val="20"/>
-          <w:szCs w:val="20"/>
-        </w:rPr>
-        <w:t>JEHs</w:t>
-      </w:r>
-      <w:proofErr w:type="spellEnd"/>
-      <w:r>
-        <w:rPr>
-          <w:rFonts w:ascii="Quicksand" w:hAnsi="Quicksand"/>
-          <w:sz w:val="20"/>
-          <w:szCs w:val="20"/>
-        </w:rPr>
-        <w:t xml:space="preserve"> {% </w:t>
-      </w:r>
-      <w:proofErr w:type="spellStart"/>
-      <w:r>
-        <w:rPr>
-          <w:rFonts w:ascii="Quicksand" w:hAnsi="Quicksand"/>
-          <w:sz w:val="20"/>
-          <w:szCs w:val="20"/>
-        </w:rPr>
-        <w:t>else</w:t>
-      </w:r>
-      <w:proofErr w:type="spellEnd"/>
-      <w:r>
-        <w:rPr>
-          <w:rFonts w:ascii="Quicksand" w:hAnsi="Quicksand"/>
-          <w:sz w:val="20"/>
-          <w:szCs w:val="20"/>
-        </w:rPr>
-        <w:t xml:space="preserve"> %} JEH {% </w:t>
-      </w:r>
-      <w:proofErr w:type="spellStart"/>
-      <w:r>
-        <w:rPr>
-          <w:rFonts w:ascii="Quicksand" w:hAnsi="Quicksand"/>
-          <w:sz w:val="20"/>
-          <w:szCs w:val="20"/>
-        </w:rPr>
-        <w:t>endif</w:t>
-      </w:r>
-      <w:proofErr w:type="spellEnd"/>
-      <w:r>
-        <w:rPr>
-          <w:rFonts w:ascii="Quicksand" w:hAnsi="Quicksand"/>
-          <w:sz w:val="20"/>
-          <w:szCs w:val="20"/>
-        </w:rPr>
-        <w:t xml:space="preserve"> %} à {{</w:t>
-      </w:r>
-      <w:proofErr w:type="spellStart"/>
-      <w:r>
-        <w:rPr>
-          <w:rFonts w:ascii="Quicksand" w:hAnsi="Quicksand"/>
-          <w:sz w:val="20"/>
-          <w:szCs w:val="20"/>
-        </w:rPr>
-        <w:t>phase.montant_HT_par_JEH|FormatNombres</w:t>
-      </w:r>
-      <w:proofErr w:type="spellEnd"/>
-      <w:r>
-        <w:rPr>
-          <w:rFonts w:ascii="Quicksand" w:hAnsi="Quicksand"/>
-          <w:sz w:val="20"/>
-          <w:szCs w:val="20"/>
-        </w:rPr>
-        <w:t>}} € HT</w:t>
-      </w:r>
-    </w:p>
-    <w:p>
-      <w:pPr>
-        <w:spacing w:line="240" w:lineRule="auto"/>
-        <w:jc w:val="right"/>
-        <w:rPr>
-          <w:rFonts w:ascii="Quicksand" w:hAnsi="Quicksand"/>
-          <w:b/>
-          <w:i/>
-          <w:sz w:val="20"/>
-          <w:szCs w:val="20"/>
-        </w:rPr>
-      </w:pPr>
-      <w:r>
-        <w:rPr>
-          <w:rFonts w:ascii="Quicksand" w:hAnsi="Quicksand"/>
-          <w:b/>
-          <w:sz w:val="20"/>
-          <w:szCs w:val="20"/>
-        </w:rPr>
-        <w:t xml:space="preserve">Charge de travail estimée : </w:t>
-      </w:r>
-      <w:proofErr w:type="gramStart"/>
-      <w:r>
-        <w:rPr>
-          <w:rFonts w:ascii="Quicksand" w:hAnsi="Quicksand"/>
-          <w:b/>
-          <w:sz w:val="20"/>
-          <w:szCs w:val="20"/>
-        </w:rPr>
-        <w:t xml:space="preserve">{{ </w:t>
-      </w:r>
-      <w:proofErr w:type="spellStart"/>
-      <w:r>
-        <w:rPr>
-          <w:rFonts w:ascii="Quicksand" w:hAnsi="Quicksand"/>
-          <w:b/>
-          <w:sz w:val="20"/>
-          <w:szCs w:val="20"/>
-        </w:rPr>
-        <w:t>phase</w:t>
-      </w:r>
-      <w:proofErr w:type="gramEnd"/>
-      <w:r>
-        <w:rPr>
-          <w:rFonts w:ascii="Quicksand" w:hAnsi="Quicksand"/>
-          <w:b/>
-          <w:sz w:val="20"/>
-          <w:szCs w:val="20"/>
-        </w:rPr>
-        <w:t>.calcul_mt_HT</w:t>
-      </w:r>
-      <w:proofErr w:type="spellEnd"/>
-      <w:r>
-        <w:rPr>
-          <w:rFonts w:ascii="Quicksand" w:hAnsi="Quicksand"/>
-          <w:b/>
-          <w:sz w:val="20"/>
-          <w:szCs w:val="20"/>
-        </w:rPr>
-        <w:t>()|</w:t>
-      </w:r>
-      <w:proofErr w:type="spellStart"/>
-      <w:r>
-        <w:rPr>
-          <w:rFonts w:ascii="Quicksand" w:hAnsi="Quicksand"/>
-          <w:b/>
-          <w:sz w:val="20"/>
-          <w:szCs w:val="20"/>
-        </w:rPr>
-        <w:t>FormatNombres</w:t>
-      </w:r>
-      <w:proofErr w:type="spellEnd"/>
-      <w:r>
-        <w:rPr>
-          <w:rFonts w:ascii="Quicksand" w:hAnsi="Quicksand"/>
-          <w:b/>
-          <w:sz w:val="20"/>
-          <w:szCs w:val="20"/>
-        </w:rPr>
-        <w:t xml:space="preserve"> }} € HT ({{ </w:t>
-      </w:r>
-      <w:proofErr w:type="spellStart"/>
-      <w:r>
-        <w:rPr>
-          <w:rFonts w:ascii="Quicksand" w:hAnsi="Quicksand"/>
-          <w:b/>
-          <w:sz w:val="20"/>
-          <w:szCs w:val="20"/>
-        </w:rPr>
-        <w:t>phase.nb_JEH</w:t>
-      </w:r>
-      <w:proofErr w:type="spellEnd"/>
-      <w:r>
-        <w:rPr>
-          <w:rFonts w:ascii="Quicksand" w:hAnsi="Quicksand"/>
-          <w:b/>
-          <w:sz w:val="20"/>
-          <w:szCs w:val="20"/>
-        </w:rPr>
-        <w:t xml:space="preserve"> }} {% if </w:t>
-      </w:r>
-      <w:proofErr w:type="spellStart"/>
-      <w:r>
-        <w:rPr>
-          <w:rFonts w:ascii="Quicksand" w:hAnsi="Quicksand"/>
-          <w:b/>
-          <w:sz w:val="20"/>
-          <w:szCs w:val="20"/>
-        </w:rPr>
-        <w:t>phase.nb_JEH</w:t>
-      </w:r>
-      <w:proofErr w:type="spellEnd"/>
-      <w:r>
-        <w:rPr>
-          <w:rFonts w:ascii="Quicksand" w:hAnsi="Quicksand"/>
-          <w:b/>
-          <w:sz w:val="20"/>
-          <w:szCs w:val="20"/>
-        </w:rPr>
-        <w:t xml:space="preserve"> &gt; 1 %} </w:t>
-      </w:r>
-      <w:proofErr w:type="spellStart"/>
-      <w:r>
-        <w:rPr>
-          <w:rFonts w:ascii="Quicksand" w:hAnsi="Quicksand"/>
-          <w:b/>
-          <w:sz w:val="20"/>
-          <w:szCs w:val="20"/>
-        </w:rPr>
-        <w:t>JEHs</w:t>
-      </w:r>
-      <w:proofErr w:type="spellEnd"/>
-      <w:r>
-        <w:rPr>
-          <w:rFonts w:ascii="Quicksand" w:hAnsi="Quicksand"/>
-          <w:b/>
-          <w:sz w:val="20"/>
-          <w:szCs w:val="20"/>
-        </w:rPr>
-        <w:t xml:space="preserve"> {% </w:t>
-      </w:r>
-      <w:proofErr w:type="spellStart"/>
-      <w:r>
-        <w:rPr>
-          <w:rFonts w:ascii="Quicksand" w:hAnsi="Quicksand"/>
-          <w:b/>
-          <w:sz w:val="20"/>
-          <w:szCs w:val="20"/>
-        </w:rPr>
-        <w:t>else</w:t>
-      </w:r>
-      <w:proofErr w:type="spellEnd"/>
-      <w:r>
-        <w:rPr>
-          <w:rFonts w:ascii="Quicksand" w:hAnsi="Quicksand"/>
-          <w:b/>
-          <w:sz w:val="20"/>
-          <w:szCs w:val="20"/>
-        </w:rPr>
-        <w:t xml:space="preserve"> %} JEH {% </w:t>
-      </w:r>
-      <w:proofErr w:type="spellStart"/>
-      <w:r>
-        <w:rPr>
-          <w:rFonts w:ascii="Quicksand" w:hAnsi="Quicksand"/>
-          <w:b/>
-          <w:sz w:val="20"/>
-          <w:szCs w:val="20"/>
-        </w:rPr>
-        <w:t>endif</w:t>
-      </w:r>
-      <w:proofErr w:type="spellEnd"/>
-      <w:r>
-        <w:rPr>
-          <w:rFonts w:ascii="Quicksand" w:hAnsi="Quicksand"/>
-          <w:b/>
-          <w:sz w:val="20"/>
-          <w:szCs w:val="20"/>
-        </w:rPr>
-        <w:t xml:space="preserve"> %})</w:t>
-      </w:r>
-    </w:p>
-    <w:p>
-      <w:pPr>
-        <w:jc w:val="right"/>
-        <w:rPr>
-          <w:rFonts w:ascii="Quicksand" w:hAnsi="Quicksand"/>
-          <w:b/>
-          <w:bCs/>
-          <w:sz w:val="20"/>
-          <w:szCs w:val="20"/>
-        </w:rPr>
-      </w:pPr>
-      <w:r>
-        <w:rPr>
-          <w:rFonts w:ascii="Quicksand" w:hAnsi="Quicksand"/>
-          <w:b/>
-          <w:bCs/>
-          <w:sz w:val="20"/>
-          <w:szCs w:val="20"/>
-        </w:rPr>
-        <w:t xml:space="preserve">Date de fin : </w:t>
-      </w:r>
-      <w:r>
-        <w:rPr>
-          <w:rFonts w:ascii="Quicksand" w:hAnsi="Quicksand"/>
-          <w:b/>
-          <w:bCs/>
-          <w:sz w:val="20"/>
-          <w:szCs w:val="20"/>
-          <w:highlight w:val="yellow"/>
-        </w:rPr>
-        <w:t>18/11/2023</w:t>
-      </w:r>
-    </w:p>
-    <w:p>
-      <w:pPr>
-        <w:rPr>
-          <w:rFonts w:ascii="Quicksand" w:hAnsi="Quicksand"/>
-          <w:sz w:val="20"/>
-          <w:szCs w:val="20"/>
-        </w:rPr>
-      </w:pPr>
-      <w:r>
-        <w:rPr>
-          <w:rFonts w:ascii="Quicksand" w:hAnsi="Quicksand"/>
-          <w:sz w:val="20"/>
-          <w:szCs w:val="20"/>
-        </w:rPr>
-        <w:t xml:space="preserve">{% </w:t>
-      </w:r>
-      <w:proofErr w:type="spellStart"/>
-      <w:r>
-        <w:rPr>
-          <w:rFonts w:ascii="Quicksand" w:hAnsi="Quicksand"/>
-          <w:sz w:val="20"/>
-          <w:szCs w:val="20"/>
-        </w:rPr>
-        <w:t>endfor</w:t>
-      </w:r>
-      <w:proofErr w:type="spellEnd"/>
-      <w:r>
-        <w:rPr>
-          <w:rFonts w:ascii="Quicksand" w:hAnsi="Quicksand"/>
-          <w:sz w:val="20"/>
-          <w:szCs w:val="20"/>
-        </w:rPr>
-        <w:t xml:space="preserve"> %}</w:t>
-      </w:r>
-      <w:r>
-        <w:rPr>
-          <w:rFonts w:ascii="Quicksand" w:hAnsi="Quicksand"/>
-          <w:sz w:val="20"/>
-          <w:szCs w:val="20"/>
-        </w:rPr>
-        <w:t xml:space="preserve"> </w:t>
-      </w:r>
-    </w:p>
-    <w:p>
-      <w:pPr>
-        <w:rPr>
-          <w:rFonts w:ascii="Quicksand" w:hAnsi="Quicksand"/>
-          <w:sz w:val="20"/>
-          <w:szCs w:val="20"/>
-        </w:rPr>
-      </w:pPr>
-      <w:r>
-        <w:rPr>
-          <w:rFonts w:ascii="Quicksand" w:hAnsi="Quicksand"/>
-          <w:sz w:val="20"/>
-          <w:szCs w:val="20"/>
-        </w:rPr>
-        <w:t xml:space="preserve">{% </w:t>
-      </w:r>
-      <w:proofErr w:type="spellStart"/>
-      <w:r>
-        <w:rPr>
-          <w:rFonts w:ascii="Quicksand" w:hAnsi="Quicksand"/>
-          <w:sz w:val="20"/>
-          <w:szCs w:val="20"/>
-        </w:rPr>
-        <w:t>endif</w:t>
-      </w:r>
-      <w:proofErr w:type="spellEnd"/>
-      <w:r>
-        <w:rPr>
-          <w:rFonts w:ascii="Quicksand" w:hAnsi="Quicksand"/>
-          <w:sz w:val="20"/>
-          <w:szCs w:val="20"/>
-        </w:rPr>
-        <w:t xml:space="preserve"> %}</w:t>
-      </w:r>
-    </w:p>
-    <w:p>
-      <w:pPr>
+        <w:t>ass</w:t>
+      </w:r>
+      <w:r>
         <w:rPr>
           <w:rFonts w:ascii="Quicksand" w:hAnsi="Quicksand"/>
           <w:b/>
@@ -2936,11 +2348,625 @@
           <w:color w:val="4A66AC" w:themeColor="accent1"/>
           <w:sz w:val="24"/>
           <w:szCs w:val="24"/>
-        </w:rPr>
-      </w:pPr>
+          <w:lang w:val="en-US"/>
+        </w:rPr>
+        <w:t>i</w:t>
+      </w:r>
+      <w:r>
+        <w:rPr>
+          <w:rFonts w:ascii="Quicksand" w:hAnsi="Quicksand"/>
+          <w:b/>
+          <w:bCs/>
+          <w:color w:val="4A66AC" w:themeColor="accent1"/>
+          <w:sz w:val="24"/>
+          <w:szCs w:val="24"/>
+          <w:lang w:val="en-US"/>
+        </w:rPr>
+        <w:t>.</w:t>
+      </w:r>
+      <w:r>
+        <w:rPr>
+          <w:rFonts w:ascii="Quicksand" w:hAnsi="Quicksand"/>
+          <w:b/>
+          <w:bCs/>
+          <w:color w:val="4A66AC" w:themeColor="accent1"/>
+          <w:sz w:val="24"/>
+          <w:szCs w:val="24"/>
+          <w:lang w:val="en-US"/>
+        </w:rPr>
+        <w:t>phase.</w:t>
+      </w:r>
+      <w:r>
+        <w:rPr>
+          <w:rFonts w:ascii="Quicksand" w:hAnsi="Quicksand"/>
+          <w:b/>
+          <w:bCs/>
+          <w:color w:val="4A66AC" w:themeColor="accent1"/>
+          <w:sz w:val="24"/>
+          <w:szCs w:val="24"/>
+          <w:lang w:val="en-US"/>
+        </w:rPr>
+        <w:t>titre</w:t>
+      </w:r>
+      <w:proofErr w:type="spellEnd"/>
+      <w:r>
+        <w:rPr>
+          <w:rFonts w:ascii="Quicksand" w:hAnsi="Quicksand"/>
+          <w:b/>
+          <w:bCs/>
+          <w:color w:val="4A66AC" w:themeColor="accent1"/>
+          <w:sz w:val="24"/>
+          <w:szCs w:val="24"/>
+          <w:lang w:val="en-US"/>
+        </w:rPr>
+        <w:t>}}</w:t>
+      </w:r>
     </w:p>
     <w:p>
       <w:pPr>
+        <w:rPr>
+          <w:rFonts w:ascii="Quicksand" w:hAnsi="Quicksand"/>
+          <w:sz w:val="20"/>
+          <w:szCs w:val="20"/>
+        </w:rPr>
+      </w:pPr>
+      <w:r>
+        <w:rPr>
+          <w:rFonts w:ascii="Quicksand" w:hAnsi="Quicksand"/>
+          <w:sz w:val="20"/>
+          <w:szCs w:val="20"/>
+          <w:highlight w:val="yellow"/>
+        </w:rPr>
+        <w:t>{{</w:t>
+      </w:r>
+      <w:proofErr w:type="spellStart"/>
+      <w:proofErr w:type="gramStart"/>
+      <w:r>
+        <w:rPr>
+          <w:rFonts w:ascii="Quicksand" w:hAnsi="Quicksand"/>
+          <w:sz w:val="20"/>
+          <w:szCs w:val="20"/>
+          <w:highlight w:val="yellow"/>
+        </w:rPr>
+        <w:t>assi.</w:t>
+      </w:r>
+      <w:r>
+        <w:rPr>
+          <w:rFonts w:ascii="Quicksand" w:hAnsi="Quicksand"/>
+          <w:sz w:val="20"/>
+          <w:szCs w:val="20"/>
+          <w:highlight w:val="yellow"/>
+        </w:rPr>
+        <w:t>phase</w:t>
+      </w:r>
+      <w:proofErr w:type="gramEnd"/>
+      <w:r>
+        <w:rPr>
+          <w:rFonts w:ascii="Quicksand" w:hAnsi="Quicksand"/>
+          <w:sz w:val="20"/>
+          <w:szCs w:val="20"/>
+          <w:highlight w:val="yellow"/>
+        </w:rPr>
+        <w:t>.description</w:t>
+      </w:r>
+      <w:proofErr w:type="spellEnd"/>
+      <w:r>
+        <w:rPr>
+          <w:rFonts w:ascii="Quicksand" w:hAnsi="Quicksand"/>
+          <w:sz w:val="20"/>
+          <w:szCs w:val="20"/>
+          <w:highlight w:val="yellow"/>
+        </w:rPr>
+        <w:t xml:space="preserve">}} </w:t>
+      </w:r>
+      <w:r>
+        <w:rPr>
+          <w:rFonts w:ascii="Quicksand" w:hAnsi="Quicksand"/>
+          <w:sz w:val="20"/>
+          <w:szCs w:val="20"/>
+          <w:highlight w:val="yellow"/>
+        </w:rPr>
+        <w:t>[Description de la phase</w:t>
+      </w:r>
+      <w:r>
+        <w:rPr>
+          <w:rFonts w:ascii="Quicksand" w:hAnsi="Quicksand"/>
+          <w:sz w:val="20"/>
+          <w:szCs w:val="20"/>
+          <w:highlight w:val="yellow"/>
+        </w:rPr>
+        <w:t xml:space="preserve"> telle qu’indiquée dans la CE ou le BC</w:t>
+      </w:r>
+      <w:r>
+        <w:rPr>
+          <w:rFonts w:ascii="Quicksand" w:hAnsi="Quicksand"/>
+          <w:sz w:val="20"/>
+          <w:szCs w:val="20"/>
+          <w:highlight w:val="yellow"/>
+        </w:rPr>
+        <w:t>]</w:t>
+      </w:r>
+    </w:p>
+    <w:p>
+      <w:pPr>
+        <w:rPr>
+          <w:rFonts w:ascii="Quicksand" w:hAnsi="Quicksand"/>
+          <w:sz w:val="20"/>
+          <w:szCs w:val="20"/>
+        </w:rPr>
+      </w:pPr>
+      <w:r>
+        <w:rPr>
+          <w:rFonts w:ascii="Quicksand" w:hAnsi="Quicksand"/>
+          <w:sz w:val="20"/>
+          <w:szCs w:val="20"/>
+          <w:highlight w:val="yellow"/>
+        </w:rPr>
+        <w:t>[Description précise de ce que fait l’Intervenant sur cette phase s’il ne fait pas toute la phase seul. Préciser aussi si livrable en fin de phase ce que l’Intervenant doit faire pour le livrable]</w:t>
+      </w:r>
+    </w:p>
+    <w:p>
+      <w:pPr>
+        <w:spacing w:line="240" w:lineRule="auto"/>
+        <w:jc w:val="right"/>
+        <w:rPr>
+          <w:rFonts w:ascii="Quicksand" w:hAnsi="Quicksand"/>
+          <w:sz w:val="20"/>
+          <w:szCs w:val="20"/>
+        </w:rPr>
+      </w:pPr>
+      <w:r>
+        <w:rPr>
+          <w:rFonts w:ascii="Quicksand" w:hAnsi="Quicksand"/>
+          <w:sz w:val="20"/>
+          <w:szCs w:val="20"/>
+        </w:rPr>
+        <w:t>{{</w:t>
+      </w:r>
+      <w:proofErr w:type="spellStart"/>
+      <w:proofErr w:type="gramStart"/>
+      <w:r>
+        <w:rPr>
+          <w:rFonts w:ascii="Quicksand" w:hAnsi="Quicksand"/>
+          <w:sz w:val="20"/>
+          <w:szCs w:val="20"/>
+        </w:rPr>
+        <w:t>assi.nombre</w:t>
+      </w:r>
+      <w:proofErr w:type="gramEnd"/>
+      <w:r>
+        <w:rPr>
+          <w:rFonts w:ascii="Quicksand" w:hAnsi="Quicksand"/>
+          <w:sz w:val="20"/>
+          <w:szCs w:val="20"/>
+        </w:rPr>
+        <w:t>_JEH</w:t>
+      </w:r>
+      <w:proofErr w:type="spellEnd"/>
+      <w:r>
+        <w:rPr>
+          <w:rFonts w:ascii="Quicksand" w:hAnsi="Quicksand"/>
+          <w:sz w:val="20"/>
+          <w:szCs w:val="20"/>
+        </w:rPr>
+        <w:t xml:space="preserve"> }} {% if </w:t>
+      </w:r>
+      <w:proofErr w:type="spellStart"/>
+      <w:r>
+        <w:rPr>
+          <w:rFonts w:ascii="Quicksand" w:hAnsi="Quicksand"/>
+          <w:sz w:val="20"/>
+          <w:szCs w:val="20"/>
+        </w:rPr>
+        <w:t>assi.nombre</w:t>
+      </w:r>
+      <w:r>
+        <w:rPr>
+          <w:rFonts w:ascii="Quicksand" w:hAnsi="Quicksand"/>
+          <w:sz w:val="20"/>
+          <w:szCs w:val="20"/>
+        </w:rPr>
+        <w:t>_JEH</w:t>
+      </w:r>
+      <w:proofErr w:type="spellEnd"/>
+      <w:r>
+        <w:rPr>
+          <w:rFonts w:ascii="Quicksand" w:hAnsi="Quicksand"/>
+          <w:sz w:val="20"/>
+          <w:szCs w:val="20"/>
+        </w:rPr>
+        <w:t xml:space="preserve"> </w:t>
+      </w:r>
+      <w:r>
+        <w:rPr>
+          <w:rFonts w:ascii="Quicksand" w:hAnsi="Quicksand"/>
+          <w:sz w:val="20"/>
+          <w:szCs w:val="20"/>
+        </w:rPr>
+        <w:t xml:space="preserve">&gt;1 %} </w:t>
+      </w:r>
+      <w:proofErr w:type="spellStart"/>
+      <w:r>
+        <w:rPr>
+          <w:rFonts w:ascii="Quicksand" w:hAnsi="Quicksand"/>
+          <w:sz w:val="20"/>
+          <w:szCs w:val="20"/>
+        </w:rPr>
+        <w:t>JEHs</w:t>
+      </w:r>
+      <w:proofErr w:type="spellEnd"/>
+      <w:r>
+        <w:rPr>
+          <w:rFonts w:ascii="Quicksand" w:hAnsi="Quicksand"/>
+          <w:sz w:val="20"/>
+          <w:szCs w:val="20"/>
+        </w:rPr>
+        <w:t xml:space="preserve"> {% </w:t>
+      </w:r>
+      <w:proofErr w:type="spellStart"/>
+      <w:r>
+        <w:rPr>
+          <w:rFonts w:ascii="Quicksand" w:hAnsi="Quicksand"/>
+          <w:sz w:val="20"/>
+          <w:szCs w:val="20"/>
+        </w:rPr>
+        <w:t>else</w:t>
+      </w:r>
+      <w:proofErr w:type="spellEnd"/>
+      <w:r>
+        <w:rPr>
+          <w:rFonts w:ascii="Quicksand" w:hAnsi="Quicksand"/>
+          <w:sz w:val="20"/>
+          <w:szCs w:val="20"/>
+        </w:rPr>
+        <w:t xml:space="preserve"> %} JEH {% </w:t>
+      </w:r>
+      <w:proofErr w:type="spellStart"/>
+      <w:r>
+        <w:rPr>
+          <w:rFonts w:ascii="Quicksand" w:hAnsi="Quicksand"/>
+          <w:sz w:val="20"/>
+          <w:szCs w:val="20"/>
+        </w:rPr>
+        <w:t>endif</w:t>
+      </w:r>
+      <w:proofErr w:type="spellEnd"/>
+      <w:r>
+        <w:rPr>
+          <w:rFonts w:ascii="Quicksand" w:hAnsi="Quicksand"/>
+          <w:sz w:val="20"/>
+          <w:szCs w:val="20"/>
+        </w:rPr>
+        <w:t xml:space="preserve"> %} à {{</w:t>
+      </w:r>
+      <w:proofErr w:type="spellStart"/>
+      <w:r>
+        <w:rPr>
+          <w:rFonts w:ascii="Quicksand" w:hAnsi="Quicksand"/>
+          <w:sz w:val="20"/>
+          <w:szCs w:val="20"/>
+        </w:rPr>
+        <w:t>assi.</w:t>
+      </w:r>
+      <w:r>
+        <w:rPr>
+          <w:rFonts w:ascii="Quicksand" w:hAnsi="Quicksand"/>
+          <w:sz w:val="20"/>
+          <w:szCs w:val="20"/>
+        </w:rPr>
+        <w:t>phase.montant_HT_par_JEH|FormatNombres</w:t>
+      </w:r>
+      <w:proofErr w:type="spellEnd"/>
+      <w:r>
+        <w:rPr>
+          <w:rFonts w:ascii="Quicksand" w:hAnsi="Quicksand"/>
+          <w:sz w:val="20"/>
+          <w:szCs w:val="20"/>
+        </w:rPr>
+        <w:t>}} € HT</w:t>
+      </w:r>
+    </w:p>
+    <w:p>
+      <w:pPr>
+        <w:spacing w:line="240" w:lineRule="auto"/>
+        <w:jc w:val="right"/>
+        <w:rPr>
+          <w:rFonts w:ascii="Quicksand" w:hAnsi="Quicksand"/>
+          <w:b/>
+          <w:i/>
+          <w:sz w:val="20"/>
+          <w:szCs w:val="20"/>
+        </w:rPr>
+      </w:pPr>
+      <w:r>
+        <w:rPr>
+          <w:rFonts w:ascii="Quicksand" w:hAnsi="Quicksand"/>
+          <w:b/>
+          <w:sz w:val="20"/>
+          <w:szCs w:val="20"/>
+        </w:rPr>
+        <w:t xml:space="preserve">Charge de travail estimée : </w:t>
+      </w:r>
+      <w:proofErr w:type="gramStart"/>
+      <w:r>
+        <w:rPr>
+          <w:rFonts w:ascii="Quicksand" w:hAnsi="Quicksand"/>
+          <w:b/>
+          <w:sz w:val="20"/>
+          <w:szCs w:val="20"/>
+        </w:rPr>
+        <w:t xml:space="preserve">{{ </w:t>
+      </w:r>
+      <w:proofErr w:type="spellStart"/>
+      <w:r>
+        <w:rPr>
+          <w:rFonts w:ascii="Quicksand" w:hAnsi="Quicksand"/>
+          <w:b/>
+          <w:sz w:val="20"/>
+          <w:szCs w:val="20"/>
+        </w:rPr>
+        <w:t>assi</w:t>
+      </w:r>
+      <w:r>
+        <w:rPr>
+          <w:rFonts w:ascii="Quicksand" w:hAnsi="Quicksand"/>
+          <w:b/>
+          <w:sz w:val="20"/>
+          <w:szCs w:val="20"/>
+        </w:rPr>
+        <w:t>.</w:t>
+      </w:r>
+      <w:r>
+        <w:rPr>
+          <w:rFonts w:ascii="Quicksand" w:hAnsi="Quicksand"/>
+          <w:b/>
+          <w:sz w:val="20"/>
+          <w:szCs w:val="20"/>
+        </w:rPr>
+        <w:t>mt</w:t>
+      </w:r>
+      <w:proofErr w:type="gramEnd"/>
+      <w:r>
+        <w:rPr>
+          <w:rFonts w:ascii="Quicksand" w:hAnsi="Quicksand"/>
+          <w:b/>
+          <w:sz w:val="20"/>
+          <w:szCs w:val="20"/>
+        </w:rPr>
+        <w:t>_totale</w:t>
+      </w:r>
+      <w:proofErr w:type="spellEnd"/>
+      <w:r>
+        <w:rPr>
+          <w:rFonts w:ascii="Quicksand" w:hAnsi="Quicksand"/>
+          <w:b/>
+          <w:sz w:val="20"/>
+          <w:szCs w:val="20"/>
+        </w:rPr>
+        <w:t>()|</w:t>
+      </w:r>
+      <w:proofErr w:type="spellStart"/>
+      <w:r>
+        <w:rPr>
+          <w:rFonts w:ascii="Quicksand" w:hAnsi="Quicksand"/>
+          <w:b/>
+          <w:sz w:val="20"/>
+          <w:szCs w:val="20"/>
+        </w:rPr>
+        <w:t>FormatNombres</w:t>
+      </w:r>
+      <w:proofErr w:type="spellEnd"/>
+      <w:r>
+        <w:rPr>
+          <w:rFonts w:ascii="Quicksand" w:hAnsi="Quicksand"/>
+          <w:b/>
+          <w:sz w:val="20"/>
+          <w:szCs w:val="20"/>
+        </w:rPr>
+        <w:t xml:space="preserve"> }} € HT ({{ </w:t>
+      </w:r>
+      <w:proofErr w:type="spellStart"/>
+      <w:r>
+        <w:rPr>
+          <w:rFonts w:ascii="Quicksand" w:hAnsi="Quicksand"/>
+          <w:b/>
+          <w:sz w:val="20"/>
+          <w:szCs w:val="20"/>
+        </w:rPr>
+        <w:t>assi</w:t>
+      </w:r>
+      <w:r>
+        <w:rPr>
+          <w:rFonts w:ascii="Quicksand" w:hAnsi="Quicksand"/>
+          <w:b/>
+          <w:sz w:val="20"/>
+          <w:szCs w:val="20"/>
+        </w:rPr>
+        <w:t>.n</w:t>
+      </w:r>
+      <w:r>
+        <w:rPr>
+          <w:rFonts w:ascii="Quicksand" w:hAnsi="Quicksand"/>
+          <w:b/>
+          <w:sz w:val="20"/>
+          <w:szCs w:val="20"/>
+        </w:rPr>
+        <w:t>om</w:t>
+      </w:r>
+      <w:r>
+        <w:rPr>
+          <w:rFonts w:ascii="Quicksand" w:hAnsi="Quicksand"/>
+          <w:b/>
+          <w:sz w:val="20"/>
+          <w:szCs w:val="20"/>
+        </w:rPr>
+        <w:t>b</w:t>
+      </w:r>
+      <w:r>
+        <w:rPr>
+          <w:rFonts w:ascii="Quicksand" w:hAnsi="Quicksand"/>
+          <w:b/>
+          <w:sz w:val="20"/>
+          <w:szCs w:val="20"/>
+        </w:rPr>
+        <w:t>re</w:t>
+      </w:r>
+      <w:r>
+        <w:rPr>
+          <w:rFonts w:ascii="Quicksand" w:hAnsi="Quicksand"/>
+          <w:b/>
+          <w:sz w:val="20"/>
+          <w:szCs w:val="20"/>
+        </w:rPr>
+        <w:t>_JEH</w:t>
+      </w:r>
+      <w:proofErr w:type="spellEnd"/>
+      <w:r>
+        <w:rPr>
+          <w:rFonts w:ascii="Quicksand" w:hAnsi="Quicksand"/>
+          <w:b/>
+          <w:sz w:val="20"/>
+          <w:szCs w:val="20"/>
+        </w:rPr>
+        <w:t xml:space="preserve"> }} {% if </w:t>
+      </w:r>
+      <w:proofErr w:type="spellStart"/>
+      <w:r>
+        <w:rPr>
+          <w:rFonts w:ascii="Quicksand" w:hAnsi="Quicksand"/>
+          <w:b/>
+          <w:sz w:val="20"/>
+          <w:szCs w:val="20"/>
+        </w:rPr>
+        <w:t>assi</w:t>
+      </w:r>
+      <w:r>
+        <w:rPr>
+          <w:rFonts w:ascii="Quicksand" w:hAnsi="Quicksand"/>
+          <w:b/>
+          <w:sz w:val="20"/>
+          <w:szCs w:val="20"/>
+        </w:rPr>
+        <w:t>.n</w:t>
+      </w:r>
+      <w:r>
+        <w:rPr>
+          <w:rFonts w:ascii="Quicksand" w:hAnsi="Quicksand"/>
+          <w:b/>
+          <w:sz w:val="20"/>
+          <w:szCs w:val="20"/>
+        </w:rPr>
+        <w:t>om</w:t>
+      </w:r>
+      <w:r>
+        <w:rPr>
+          <w:rFonts w:ascii="Quicksand" w:hAnsi="Quicksand"/>
+          <w:b/>
+          <w:sz w:val="20"/>
+          <w:szCs w:val="20"/>
+        </w:rPr>
+        <w:t>b</w:t>
+      </w:r>
+      <w:r>
+        <w:rPr>
+          <w:rFonts w:ascii="Quicksand" w:hAnsi="Quicksand"/>
+          <w:b/>
+          <w:sz w:val="20"/>
+          <w:szCs w:val="20"/>
+        </w:rPr>
+        <w:t>re</w:t>
+      </w:r>
+      <w:r>
+        <w:rPr>
+          <w:rFonts w:ascii="Quicksand" w:hAnsi="Quicksand"/>
+          <w:b/>
+          <w:sz w:val="20"/>
+          <w:szCs w:val="20"/>
+        </w:rPr>
+        <w:t>_JEH</w:t>
+      </w:r>
+      <w:proofErr w:type="spellEnd"/>
+      <w:r>
+        <w:rPr>
+          <w:rFonts w:ascii="Quicksand" w:hAnsi="Quicksand"/>
+          <w:b/>
+          <w:sz w:val="20"/>
+          <w:szCs w:val="20"/>
+        </w:rPr>
+        <w:t xml:space="preserve"> </w:t>
+      </w:r>
+      <w:r>
+        <w:rPr>
+          <w:rFonts w:ascii="Quicksand" w:hAnsi="Quicksand"/>
+          <w:b/>
+          <w:sz w:val="20"/>
+          <w:szCs w:val="20"/>
+        </w:rPr>
+        <w:t xml:space="preserve">&gt; 1 %} </w:t>
+      </w:r>
+      <w:proofErr w:type="spellStart"/>
+      <w:r>
+        <w:rPr>
+          <w:rFonts w:ascii="Quicksand" w:hAnsi="Quicksand"/>
+          <w:b/>
+          <w:sz w:val="20"/>
+          <w:szCs w:val="20"/>
+        </w:rPr>
+        <w:t>JEHs</w:t>
+      </w:r>
+      <w:proofErr w:type="spellEnd"/>
+      <w:r>
+        <w:rPr>
+          <w:rFonts w:ascii="Quicksand" w:hAnsi="Quicksand"/>
+          <w:b/>
+          <w:sz w:val="20"/>
+          <w:szCs w:val="20"/>
+        </w:rPr>
+        <w:t xml:space="preserve">{% </w:t>
+      </w:r>
+      <w:proofErr w:type="spellStart"/>
+      <w:r>
+        <w:rPr>
+          <w:rFonts w:ascii="Quicksand" w:hAnsi="Quicksand"/>
+          <w:b/>
+          <w:sz w:val="20"/>
+          <w:szCs w:val="20"/>
+        </w:rPr>
+        <w:t>else</w:t>
+      </w:r>
+      <w:proofErr w:type="spellEnd"/>
+      <w:r>
+        <w:rPr>
+          <w:rFonts w:ascii="Quicksand" w:hAnsi="Quicksand"/>
+          <w:b/>
+          <w:sz w:val="20"/>
+          <w:szCs w:val="20"/>
+        </w:rPr>
+        <w:t xml:space="preserve"> %} JEH{% </w:t>
+      </w:r>
+      <w:proofErr w:type="spellStart"/>
+      <w:r>
+        <w:rPr>
+          <w:rFonts w:ascii="Quicksand" w:hAnsi="Quicksand"/>
+          <w:b/>
+          <w:sz w:val="20"/>
+          <w:szCs w:val="20"/>
+        </w:rPr>
+        <w:t>endif</w:t>
+      </w:r>
+      <w:proofErr w:type="spellEnd"/>
+      <w:r>
+        <w:rPr>
+          <w:rFonts w:ascii="Quicksand" w:hAnsi="Quicksand"/>
+          <w:b/>
+          <w:sz w:val="20"/>
+          <w:szCs w:val="20"/>
+        </w:rPr>
+        <w:t xml:space="preserve"> %})</w:t>
+      </w:r>
+    </w:p>
+    <w:p>
+      <w:pPr>
         <w:jc w:val="right"/>
         <w:rPr>
           <w:rFonts w:ascii="Quicksand" w:hAnsi="Quicksand"/>
@@ -2950,6 +2976,92 @@
           <w:szCs w:val="20"/>
         </w:rPr>
       </w:pPr>
+      <w:r>
+        <w:rPr>
+          <w:rFonts w:ascii="Quicksand" w:hAnsi="Quicksand"/>
+          <w:b/>
+          <w:bCs/>
+          <w:sz w:val="20"/>
+          <w:szCs w:val="20"/>
+        </w:rPr>
+        <w:t>Du {{</w:t>
+      </w:r>
+      <w:proofErr w:type="spellStart"/>
+      <w:proofErr w:type="gramStart"/>
+      <w:r>
+        <w:rPr>
+          <w:rFonts w:ascii="Quicksand" w:hAnsi="Quicksand"/>
+          <w:b/>
+          <w:bCs/>
+          <w:sz w:val="20"/>
+          <w:szCs w:val="20"/>
+        </w:rPr>
+        <w:t>assi.phase</w:t>
+      </w:r>
+      <w:proofErr w:type="gramEnd"/>
+      <w:r>
+        <w:rPr>
+          <w:rFonts w:ascii="Quicksand" w:hAnsi="Quicksand"/>
+          <w:b/>
+          <w:bCs/>
+          <w:sz w:val="20"/>
+          <w:szCs w:val="20"/>
+        </w:rPr>
+        <w:t>.date_debut</w:t>
+      </w:r>
+      <w:proofErr w:type="spellEnd"/>
+      <w:r>
+        <w:rPr>
+          <w:rFonts w:ascii="Quicksand" w:hAnsi="Quicksand"/>
+          <w:b/>
+          <w:bCs/>
+          <w:sz w:val="20"/>
+          <w:szCs w:val="20"/>
+        </w:rPr>
+        <w:t xml:space="preserve">}} au </w:t>
+      </w:r>
+      <w:r>
+        <w:rPr>
+          <w:rFonts w:ascii="Quicksand" w:hAnsi="Quicksand"/>
+          <w:b/>
+          <w:bCs/>
+          <w:sz w:val="20"/>
+          <w:szCs w:val="20"/>
+        </w:rPr>
+        <w:t>{{</w:t>
+      </w:r>
+      <w:proofErr w:type="spellStart"/>
+      <w:r>
+        <w:rPr>
+          <w:rFonts w:ascii="Quicksand" w:hAnsi="Quicksand"/>
+          <w:b/>
+          <w:bCs/>
+          <w:sz w:val="20"/>
+          <w:szCs w:val="20"/>
+        </w:rPr>
+        <w:t>assi.phase.date_</w:t>
+      </w:r>
+      <w:r>
+        <w:rPr>
+          <w:rFonts w:ascii="Quicksand" w:hAnsi="Quicksand"/>
+          <w:b/>
+          <w:bCs/>
+          <w:sz w:val="20"/>
+          <w:szCs w:val="20"/>
+        </w:rPr>
+        <w:t>fin</w:t>
+      </w:r>
+      <w:proofErr w:type="spellEnd"/>
+      <w:r>
+        <w:rPr>
+          <w:rFonts w:ascii="Quicksand" w:hAnsi="Quicksand"/>
+          <w:b/>
+          <w:bCs/>
+          <w:sz w:val="20"/>
+          <w:szCs w:val="20"/>
+        </w:rPr>
+        <w:t>}}</w:t>
+      </w:r>
     </w:p>
     <w:p>
       <w:pPr>
@@ -2959,6 +3071,40 @@
           <w:szCs w:val="20"/>
         </w:rPr>
       </w:pPr>
+      <w:r>
+        <w:rPr>
+          <w:rFonts w:ascii="Quicksand" w:hAnsi="Quicksand"/>
+          <w:sz w:val="20"/>
+          <w:szCs w:val="20"/>
+        </w:rPr>
+        <w:t xml:space="preserve">{% </w:t>
+      </w:r>
+      <w:proofErr w:type="spellStart"/>
+      <w:r>
+        <w:rPr>
+          <w:rFonts w:ascii="Quicksand" w:hAnsi="Quicksand"/>
+          <w:sz w:val="20"/>
+          <w:szCs w:val="20"/>
+        </w:rPr>
+        <w:t>endfor</w:t>
+      </w:r>
+      <w:proofErr w:type="spellEnd"/>
+      <w:r>
+        <w:rPr>
+          <w:rFonts w:ascii="Quicksand" w:hAnsi="Quicksand"/>
+          <w:sz w:val="20"/>
+          <w:szCs w:val="20"/>
+        </w:rPr>
+        <w:t xml:space="preserve"> %}</w:t>
+      </w:r>
+      <w:r>
+        <w:rPr>
+          <w:rFonts w:ascii="Quicksand" w:hAnsi="Quicksand"/>
+          <w:sz w:val="20"/>
+          <w:szCs w:val="20"/>
+        </w:rPr>
+        <w:t xml:space="preserve"> </w:t>
+      </w:r>
     </w:p>
     <w:p>
       <w:pPr>
@@ -2974,20 +3120,42 @@
           <w:sz w:val="20"/>
           <w:szCs w:val="20"/>
         </w:rPr>
-        <w:t xml:space="preserve">L’étudiant finira sa mission pour le </w:t>
-      </w:r>
-      <w:r>
+        <w:t xml:space="preserve">{% </w:t>
+      </w:r>
+      <w:proofErr w:type="spellStart"/>
+      <w:r>
+        <w:rPr>
+          <w:rFonts w:ascii="Quicksand" w:hAnsi="Quicksand"/>
+          <w:sz w:val="20"/>
+          <w:szCs w:val="20"/>
+        </w:rPr>
+        <w:t>endif</w:t>
+      </w:r>
+      <w:proofErr w:type="spellEnd"/>
+      <w:r>
+        <w:rPr>
+          <w:rFonts w:ascii="Quicksand" w:hAnsi="Quicksand"/>
+          <w:sz w:val="20"/>
+          <w:szCs w:val="20"/>
+        </w:rPr>
+        <w:t xml:space="preserve"> %}</w:t>
+      </w:r>
+    </w:p>
+    <w:p>
+      <w:pPr>
         <w:rPr>
           <w:rFonts w:ascii="Quicksand" w:hAnsi="Quicksand"/>
           <w:b/>
           <w:bCs/>
-          <w:sz w:val="20"/>
-          <w:szCs w:val="20"/>
-        </w:rPr>
-        <w:t>{</w:t>
-      </w:r>
-      <w:proofErr w:type="spellStart"/>
-      <w:r>
+          <w:color w:val="4A66AC" w:themeColor="accent1"/>
+          <w:sz w:val="24"/>
+          <w:szCs w:val="24"/>
+        </w:rPr>
+      </w:pPr>
+    </w:p>
+    <w:p>
+      <w:pPr>
+        <w:jc w:val="right"/>
         <w:rPr>
           <w:rFonts w:ascii="Quicksand" w:hAnsi="Quicksand"/>
           <w:b/>
@@ -2995,9 +3163,33 @@
           <w:sz w:val="20"/>
           <w:szCs w:val="20"/>
         </w:rPr>
-        <w:t>etudiant_date_fin_mission</w:t>
-      </w:r>
-      <w:proofErr w:type="spellEnd"/>
+      </w:pPr>
+    </w:p>
+    <w:p>
+      <w:pPr>
+        <w:rPr>
+          <w:rFonts w:ascii="Quicksand" w:hAnsi="Quicksand"/>
+          <w:sz w:val="20"/>
+          <w:szCs w:val="20"/>
+        </w:rPr>
+      </w:pPr>
+    </w:p>
+    <w:p>
+      <w:pPr>
+        <w:rPr>
+          <w:rFonts w:ascii="Quicksand" w:hAnsi="Quicksand"/>
+          <w:sz w:val="20"/>
+          <w:szCs w:val="20"/>
+        </w:rPr>
+      </w:pPr>
+      <w:r>
+        <w:rPr>
+          <w:rFonts w:ascii="Quicksand" w:hAnsi="Quicksand"/>
+          <w:sz w:val="20"/>
+          <w:szCs w:val="20"/>
+        </w:rPr>
+        <w:t xml:space="preserve">L’étudiant finira sa mission pour le </w:t>
+      </w:r>
       <w:r>
         <w:rPr>
           <w:rFonts w:ascii="Quicksand" w:hAnsi="Quicksand"/>
@@ -3006,7 +3198,7 @@
           <w:sz w:val="20"/>
           <w:szCs w:val="20"/>
         </w:rPr>
-        <w:t>}</w:t>
+        <w:t>{</w:t>
       </w:r>
       <w:r>
         <w:rPr>
@@ -3016,6 +3208,48 @@
           <w:sz w:val="20"/>
           <w:szCs w:val="20"/>
         </w:rPr>
+        <w:t>{</w:t>
+      </w:r>
+      <w:proofErr w:type="spellStart"/>
+      <w:r>
+        <w:rPr>
+          <w:rFonts w:ascii="Quicksand" w:hAnsi="Quicksand"/>
+          <w:b/>
+          <w:bCs/>
+          <w:sz w:val="20"/>
+          <w:szCs w:val="20"/>
+        </w:rPr>
+        <w:t>date_fin</w:t>
+      </w:r>
+      <w:proofErr w:type="spellEnd"/>
+      <w:r>
+        <w:rPr>
+          <w:rFonts w:ascii="Quicksand" w:hAnsi="Quicksand"/>
+          <w:b/>
+          <w:bCs/>
+          <w:sz w:val="20"/>
+          <w:szCs w:val="20"/>
+        </w:rPr>
+        <w:t>}</w:t>
+      </w:r>
+      <w:r>
+        <w:rPr>
+          <w:rFonts w:ascii="Quicksand" w:hAnsi="Quicksand"/>
+          <w:b/>
+          <w:bCs/>
+          <w:sz w:val="20"/>
+          <w:szCs w:val="20"/>
+        </w:rPr>
+        <w:t>}</w:t>
+      </w:r>
+      <w:r>
+        <w:rPr>
+          <w:rFonts w:ascii="Quicksand" w:hAnsi="Quicksand"/>
+          <w:b/>
+          <w:bCs/>
+          <w:sz w:val="20"/>
+          <w:szCs w:val="20"/>
+        </w:rPr>
         <w:t xml:space="preserve"> </w:t>
       </w:r>
       <w:r>
@@ -3034,6 +3268,14 @@
         </w:rPr>
         <w:t xml:space="preserve"> sera rétribué un total de {</w:t>
       </w:r>
+      <w:r>
+        <w:rPr>
+          <w:rFonts w:ascii="Quicksand" w:hAnsi="Quicksand"/>
+          <w:sz w:val="20"/>
+          <w:szCs w:val="20"/>
+        </w:rPr>
+        <w:t>{</w:t>
+      </w:r>
       <w:proofErr w:type="spellStart"/>
       <w:r>
         <w:rPr>
@@ -3050,8 +3292,40 @@
           <w:sz w:val="20"/>
           <w:szCs w:val="20"/>
         </w:rPr>
+        <w:t>}</w:t>
+      </w:r>
+      <w:r>
+        <w:rPr>
+          <w:rFonts w:ascii="Quicksand" w:hAnsi="Quicksand"/>
+          <w:sz w:val="20"/>
+          <w:szCs w:val="20"/>
+        </w:rPr>
         <w:t xml:space="preserve">} </w:t>
       </w:r>
+      <w:r>
+        <w:rPr>
+          <w:rFonts w:ascii="Quicksand" w:hAnsi="Quicksand"/>
+          <w:sz w:val="20"/>
+          <w:szCs w:val="20"/>
+        </w:rPr>
+        <w:t>{%</w:t>
+      </w:r>
+      <w:r>
+        <w:rPr>
+          <w:rFonts w:ascii="Quicksand" w:hAnsi="Quicksand"/>
+          <w:sz w:val="20"/>
+          <w:szCs w:val="20"/>
+        </w:rPr>
+        <w:t xml:space="preserve"> </w:t>
+      </w:r>
+      <w:r>
+        <w:rPr>
+          <w:rFonts w:ascii="Quicksand" w:hAnsi="Quicksand"/>
+          <w:sz w:val="20"/>
+          <w:szCs w:val="20"/>
+        </w:rPr>
+        <w:t xml:space="preserve">if </w:t>
+      </w:r>
       <w:proofErr w:type="spellStart"/>
       <w:r>
         <w:rPr>
@@ -3059,6 +3333,32 @@
           <w:sz w:val="20"/>
           <w:szCs w:val="20"/>
         </w:rPr>
+        <w:t>etudiant_nb_JEH</w:t>
+      </w:r>
+      <w:proofErr w:type="spellEnd"/>
+      <w:r>
+        <w:rPr>
+          <w:rFonts w:ascii="Quicksand" w:hAnsi="Quicksand"/>
+          <w:sz w:val="20"/>
+          <w:szCs w:val="20"/>
+        </w:rPr>
+        <w:t xml:space="preserve"> </w:t>
+      </w:r>
+      <w:r>
+        <w:rPr>
+          <w:rFonts w:ascii="Quicksand" w:hAnsi="Quicksand"/>
+          <w:sz w:val="20"/>
+          <w:szCs w:val="20"/>
+        </w:rPr>
+        <w:t xml:space="preserve">&gt;1 %} </w:t>
+      </w:r>
+      <w:proofErr w:type="spellStart"/>
+      <w:r>
+        <w:rPr>
+          <w:rFonts w:ascii="Quicksand" w:hAnsi="Quicksand"/>
+          <w:sz w:val="20"/>
+          <w:szCs w:val="20"/>
+        </w:rPr>
         <w:t>JEHs</w:t>
       </w:r>
       <w:proofErr w:type="spellEnd"/>
@@ -3068,7 +3368,7 @@
           <w:sz w:val="20"/>
           <w:szCs w:val="20"/>
         </w:rPr>
-        <w:t xml:space="preserve"> ({</w:t>
+        <w:t xml:space="preserve"> {% </w:t>
       </w:r>
       <w:proofErr w:type="spellStart"/>
       <w:r>
@@ -3077,7 +3377,7 @@
           <w:sz w:val="20"/>
           <w:szCs w:val="20"/>
         </w:rPr>
-        <w:t>etudiant_nb_JEH_lettres</w:t>
+        <w:t>else</w:t>
       </w:r>
       <w:proofErr w:type="spellEnd"/>
       <w:r>
@@ -3086,8 +3386,134 @@
           <w:sz w:val="20"/>
           <w:szCs w:val="20"/>
         </w:rPr>
+        <w:t xml:space="preserve"> %} JEH</w:t>
+      </w:r>
+      <w:r>
+        <w:rPr>
+          <w:rFonts w:ascii="Quicksand" w:hAnsi="Quicksand"/>
+          <w:sz w:val="20"/>
+          <w:szCs w:val="20"/>
+        </w:rPr>
+        <w:t xml:space="preserve"> </w:t>
+      </w:r>
+      <w:r>
+        <w:rPr>
+          <w:rFonts w:ascii="Quicksand" w:hAnsi="Quicksand"/>
+          <w:sz w:val="20"/>
+          <w:szCs w:val="20"/>
+        </w:rPr>
+        <w:t xml:space="preserve">{% </w:t>
+      </w:r>
+      <w:proofErr w:type="spellStart"/>
+      <w:r>
+        <w:rPr>
+          <w:rFonts w:ascii="Quicksand" w:hAnsi="Quicksand"/>
+          <w:sz w:val="20"/>
+          <w:szCs w:val="20"/>
+        </w:rPr>
+        <w:t>endif</w:t>
+      </w:r>
+      <w:proofErr w:type="spellEnd"/>
+      <w:r>
+        <w:rPr>
+          <w:rFonts w:ascii="Quicksand" w:hAnsi="Quicksand"/>
+          <w:sz w:val="20"/>
+          <w:szCs w:val="20"/>
+        </w:rPr>
+        <w:t xml:space="preserve"> </w:t>
+      </w:r>
+      <w:proofErr w:type="gramStart"/>
+      <w:r>
+        <w:rPr>
+          <w:rFonts w:ascii="Quicksand" w:hAnsi="Quicksand"/>
+          <w:sz w:val="20"/>
+          <w:szCs w:val="20"/>
+        </w:rPr>
+        <w:t xml:space="preserve">%} </w:t>
+      </w:r>
+      <w:r>
+        <w:rPr>
+          <w:rFonts w:ascii="Quicksand" w:hAnsi="Quicksand"/>
+          <w:sz w:val="20"/>
+          <w:szCs w:val="20"/>
+        </w:rPr>
+        <w:t xml:space="preserve"> (</w:t>
+      </w:r>
+      <w:proofErr w:type="gramEnd"/>
+      <w:r>
+        <w:rPr>
+          <w:rFonts w:ascii="Quicksand" w:hAnsi="Quicksand"/>
+          <w:sz w:val="20"/>
+          <w:szCs w:val="20"/>
+        </w:rPr>
+        <w:t>{</w:t>
+      </w:r>
+      <w:r>
+        <w:rPr>
+          <w:rFonts w:ascii="Quicksand" w:hAnsi="Quicksand"/>
+          <w:sz w:val="20"/>
+          <w:szCs w:val="20"/>
+        </w:rPr>
+        <w:t>{</w:t>
+      </w:r>
+      <w:proofErr w:type="spellStart"/>
+      <w:r>
+        <w:rPr>
+          <w:rFonts w:ascii="Quicksand" w:hAnsi="Quicksand"/>
+          <w:sz w:val="20"/>
+          <w:szCs w:val="20"/>
+        </w:rPr>
+        <w:t>etudiant_nb_JEH</w:t>
+      </w:r>
+      <w:r>
+        <w:rPr>
+          <w:rFonts w:ascii="Quicksand" w:hAnsi="Quicksand"/>
+          <w:sz w:val="20"/>
+          <w:szCs w:val="20"/>
+        </w:rPr>
+        <w:t>|EnLettres</w:t>
+      </w:r>
+      <w:proofErr w:type="spellEnd"/>
+      <w:r>
+        <w:rPr>
+          <w:rFonts w:ascii="Quicksand" w:hAnsi="Quicksand"/>
+          <w:sz w:val="20"/>
+          <w:szCs w:val="20"/>
+        </w:rPr>
+        <w:t>}</w:t>
+      </w:r>
+      <w:r>
+        <w:rPr>
+          <w:rFonts w:ascii="Quicksand" w:hAnsi="Quicksand"/>
+          <w:sz w:val="20"/>
+          <w:szCs w:val="20"/>
+        </w:rPr>
         <w:t xml:space="preserve">} </w:t>
       </w:r>
+      <w:r>
+        <w:rPr>
+          <w:rFonts w:ascii="Quicksand" w:hAnsi="Quicksand"/>
+          <w:sz w:val="20"/>
+          <w:szCs w:val="20"/>
+        </w:rPr>
+        <w:t>{%</w:t>
+      </w:r>
+      <w:r>
+        <w:rPr>
+          <w:rFonts w:ascii="Quicksand" w:hAnsi="Quicksand"/>
+          <w:sz w:val="20"/>
+          <w:szCs w:val="20"/>
+        </w:rPr>
+        <w:t xml:space="preserve"> </w:t>
+      </w:r>
+      <w:r>
+        <w:rPr>
+          <w:rFonts w:ascii="Quicksand" w:hAnsi="Quicksand"/>
+          <w:sz w:val="20"/>
+          <w:szCs w:val="20"/>
+        </w:rPr>
+        <w:t xml:space="preserve">if </w:t>
+      </w:r>
       <w:proofErr w:type="spellStart"/>
       <w:r>
         <w:rPr>
@@ -3095,9 +3521,71 @@
           <w:sz w:val="20"/>
           <w:szCs w:val="20"/>
         </w:rPr>
+        <w:t>etudiant_nb_JEH</w:t>
+      </w:r>
+      <w:proofErr w:type="spellEnd"/>
+      <w:r>
+        <w:rPr>
+          <w:rFonts w:ascii="Quicksand" w:hAnsi="Quicksand"/>
+          <w:sz w:val="20"/>
+          <w:szCs w:val="20"/>
+        </w:rPr>
+        <w:t xml:space="preserve"> &gt;1 %} </w:t>
+      </w:r>
+      <w:proofErr w:type="spellStart"/>
+      <w:r>
+        <w:rPr>
+          <w:rFonts w:ascii="Quicksand" w:hAnsi="Quicksand"/>
+          <w:sz w:val="20"/>
+          <w:szCs w:val="20"/>
+        </w:rPr>
         <w:t>JEHs</w:t>
       </w:r>
       <w:proofErr w:type="spellEnd"/>
+      <w:r>
+        <w:rPr>
+          <w:rFonts w:ascii="Quicksand" w:hAnsi="Quicksand"/>
+          <w:sz w:val="20"/>
+          <w:szCs w:val="20"/>
+        </w:rPr>
+        <w:t xml:space="preserve">{% </w:t>
+      </w:r>
+      <w:proofErr w:type="spellStart"/>
+      <w:r>
+        <w:rPr>
+          <w:rFonts w:ascii="Quicksand" w:hAnsi="Quicksand"/>
+          <w:sz w:val="20"/>
+          <w:szCs w:val="20"/>
+        </w:rPr>
+        <w:t>else</w:t>
+      </w:r>
+      <w:proofErr w:type="spellEnd"/>
+      <w:r>
+        <w:rPr>
+          <w:rFonts w:ascii="Quicksand" w:hAnsi="Quicksand"/>
+          <w:sz w:val="20"/>
+          <w:szCs w:val="20"/>
+        </w:rPr>
+        <w:t xml:space="preserve"> %} JEH{% </w:t>
+      </w:r>
+      <w:proofErr w:type="spellStart"/>
+      <w:r>
+        <w:rPr>
+          <w:rFonts w:ascii="Quicksand" w:hAnsi="Quicksand"/>
+          <w:sz w:val="20"/>
+          <w:szCs w:val="20"/>
+        </w:rPr>
+        <w:t>endif</w:t>
+      </w:r>
+      <w:proofErr w:type="spellEnd"/>
+      <w:r>
+        <w:rPr>
+          <w:rFonts w:ascii="Quicksand" w:hAnsi="Quicksand"/>
+          <w:sz w:val="20"/>
+          <w:szCs w:val="20"/>
+        </w:rPr>
+        <w:t xml:space="preserve"> %}</w:t>
+      </w:r>
       <w:r>
         <w:rPr>
           <w:rFonts w:ascii="Quicksand" w:hAnsi="Quicksand"/>
@@ -3121,7 +3609,6 @@
           <w:sz w:val="20"/>
           <w:szCs w:val="20"/>
         </w:rPr>
-        <w:lastRenderedPageBreak/>
         <w:t>L’Intervenant</w:t>
       </w:r>
       <w:r>
@@ -3149,7 +3636,6 @@
         </w:rPr>
         <w:t>{</w:t>
       </w:r>
-      <w:proofErr w:type="spellStart"/>
       <w:r>
         <w:rPr>
           <w:rFonts w:ascii="Quicksand" w:hAnsi="Quicksand"/>
@@ -3157,9 +3643,26 @@
           <w:sz w:val="20"/>
           <w:szCs w:val="20"/>
         </w:rPr>
-        <w:t>num_AP</w:t>
-      </w:r>
-      <w:proofErr w:type="spellEnd"/>
+        <w:t>{</w:t>
+      </w:r>
+      <w:r>
+        <w:rPr>
+          <w:rFonts w:ascii="Quicksand" w:hAnsi="Quicksand"/>
+          <w:smallCaps/>
+          <w:sz w:val="20"/>
+          <w:szCs w:val="20"/>
+        </w:rPr>
+        <w:t>ce</w:t>
+      </w:r>
+      <w:r>
+        <w:rPr>
+          <w:rFonts w:ascii="Quicksand" w:hAnsi="Quicksand"/>
+          <w:smallCaps/>
+          <w:sz w:val="20"/>
+          <w:szCs w:val="20"/>
+        </w:rPr>
+        <w:t>}</w:t>
+      </w:r>
       <w:r>
         <w:rPr>
           <w:rFonts w:ascii="Quicksand" w:hAnsi="Quicksand"/>
@@ -3213,6 +3716,7 @@
           <w:sz w:val="32"/>
           <w:szCs w:val="32"/>
         </w:rPr>
+        <w:lastRenderedPageBreak/>
         <w:t xml:space="preserve">Article </w:t>
       </w:r>
       <w:r>
@@ -3263,7 +3767,6 @@
         </w:rPr>
         <w:t>Comme précisé dans l’article précédent. L’intervenant finira sa mission au plus tard pour le {</w:t>
       </w:r>
-      <w:proofErr w:type="spellStart"/>
       <w:r>
         <w:rPr>
           <w:rStyle w:val="ARemplacer"/>
@@ -3273,9 +3776,32 @@
           <w:sz w:val="20"/>
           <w:szCs w:val="20"/>
         </w:rPr>
-        <w:t>etudiant_date_fin_mission</w:t>
+        <w:t>{</w:t>
+      </w:r>
+      <w:proofErr w:type="spellStart"/>
+      <w:r>
+        <w:rPr>
+          <w:rStyle w:val="ARemplacer"/>
+          <w:rFonts w:ascii="Quicksand" w:hAnsi="Quicksand" w:cs="Arial"/>
+          <w:i w:val="0"/>
+          <w:iCs/>
+          <w:sz w:val="20"/>
+          <w:szCs w:val="20"/>
+        </w:rPr>
+        <w:t>date_fin</w:t>
       </w:r>
       <w:proofErr w:type="spellEnd"/>
+      <w:r>
+        <w:rPr>
+          <w:rStyle w:val="ARemplacer"/>
+          <w:rFonts w:ascii="Quicksand" w:hAnsi="Quicksand" w:cs="Arial"/>
+          <w:i w:val="0"/>
+          <w:iCs/>
+          <w:sz w:val="20"/>
+          <w:szCs w:val="20"/>
+        </w:rPr>
+        <w:t>}</w:t>
+      </w:r>
       <w:r>
         <w:rPr>
           <w:rStyle w:val="ARemplacer"/>
@@ -3387,6 +3913,7 @@
         </w:rPr>
         <w:t xml:space="preserve">par Ponts Études Projets sera de </w:t>
       </w:r>
+      <w:proofErr w:type="gramStart"/>
       <w:r>
         <w:rPr>
           <w:rStyle w:val="ARemplacer"/>
@@ -3398,9 +3925,8 @@
           <w:sz w:val="20"/>
           <w:szCs w:val="20"/>
         </w:rPr>
-        <w:t>{</w:t>
-      </w:r>
-      <w:proofErr w:type="spellStart"/>
+        <w:t>{{</w:t>
+      </w:r>
       <w:r>
         <w:rPr>
           <w:rStyle w:val="ARemplacer"/>
@@ -3412,9 +3938,9 @@
           <w:sz w:val="20"/>
           <w:szCs w:val="20"/>
         </w:rPr>
-        <w:t>etudiant_remuneration_th</w:t>
-      </w:r>
-      <w:proofErr w:type="spellEnd"/>
+        <w:t xml:space="preserve"> </w:t>
+      </w:r>
+      <w:proofErr w:type="spellStart"/>
       <w:r>
         <w:rPr>
           <w:rStyle w:val="ARemplacer"/>
@@ -3426,311 +3952,9 @@
           <w:sz w:val="20"/>
           <w:szCs w:val="20"/>
         </w:rPr>
-        <w:t>} € bruts</w:t>
-      </w:r>
-      <w:r>
-        <w:rPr>
-          <w:rStyle w:val="ARemplacer"/>
-          <w:rFonts w:ascii="Quicksand" w:hAnsi="Quicksand" w:cs="Arial"/>
-          <w:i w:val="0"/>
-          <w:iCs/>
-          <w:sz w:val="20"/>
-          <w:szCs w:val="20"/>
-        </w:rPr>
-        <w:t xml:space="preserve"> ({</w:t>
-      </w:r>
-      <w:proofErr w:type="spellStart"/>
-      <w:r>
-        <w:rPr>
-          <w:rStyle w:val="ARemplacer"/>
-          <w:rFonts w:ascii="Quicksand" w:hAnsi="Quicksand" w:cs="Arial"/>
-          <w:i w:val="0"/>
-          <w:iCs/>
-          <w:sz w:val="20"/>
-          <w:szCs w:val="20"/>
-        </w:rPr>
-        <w:t>etudiant_remuneration_th_lettres</w:t>
-      </w:r>
-      <w:proofErr w:type="spellEnd"/>
-      <w:r>
-        <w:rPr>
-          <w:rStyle w:val="ARemplacer"/>
-          <w:rFonts w:ascii="Quicksand" w:hAnsi="Quicksand" w:cs="Arial"/>
-          <w:i w:val="0"/>
-          <w:iCs/>
-          <w:sz w:val="20"/>
-          <w:szCs w:val="20"/>
-        </w:rPr>
-        <w:t>} bruts) sur la base de {</w:t>
-      </w:r>
-      <w:proofErr w:type="spellStart"/>
-      <w:r>
-        <w:rPr>
-          <w:rStyle w:val="ARemplacer"/>
-          <w:rFonts w:ascii="Quicksand" w:hAnsi="Quicksand" w:cs="Arial"/>
-          <w:i w:val="0"/>
-          <w:iCs/>
-          <w:sz w:val="20"/>
-          <w:szCs w:val="20"/>
-        </w:rPr>
-        <w:t>etudiant_nb_JEH</w:t>
-      </w:r>
-      <w:proofErr w:type="spellEnd"/>
-      <w:r>
-        <w:rPr>
-          <w:rStyle w:val="ARemplacer"/>
-          <w:rFonts w:ascii="Quicksand" w:hAnsi="Quicksand" w:cs="Arial"/>
-          <w:i w:val="0"/>
-          <w:iCs/>
-          <w:sz w:val="20"/>
-          <w:szCs w:val="20"/>
-        </w:rPr>
-        <w:t>} Jour</w:t>
-      </w:r>
-      <w:r>
-        <w:rPr>
-          <w:rStyle w:val="ARemplacer"/>
-          <w:rFonts w:ascii="Quicksand" w:hAnsi="Quicksand" w:cs="Arial"/>
-          <w:i w:val="0"/>
-          <w:iCs/>
-          <w:sz w:val="20"/>
-          <w:szCs w:val="20"/>
-          <w:highlight w:val="yellow"/>
-        </w:rPr>
-        <w:t>s</w:t>
-      </w:r>
-      <w:r>
-        <w:rPr>
-          <w:rStyle w:val="ARemplacer"/>
-          <w:rFonts w:ascii="Quicksand" w:hAnsi="Quicksand" w:cs="Arial"/>
-          <w:i w:val="0"/>
-          <w:iCs/>
-          <w:sz w:val="20"/>
-          <w:szCs w:val="20"/>
-        </w:rPr>
-        <w:t xml:space="preserve"> </w:t>
-      </w:r>
-      <w:proofErr w:type="spellStart"/>
-      <w:r>
-        <w:rPr>
-          <w:rStyle w:val="ARemplacer"/>
-          <w:rFonts w:ascii="Quicksand" w:hAnsi="Quicksand" w:cs="Arial"/>
-          <w:i w:val="0"/>
-          <w:iCs/>
-          <w:sz w:val="20"/>
-          <w:szCs w:val="20"/>
-        </w:rPr>
-        <w:t>Etude</w:t>
-      </w:r>
-      <w:proofErr w:type="spellEnd"/>
-      <w:r>
-        <w:rPr>
-          <w:rStyle w:val="ARemplacer"/>
-          <w:rFonts w:ascii="Quicksand" w:hAnsi="Quicksand" w:cs="Arial"/>
-          <w:i w:val="0"/>
-          <w:iCs/>
-          <w:sz w:val="20"/>
-          <w:szCs w:val="20"/>
-        </w:rPr>
-        <w:t xml:space="preserve"> Homme </w:t>
-      </w:r>
-      <w:r>
-        <w:rPr>
-          <w:rStyle w:val="ARemplacer"/>
-          <w:rFonts w:ascii="Quicksand" w:hAnsi="Quicksand" w:cs="Arial"/>
-          <w:i w:val="0"/>
-          <w:iCs/>
-          <w:sz w:val="20"/>
-          <w:szCs w:val="20"/>
-        </w:rPr>
-        <w:t xml:space="preserve">conformément aux conditions d’application du statut dérogatoire des associations étudiantes à vocation pédagogique, étant précisé que le montant de la rétribution est fonction du degré de la participation de </w:t>
-      </w:r>
-      <w:r>
-        <w:rPr>
-          <w:rFonts w:ascii="Quicksand" w:hAnsi="Quicksand"/>
-          <w:sz w:val="20"/>
-          <w:szCs w:val="20"/>
-        </w:rPr>
-        <w:t>l’Intervenant</w:t>
-      </w:r>
-      <w:r>
-        <w:rPr>
-          <w:rFonts w:ascii="Quicksand" w:hAnsi="Quicksand"/>
-          <w:sz w:val="20"/>
-          <w:szCs w:val="20"/>
-        </w:rPr>
-        <w:t xml:space="preserve"> </w:t>
-      </w:r>
-      <w:r>
-        <w:rPr>
-          <w:rStyle w:val="ARemplacer"/>
-          <w:rFonts w:ascii="Quicksand" w:hAnsi="Quicksand" w:cs="Arial"/>
-          <w:i w:val="0"/>
-          <w:iCs/>
-          <w:sz w:val="20"/>
-          <w:szCs w:val="20"/>
-        </w:rPr>
-        <w:t>à la mission.</w:t>
-      </w:r>
-    </w:p>
-    <w:p>
-      <w:pPr>
-        <w:rPr>
-          <w:rStyle w:val="ARemplacer"/>
-          <w:rFonts w:ascii="Quicksand" w:hAnsi="Quicksand" w:cs="Arial"/>
-          <w:i w:val="0"/>
-          <w:iCs/>
-          <w:sz w:val="20"/>
-          <w:szCs w:val="20"/>
-        </w:rPr>
-      </w:pPr>
-      <w:r>
-        <w:rPr>
-          <w:rStyle w:val="ARemplacer"/>
-          <w:rFonts w:ascii="Quicksand" w:hAnsi="Quicksand" w:cs="Arial"/>
-          <w:i w:val="0"/>
-          <w:iCs/>
-          <w:sz w:val="20"/>
-          <w:szCs w:val="20"/>
-        </w:rPr>
-        <w:t>Cette rétribution est</w:t>
-      </w:r>
-      <w:r>
-        <w:rPr>
-          <w:rStyle w:val="ARemplacer"/>
-          <w:rFonts w:ascii="Quicksand" w:hAnsi="Quicksand" w:cs="Arial"/>
-          <w:i w:val="0"/>
-          <w:iCs/>
-          <w:sz w:val="20"/>
-          <w:szCs w:val="20"/>
-        </w:rPr>
-        <w:t xml:space="preserve">, </w:t>
-      </w:r>
-      <w:r>
-        <w:rPr>
-          <w:rStyle w:val="ARemplacer"/>
-          <w:rFonts w:ascii="Quicksand" w:hAnsi="Quicksand" w:cs="Arial"/>
-          <w:i w:val="0"/>
-          <w:iCs/>
-          <w:sz w:val="20"/>
-          <w:szCs w:val="20"/>
-        </w:rPr>
-        <w:t>toutefois</w:t>
-      </w:r>
-      <w:r>
-        <w:rPr>
-          <w:rStyle w:val="ARemplacer"/>
-          <w:rFonts w:ascii="Quicksand" w:hAnsi="Quicksand" w:cs="Arial"/>
-          <w:i w:val="0"/>
-          <w:iCs/>
-          <w:sz w:val="20"/>
-          <w:szCs w:val="20"/>
-        </w:rPr>
-        <w:t>,</w:t>
-      </w:r>
-      <w:r>
-        <w:rPr>
-          <w:rStyle w:val="ARemplacer"/>
-          <w:rFonts w:ascii="Quicksand" w:hAnsi="Quicksand" w:cs="Arial"/>
-          <w:i w:val="0"/>
-          <w:iCs/>
-          <w:sz w:val="20"/>
-          <w:szCs w:val="20"/>
-        </w:rPr>
-        <w:t xml:space="preserve"> subordonnée </w:t>
-      </w:r>
-      <w:r>
-        <w:rPr>
-          <w:rStyle w:val="ARemplacer"/>
-          <w:rFonts w:ascii="Quicksand" w:hAnsi="Quicksand" w:cs="Arial"/>
-          <w:i w:val="0"/>
-          <w:iCs/>
-          <w:sz w:val="20"/>
-          <w:szCs w:val="20"/>
-        </w:rPr>
-        <w:t xml:space="preserve">au paiement effectif par le Client des JEH réalisés par </w:t>
-      </w:r>
-      <w:r>
-        <w:rPr>
-          <w:rFonts w:ascii="Quicksand" w:hAnsi="Quicksand"/>
-          <w:sz w:val="20"/>
-          <w:szCs w:val="20"/>
-        </w:rPr>
-        <w:t>l’Intervenant</w:t>
-      </w:r>
-      <w:r>
-        <w:rPr>
-          <w:rFonts w:ascii="Quicksand" w:hAnsi="Quicksand"/>
-          <w:sz w:val="20"/>
-          <w:szCs w:val="20"/>
-        </w:rPr>
-        <w:t xml:space="preserve"> </w:t>
-      </w:r>
-      <w:r>
-        <w:rPr>
-          <w:rFonts w:ascii="Quicksand" w:hAnsi="Quicksand"/>
-          <w:sz w:val="20"/>
-          <w:szCs w:val="20"/>
-        </w:rPr>
-        <w:t xml:space="preserve">conformément au Règlement Intérieur de </w:t>
-      </w:r>
-      <w:proofErr w:type="gramStart"/>
-      <w:r>
-        <w:rPr>
-          <w:rFonts w:ascii="Quicksand" w:hAnsi="Quicksand"/>
-          <w:sz w:val="20"/>
-          <w:szCs w:val="20"/>
-        </w:rPr>
-        <w:t>la Junior</w:t>
+        <w:t>remuneration</w:t>
       </w:r>
       <w:proofErr w:type="gramEnd"/>
-      <w:r>
-        <w:rPr>
-          <w:rStyle w:val="ARemplacer"/>
-          <w:rFonts w:ascii="Quicksand" w:hAnsi="Quicksand" w:cs="Arial"/>
-          <w:i w:val="0"/>
-          <w:iCs/>
-          <w:sz w:val="20"/>
-          <w:szCs w:val="20"/>
-        </w:rPr>
-        <w:t>.</w:t>
-      </w:r>
-    </w:p>
-    <w:p>
-      <w:pPr>
-        <w:rPr>
-          <w:rStyle w:val="ARemplacer"/>
-          <w:rFonts w:ascii="Quicksand" w:hAnsi="Quicksand" w:cs="Arial"/>
-          <w:i w:val="0"/>
-          <w:iCs/>
-          <w:sz w:val="20"/>
-          <w:szCs w:val="20"/>
-        </w:rPr>
-      </w:pPr>
-      <w:r>
-        <w:rPr>
-          <w:rStyle w:val="ARemplacer"/>
-          <w:rFonts w:ascii="Quicksand" w:hAnsi="Quicksand" w:cs="Arial"/>
-          <w:i w:val="0"/>
-          <w:iCs/>
-          <w:sz w:val="20"/>
-          <w:szCs w:val="20"/>
-          <w:highlight w:val="yellow"/>
-        </w:rPr>
-        <w:t>[Les membres actuels et anciens de PEP ainsi que les étudiants apportant la mission sont rétribués à 70% sinon rétribution à 60% pour les autres intervenants</w:t>
-      </w:r>
-      <w:r>
-        <w:rPr>
-          <w:rStyle w:val="ARemplacer"/>
-          <w:rFonts w:ascii="Quicksand" w:hAnsi="Quicksand" w:cs="Arial"/>
-          <w:i w:val="0"/>
-          <w:iCs/>
-          <w:sz w:val="20"/>
-          <w:szCs w:val="20"/>
-          <w:highlight w:val="yellow"/>
-        </w:rPr>
-        <w:t xml:space="preserve">, si vous modifiez le montant en chiffres </w:t>
-      </w:r>
       <w:r>
         <w:rPr>
           <w:rStyle w:val="ARemplacer"/>
@@ -3741,6 +3965,392 @@
           <w:iCs/>
           <w:sz w:val="20"/>
           <w:szCs w:val="20"/>
+        </w:rPr>
+        <w:t>|FormatNombres</w:t>
+      </w:r>
+      <w:proofErr w:type="spellEnd"/>
+      <w:r>
+        <w:rPr>
+          <w:rStyle w:val="ARemplacer"/>
+          <w:rFonts w:ascii="Quicksand" w:hAnsi="Quicksand" w:cs="Arial"/>
+          <w:b/>
+          <w:bCs/>
+          <w:i w:val="0"/>
+          <w:iCs/>
+          <w:sz w:val="20"/>
+          <w:szCs w:val="20"/>
+        </w:rPr>
+        <w:t>}</w:t>
+      </w:r>
+      <w:r>
+        <w:rPr>
+          <w:rStyle w:val="ARemplacer"/>
+          <w:rFonts w:ascii="Quicksand" w:hAnsi="Quicksand" w:cs="Arial"/>
+          <w:b/>
+          <w:bCs/>
+          <w:i w:val="0"/>
+          <w:iCs/>
+          <w:sz w:val="20"/>
+          <w:szCs w:val="20"/>
+        </w:rPr>
+        <w:t>} € bruts</w:t>
+      </w:r>
+      <w:r>
+        <w:rPr>
+          <w:rStyle w:val="ARemplacer"/>
+          <w:rFonts w:ascii="Quicksand" w:hAnsi="Quicksand" w:cs="Arial"/>
+          <w:i w:val="0"/>
+          <w:iCs/>
+          <w:sz w:val="20"/>
+          <w:szCs w:val="20"/>
+        </w:rPr>
+        <w:t xml:space="preserve"> ({</w:t>
+      </w:r>
+      <w:r>
+        <w:rPr>
+          <w:rStyle w:val="ARemplacer"/>
+          <w:rFonts w:ascii="Quicksand" w:hAnsi="Quicksand" w:cs="Arial"/>
+          <w:i w:val="0"/>
+          <w:iCs/>
+          <w:sz w:val="20"/>
+          <w:szCs w:val="20"/>
+        </w:rPr>
+        <w:t>{</w:t>
+      </w:r>
+      <w:proofErr w:type="spellStart"/>
+      <w:r>
+        <w:rPr>
+          <w:rStyle w:val="ARemplacer"/>
+          <w:rFonts w:ascii="Quicksand" w:hAnsi="Quicksand" w:cs="Arial"/>
+          <w:i w:val="0"/>
+          <w:iCs/>
+          <w:sz w:val="20"/>
+          <w:szCs w:val="20"/>
+        </w:rPr>
+        <w:t>remuneration</w:t>
+      </w:r>
+      <w:r>
+        <w:rPr>
+          <w:rStyle w:val="ARemplacer"/>
+          <w:rFonts w:ascii="Quicksand" w:hAnsi="Quicksand" w:cs="Arial"/>
+          <w:i w:val="0"/>
+          <w:iCs/>
+          <w:sz w:val="20"/>
+          <w:szCs w:val="20"/>
+        </w:rPr>
+        <w:t>|ChiffreLettre</w:t>
+      </w:r>
+      <w:proofErr w:type="spellEnd"/>
+      <w:r>
+        <w:rPr>
+          <w:rStyle w:val="ARemplacer"/>
+          <w:rFonts w:ascii="Quicksand" w:hAnsi="Quicksand" w:cs="Arial"/>
+          <w:i w:val="0"/>
+          <w:iCs/>
+          <w:sz w:val="20"/>
+          <w:szCs w:val="20"/>
+        </w:rPr>
+        <w:t>}</w:t>
+      </w:r>
+      <w:r>
+        <w:rPr>
+          <w:rStyle w:val="ARemplacer"/>
+          <w:rFonts w:ascii="Quicksand" w:hAnsi="Quicksand" w:cs="Arial"/>
+          <w:i w:val="0"/>
+          <w:iCs/>
+          <w:sz w:val="20"/>
+          <w:szCs w:val="20"/>
+        </w:rPr>
+        <w:t>} bruts) sur la base de {</w:t>
+      </w:r>
+      <w:r>
+        <w:rPr>
+          <w:rStyle w:val="ARemplacer"/>
+          <w:rFonts w:ascii="Quicksand" w:hAnsi="Quicksand" w:cs="Arial"/>
+          <w:i w:val="0"/>
+          <w:iCs/>
+          <w:sz w:val="20"/>
+          <w:szCs w:val="20"/>
+        </w:rPr>
+        <w:t>{</w:t>
+      </w:r>
+      <w:proofErr w:type="spellStart"/>
+      <w:r>
+        <w:rPr>
+          <w:rStyle w:val="ARemplacer"/>
+          <w:rFonts w:ascii="Quicksand" w:hAnsi="Quicksand" w:cs="Arial"/>
+          <w:i w:val="0"/>
+          <w:iCs/>
+          <w:sz w:val="20"/>
+          <w:szCs w:val="20"/>
+        </w:rPr>
+        <w:t>etudiant_nb_JEH</w:t>
+      </w:r>
+      <w:proofErr w:type="spellEnd"/>
+      <w:r>
+        <w:rPr>
+          <w:rStyle w:val="ARemplacer"/>
+          <w:rFonts w:ascii="Quicksand" w:hAnsi="Quicksand" w:cs="Arial"/>
+          <w:i w:val="0"/>
+          <w:iCs/>
+          <w:sz w:val="20"/>
+          <w:szCs w:val="20"/>
+        </w:rPr>
+        <w:t>}</w:t>
+      </w:r>
+      <w:r>
+        <w:rPr>
+          <w:rStyle w:val="ARemplacer"/>
+          <w:rFonts w:ascii="Quicksand" w:hAnsi="Quicksand" w:cs="Arial"/>
+          <w:i w:val="0"/>
+          <w:iCs/>
+          <w:sz w:val="20"/>
+          <w:szCs w:val="20"/>
+        </w:rPr>
+        <w:t>} Jour</w:t>
+      </w:r>
+      <w:r>
+        <w:rPr>
+          <w:rStyle w:val="ARemplacer"/>
+          <w:rFonts w:ascii="Quicksand" w:hAnsi="Quicksand" w:cs="Arial"/>
+          <w:i w:val="0"/>
+          <w:iCs/>
+          <w:sz w:val="20"/>
+          <w:szCs w:val="20"/>
+          <w:highlight w:val="yellow"/>
+        </w:rPr>
+        <w:t>s</w:t>
+      </w:r>
+      <w:r>
+        <w:rPr>
+          <w:rStyle w:val="ARemplacer"/>
+          <w:rFonts w:ascii="Quicksand" w:hAnsi="Quicksand" w:cs="Arial"/>
+          <w:i w:val="0"/>
+          <w:iCs/>
+          <w:sz w:val="20"/>
+          <w:szCs w:val="20"/>
+        </w:rPr>
+        <w:t xml:space="preserve"> </w:t>
+      </w:r>
+      <w:proofErr w:type="spellStart"/>
+      <w:r>
+        <w:rPr>
+          <w:rStyle w:val="ARemplacer"/>
+          <w:rFonts w:ascii="Quicksand" w:hAnsi="Quicksand" w:cs="Arial"/>
+          <w:i w:val="0"/>
+          <w:iCs/>
+          <w:sz w:val="20"/>
+          <w:szCs w:val="20"/>
+        </w:rPr>
+        <w:t>Etude</w:t>
+      </w:r>
+      <w:proofErr w:type="spellEnd"/>
+      <w:r>
+        <w:rPr>
+          <w:rStyle w:val="ARemplacer"/>
+          <w:rFonts w:ascii="Quicksand" w:hAnsi="Quicksand" w:cs="Arial"/>
+          <w:i w:val="0"/>
+          <w:iCs/>
+          <w:sz w:val="20"/>
+          <w:szCs w:val="20"/>
+        </w:rPr>
+        <w:t xml:space="preserve"> Homme </w:t>
+      </w:r>
+      <w:r>
+        <w:rPr>
+          <w:rStyle w:val="ARemplacer"/>
+          <w:rFonts w:ascii="Quicksand" w:hAnsi="Quicksand" w:cs="Arial"/>
+          <w:i w:val="0"/>
+          <w:iCs/>
+          <w:sz w:val="20"/>
+          <w:szCs w:val="20"/>
+        </w:rPr>
+        <w:t xml:space="preserve">conformément aux conditions d’application du statut dérogatoire des associations étudiantes à vocation pédagogique, étant précisé que le montant de la rétribution est fonction du degré de la participation de </w:t>
+      </w:r>
+      <w:r>
+        <w:rPr>
+          <w:rFonts w:ascii="Quicksand" w:hAnsi="Quicksand"/>
+          <w:sz w:val="20"/>
+          <w:szCs w:val="20"/>
+        </w:rPr>
+        <w:t>l’Intervenant</w:t>
+      </w:r>
+      <w:r>
+        <w:rPr>
+          <w:rFonts w:ascii="Quicksand" w:hAnsi="Quicksand"/>
+          <w:sz w:val="20"/>
+          <w:szCs w:val="20"/>
+        </w:rPr>
+        <w:t xml:space="preserve"> </w:t>
+      </w:r>
+      <w:r>
+        <w:rPr>
+          <w:rStyle w:val="ARemplacer"/>
+          <w:rFonts w:ascii="Quicksand" w:hAnsi="Quicksand" w:cs="Arial"/>
+          <w:i w:val="0"/>
+          <w:iCs/>
+          <w:sz w:val="20"/>
+          <w:szCs w:val="20"/>
+        </w:rPr>
+        <w:t>à la mission.</w:t>
+      </w:r>
+    </w:p>
+    <w:p>
+      <w:pPr>
+        <w:rPr>
+          <w:rStyle w:val="ARemplacer"/>
+          <w:rFonts w:ascii="Quicksand" w:hAnsi="Quicksand" w:cs="Arial"/>
+          <w:i w:val="0"/>
+          <w:iCs/>
+          <w:sz w:val="20"/>
+          <w:szCs w:val="20"/>
+        </w:rPr>
+      </w:pPr>
+      <w:r>
+        <w:rPr>
+          <w:rStyle w:val="ARemplacer"/>
+          <w:rFonts w:ascii="Quicksand" w:hAnsi="Quicksand" w:cs="Arial"/>
+          <w:i w:val="0"/>
+          <w:iCs/>
+          <w:sz w:val="20"/>
+          <w:szCs w:val="20"/>
+        </w:rPr>
+        <w:t>Cette rétribution est</w:t>
+      </w:r>
+      <w:r>
+        <w:rPr>
+          <w:rStyle w:val="ARemplacer"/>
+          <w:rFonts w:ascii="Quicksand" w:hAnsi="Quicksand" w:cs="Arial"/>
+          <w:i w:val="0"/>
+          <w:iCs/>
+          <w:sz w:val="20"/>
+          <w:szCs w:val="20"/>
+        </w:rPr>
+        <w:t xml:space="preserve">, </w:t>
+      </w:r>
+      <w:r>
+        <w:rPr>
+          <w:rStyle w:val="ARemplacer"/>
+          <w:rFonts w:ascii="Quicksand" w:hAnsi="Quicksand" w:cs="Arial"/>
+          <w:i w:val="0"/>
+          <w:iCs/>
+          <w:sz w:val="20"/>
+          <w:szCs w:val="20"/>
+        </w:rPr>
+        <w:t>toutefois</w:t>
+      </w:r>
+      <w:r>
+        <w:rPr>
+          <w:rStyle w:val="ARemplacer"/>
+          <w:rFonts w:ascii="Quicksand" w:hAnsi="Quicksand" w:cs="Arial"/>
+          <w:i w:val="0"/>
+          <w:iCs/>
+          <w:sz w:val="20"/>
+          <w:szCs w:val="20"/>
+        </w:rPr>
+        <w:t>,</w:t>
+      </w:r>
+      <w:r>
+        <w:rPr>
+          <w:rStyle w:val="ARemplacer"/>
+          <w:rFonts w:ascii="Quicksand" w:hAnsi="Quicksand" w:cs="Arial"/>
+          <w:i w:val="0"/>
+          <w:iCs/>
+          <w:sz w:val="20"/>
+          <w:szCs w:val="20"/>
+        </w:rPr>
+        <w:t xml:space="preserve"> subordonnée </w:t>
+      </w:r>
+      <w:r>
+        <w:rPr>
+          <w:rStyle w:val="ARemplacer"/>
+          <w:rFonts w:ascii="Quicksand" w:hAnsi="Quicksand" w:cs="Arial"/>
+          <w:i w:val="0"/>
+          <w:iCs/>
+          <w:sz w:val="20"/>
+          <w:szCs w:val="20"/>
+        </w:rPr>
+        <w:t xml:space="preserve">au paiement effectif par le Client des JEH réalisés par </w:t>
+      </w:r>
+      <w:r>
+        <w:rPr>
+          <w:rFonts w:ascii="Quicksand" w:hAnsi="Quicksand"/>
+          <w:i/>
+          <w:iCs/>
+          <w:sz w:val="20"/>
+          <w:szCs w:val="20"/>
+        </w:rPr>
+        <w:t xml:space="preserve">l’Intervenant conformément au Règlement Intérieur de </w:t>
+      </w:r>
+      <w:proofErr w:type="gramStart"/>
+      <w:r>
+        <w:rPr>
+          <w:rFonts w:ascii="Quicksand" w:hAnsi="Quicksand"/>
+          <w:i/>
+          <w:iCs/>
+          <w:sz w:val="20"/>
+          <w:szCs w:val="20"/>
+        </w:rPr>
+        <w:t>la Junior</w:t>
+      </w:r>
+      <w:proofErr w:type="gramEnd"/>
+      <w:r>
+        <w:rPr>
+          <w:rStyle w:val="ARemplacer"/>
+          <w:rFonts w:ascii="Quicksand" w:hAnsi="Quicksand" w:cs="Arial"/>
+          <w:i w:val="0"/>
+          <w:iCs/>
+          <w:sz w:val="20"/>
+          <w:szCs w:val="20"/>
+        </w:rPr>
+        <w:t>.</w:t>
+      </w:r>
+    </w:p>
+    <w:p>
+      <w:pPr>
+        <w:rPr>
+          <w:rStyle w:val="ARemplacer"/>
+          <w:rFonts w:ascii="Quicksand" w:hAnsi="Quicksand" w:cs="Arial"/>
+          <w:i w:val="0"/>
+          <w:iCs/>
+          <w:sz w:val="20"/>
+          <w:szCs w:val="20"/>
+        </w:rPr>
+      </w:pPr>
+      <w:r>
+        <w:rPr>
+          <w:rStyle w:val="ARemplacer"/>
+          <w:rFonts w:ascii="Quicksand" w:hAnsi="Quicksand" w:cs="Arial"/>
+          <w:i w:val="0"/>
+          <w:iCs/>
+          <w:sz w:val="20"/>
+          <w:szCs w:val="20"/>
+          <w:highlight w:val="yellow"/>
+        </w:rPr>
+        <w:t>[Les membres actuels et anciens de PEP ainsi que les étudiants apportant la mission sont rétribués à 70% sinon rétribution à 60% pour les autres intervenants</w:t>
+      </w:r>
+      <w:r>
+        <w:rPr>
+          <w:rStyle w:val="ARemplacer"/>
+          <w:rFonts w:ascii="Quicksand" w:hAnsi="Quicksand" w:cs="Arial"/>
+          <w:i w:val="0"/>
+          <w:iCs/>
+          <w:sz w:val="20"/>
+          <w:szCs w:val="20"/>
+          <w:highlight w:val="yellow"/>
+        </w:rPr>
+        <w:t xml:space="preserve">, si vous modifiez le montant en chiffres </w:t>
+      </w:r>
+      <w:r>
+        <w:rPr>
+          <w:rStyle w:val="ARemplacer"/>
+          <w:rFonts w:ascii="Quicksand" w:hAnsi="Quicksand" w:cs="Arial"/>
+          <w:b/>
+          <w:bCs/>
+          <w:i w:val="0"/>
+          <w:iCs/>
+          <w:sz w:val="20"/>
+          <w:szCs w:val="20"/>
           <w:highlight w:val="yellow"/>
         </w:rPr>
         <w:t>modifiez aussi celui en lettres</w:t>
@@ -4066,121 +4676,146 @@
           <w:sz w:val="20"/>
           <w:szCs w:val="20"/>
         </w:rPr>
+        <w:t>L’</w:t>
+      </w:r>
+      <w:r>
+        <w:rPr>
+          <w:rFonts w:ascii="Quicksand" w:hAnsi="Quicksand"/>
+          <w:sz w:val="20"/>
+          <w:szCs w:val="20"/>
+        </w:rPr>
+        <w:t>É</w:t>
+      </w:r>
+      <w:r>
+        <w:rPr>
+          <w:rFonts w:ascii="Quicksand" w:hAnsi="Quicksand"/>
+          <w:sz w:val="20"/>
+          <w:szCs w:val="20"/>
+        </w:rPr>
+        <w:t xml:space="preserve">tudiant s’engage à réaliser sans frais supplémentaire, lors de la période de garantie de la mission d’une durée de </w:t>
+      </w:r>
+      <w:r>
+        <w:rPr>
+          <w:rFonts w:ascii="Quicksand" w:hAnsi="Quicksand"/>
+          <w:sz w:val="20"/>
+          <w:szCs w:val="20"/>
+          <w:highlight w:val="yellow"/>
+        </w:rPr>
+        <w:t>[</w:t>
+      </w:r>
+      <w:r>
+        <w:rPr>
+          <w:rFonts w:ascii="Quicksand" w:hAnsi="Quicksand"/>
+          <w:sz w:val="20"/>
+          <w:szCs w:val="20"/>
+          <w:highlight w:val="yellow"/>
+        </w:rPr>
+        <w:t>2 semaines ou 3 mois</w:t>
+      </w:r>
+      <w:r>
+        <w:rPr>
+          <w:rFonts w:ascii="Quicksand" w:hAnsi="Quicksand"/>
+          <w:sz w:val="20"/>
+          <w:szCs w:val="20"/>
+          <w:highlight w:val="yellow"/>
+        </w:rPr>
+        <w:t>]</w:t>
+      </w:r>
+      <w:r>
+        <w:rPr>
+          <w:rFonts w:ascii="Quicksand" w:hAnsi="Quicksand"/>
+          <w:sz w:val="20"/>
+          <w:szCs w:val="20"/>
+        </w:rPr>
+        <w:t>, toute modification qui porte sur un élément présent dans</w:t>
+      </w:r>
+      <w:r>
+        <w:rPr>
+          <w:rFonts w:ascii="Quicksand" w:hAnsi="Quicksand"/>
+          <w:sz w:val="20"/>
+          <w:szCs w:val="20"/>
+        </w:rPr>
+        <w:t xml:space="preserve"> </w:t>
+      </w:r>
+      <w:r>
+        <w:rPr>
+          <w:rFonts w:ascii="Quicksand" w:hAnsi="Quicksand"/>
+          <w:sz w:val="20"/>
+          <w:szCs w:val="20"/>
+        </w:rPr>
+        <w:t xml:space="preserve">le cahier des charges de la Convention d'Étude </w:t>
+      </w:r>
+      <w:r>
+        <w:rPr>
+          <w:rFonts w:ascii="Quicksand" w:hAnsi="Quicksand"/>
+          <w:smallCaps/>
+          <w:sz w:val="20"/>
+          <w:szCs w:val="20"/>
+        </w:rPr>
+        <w:t>{</w:t>
+      </w:r>
+      <w:r>
+        <w:rPr>
+          <w:rFonts w:ascii="Quicksand" w:hAnsi="Quicksand"/>
+          <w:smallCaps/>
+          <w:sz w:val="20"/>
+          <w:szCs w:val="20"/>
+        </w:rPr>
+        <w:t>{</w:t>
+      </w:r>
+      <w:r>
+        <w:rPr>
+          <w:rFonts w:ascii="Quicksand" w:hAnsi="Quicksand"/>
+          <w:smallCaps/>
+          <w:sz w:val="20"/>
+          <w:szCs w:val="20"/>
+        </w:rPr>
+        <w:t>ce</w:t>
+      </w:r>
+      <w:r>
+        <w:rPr>
+          <w:rFonts w:ascii="Quicksand" w:hAnsi="Quicksand"/>
+          <w:smallCaps/>
+          <w:sz w:val="20"/>
+          <w:szCs w:val="20"/>
+        </w:rPr>
+        <w:t>}</w:t>
+      </w:r>
+      <w:r>
+        <w:rPr>
+          <w:rFonts w:ascii="Quicksand" w:hAnsi="Quicksand"/>
+          <w:smallCaps/>
+          <w:sz w:val="20"/>
+          <w:szCs w:val="20"/>
+        </w:rPr>
+        <w:t>}</w:t>
+      </w:r>
+      <w:r>
+        <w:rPr>
+          <w:rFonts w:ascii="Quicksand" w:hAnsi="Quicksand"/>
+          <w:sz w:val="20"/>
+          <w:szCs w:val="20"/>
+        </w:rPr>
+        <w:t xml:space="preserve">, </w:t>
+      </w:r>
+      <w:r>
+        <w:rPr>
+          <w:rFonts w:ascii="Quicksand" w:hAnsi="Quicksand"/>
+          <w:sz w:val="20"/>
+          <w:szCs w:val="20"/>
+          <w:highlight w:val="yellow"/>
+        </w:rPr>
+        <w:t xml:space="preserve">(à ajouter si signature d’un avenant avant le </w:t>
+      </w:r>
+      <w:r>
+        <w:rPr>
+          <w:rFonts w:ascii="Quicksand" w:hAnsi="Quicksand"/>
+          <w:sz w:val="20"/>
+          <w:szCs w:val="20"/>
+          <w:highlight w:val="yellow"/>
+        </w:rPr>
         <w:lastRenderedPageBreak/>
-        <w:t>L’</w:t>
-      </w:r>
-      <w:r>
-        <w:rPr>
-          <w:rFonts w:ascii="Quicksand" w:hAnsi="Quicksand"/>
-          <w:sz w:val="20"/>
-          <w:szCs w:val="20"/>
-        </w:rPr>
-        <w:t>É</w:t>
-      </w:r>
-      <w:r>
-        <w:rPr>
-          <w:rFonts w:ascii="Quicksand" w:hAnsi="Quicksand"/>
-          <w:sz w:val="20"/>
-          <w:szCs w:val="20"/>
-        </w:rPr>
-        <w:t xml:space="preserve">tudiant s’engage à réaliser sans frais supplémentaire, lors de la période de garantie de la mission d’une durée de </w:t>
-      </w:r>
-      <w:r>
-        <w:rPr>
-          <w:rFonts w:ascii="Quicksand" w:hAnsi="Quicksand"/>
-          <w:sz w:val="20"/>
-          <w:szCs w:val="20"/>
-          <w:highlight w:val="yellow"/>
-        </w:rPr>
-        <w:t>[</w:t>
-      </w:r>
-      <w:r>
-        <w:rPr>
-          <w:rFonts w:ascii="Quicksand" w:hAnsi="Quicksand"/>
-          <w:sz w:val="20"/>
-          <w:szCs w:val="20"/>
-          <w:highlight w:val="yellow"/>
-        </w:rPr>
-        <w:t>2 semaines ou 3 mois</w:t>
-      </w:r>
-      <w:r>
-        <w:rPr>
-          <w:rFonts w:ascii="Quicksand" w:hAnsi="Quicksand"/>
-          <w:sz w:val="20"/>
-          <w:szCs w:val="20"/>
-          <w:highlight w:val="yellow"/>
-        </w:rPr>
-        <w:t>]</w:t>
-      </w:r>
-      <w:r>
-        <w:rPr>
-          <w:rFonts w:ascii="Quicksand" w:hAnsi="Quicksand"/>
-          <w:sz w:val="20"/>
-          <w:szCs w:val="20"/>
-        </w:rPr>
-        <w:t>, toute modification qui porte sur un élément présent dans</w:t>
-      </w:r>
-      <w:r>
-        <w:rPr>
-          <w:rFonts w:ascii="Quicksand" w:hAnsi="Quicksand"/>
-          <w:sz w:val="20"/>
-          <w:szCs w:val="20"/>
-        </w:rPr>
-        <w:t xml:space="preserve"> </w:t>
-      </w:r>
-      <w:r>
-        <w:rPr>
-          <w:rFonts w:ascii="Quicksand" w:hAnsi="Quicksand"/>
-          <w:sz w:val="20"/>
-          <w:szCs w:val="20"/>
-        </w:rPr>
-        <w:t xml:space="preserve">le cahier des charges de la Convention d'Étude </w:t>
-      </w:r>
-      <w:r>
-        <w:rPr>
-          <w:rFonts w:ascii="Quicksand" w:hAnsi="Quicksand"/>
-          <w:smallCaps/>
-          <w:sz w:val="20"/>
-          <w:szCs w:val="20"/>
-        </w:rPr>
-        <w:t>{</w:t>
-      </w:r>
-      <w:proofErr w:type="spellStart"/>
-      <w:r>
-        <w:rPr>
-          <w:rFonts w:ascii="Quicksand" w:hAnsi="Quicksand"/>
-          <w:smallCaps/>
-          <w:sz w:val="20"/>
-          <w:szCs w:val="20"/>
-        </w:rPr>
-        <w:t>num_AP</w:t>
-      </w:r>
-      <w:proofErr w:type="spellEnd"/>
-      <w:r>
-        <w:rPr>
-          <w:rFonts w:ascii="Quicksand" w:hAnsi="Quicksand"/>
-          <w:smallCaps/>
-          <w:sz w:val="20"/>
-          <w:szCs w:val="20"/>
-        </w:rPr>
-        <w:t>}</w:t>
-      </w:r>
-      <w:r>
-        <w:rPr>
-          <w:rFonts w:ascii="Quicksand" w:hAnsi="Quicksand"/>
-          <w:sz w:val="20"/>
-          <w:szCs w:val="20"/>
-        </w:rPr>
-        <w:t xml:space="preserve">, </w:t>
-      </w:r>
-      <w:r>
-        <w:rPr>
-          <w:rFonts w:ascii="Quicksand" w:hAnsi="Quicksand"/>
-          <w:sz w:val="20"/>
-          <w:szCs w:val="20"/>
-          <w:highlight w:val="yellow"/>
-        </w:rPr>
-        <w:t>(à ajouter si signature d’un avenant avant le RM) modifié(e) par l’Avenant (ou) du Bon de Commande Rectificatif [Réf dernier Avenant Convention d'Étude].</w:t>
+        <w:t>RM) modifié(e) par l’Avenant (ou) du Bon de Commande Rectificatif [Réf dernier Avenant Convention d'Étude].</w:t>
       </w:r>
     </w:p>
     <w:p>
@@ -4729,6 +5364,7 @@
                 <w:rFonts w:ascii="Quicksand" w:hAnsi="Quicksand"/>
                 <w:b/>
                 <w:sz w:val="22"/>
+                <w:lang w:val="en-US"/>
               </w:rPr>
             </w:pPr>
             <w:proofErr w:type="gramStart"/>
@@ -4737,6 +5373,7 @@
                 <w:rFonts w:ascii="Quicksand" w:hAnsi="Quicksand"/>
                 <w:b/>
                 <w:sz w:val="22"/>
+                <w:lang w:val="en-US"/>
               </w:rPr>
               <w:t>{</w:t>
             </w:r>
@@ -4745,6 +5382,7 @@
                 <w:rFonts w:ascii="Quicksand" w:hAnsi="Quicksand"/>
                 <w:b/>
                 <w:sz w:val="22"/>
+                <w:lang w:val="en-US"/>
               </w:rPr>
               <w:t xml:space="preserve">{ </w:t>
             </w:r>
@@ -4754,6 +5392,7 @@
                 <w:rFonts w:ascii="Quicksand" w:hAnsi="Quicksand"/>
                 <w:b/>
                 <w:sz w:val="22"/>
+                <w:lang w:val="en-US"/>
               </w:rPr>
               <w:t>etudiant</w:t>
             </w:r>
@@ -4763,6 +5402,7 @@
                 <w:rFonts w:ascii="Quicksand" w:hAnsi="Quicksand"/>
                 <w:b/>
                 <w:sz w:val="22"/>
+                <w:lang w:val="en-US"/>
               </w:rPr>
               <w:t>.first_name</w:t>
             </w:r>
@@ -4772,6 +5412,7 @@
                 <w:rFonts w:ascii="Quicksand" w:hAnsi="Quicksand"/>
                 <w:b/>
                 <w:sz w:val="22"/>
+                <w:lang w:val="en-US"/>
               </w:rPr>
               <w:t xml:space="preserve"> }</w:t>
             </w:r>
@@ -4780,6 +5421,7 @@
                 <w:rFonts w:ascii="Quicksand" w:hAnsi="Quicksand"/>
                 <w:b/>
                 <w:sz w:val="22"/>
+                <w:lang w:val="en-US"/>
               </w:rPr>
               <w:t>} {</w:t>
             </w:r>
@@ -4788,6 +5430,7 @@
                 <w:rFonts w:ascii="Quicksand" w:hAnsi="Quicksand"/>
                 <w:b/>
                 <w:sz w:val="22"/>
+                <w:lang w:val="en-US"/>
               </w:rPr>
               <w:t>{</w:t>
             </w:r>
@@ -4797,6 +5440,7 @@
                 <w:rFonts w:ascii="Quicksand" w:hAnsi="Quicksand"/>
                 <w:b/>
                 <w:sz w:val="22"/>
+                <w:lang w:val="en-US"/>
               </w:rPr>
               <w:t>etudiant</w:t>
             </w:r>
@@ -4805,6 +5449,7 @@
                 <w:rFonts w:ascii="Quicksand" w:hAnsi="Quicksand"/>
                 <w:b/>
                 <w:sz w:val="22"/>
+                <w:lang w:val="en-US"/>
               </w:rPr>
               <w:t>.last_</w:t>
             </w:r>
@@ -4813,6 +5458,7 @@
                 <w:rFonts w:ascii="Quicksand" w:hAnsi="Quicksand"/>
                 <w:b/>
                 <w:sz w:val="22"/>
+                <w:lang w:val="en-US"/>
               </w:rPr>
               <w:t>n</w:t>
             </w:r>
@@ -4821,6 +5467,7 @@
                 <w:rFonts w:ascii="Quicksand" w:hAnsi="Quicksand"/>
                 <w:b/>
                 <w:sz w:val="22"/>
+                <w:lang w:val="en-US"/>
               </w:rPr>
               <w:t>a</w:t>
             </w:r>
@@ -4829,6 +5476,7 @@
                 <w:rFonts w:ascii="Quicksand" w:hAnsi="Quicksand"/>
                 <w:b/>
                 <w:sz w:val="22"/>
+                <w:lang w:val="en-US"/>
               </w:rPr>
               <w:t>m</w:t>
             </w:r>
@@ -4837,6 +5485,7 @@
                 <w:rFonts w:ascii="Quicksand" w:hAnsi="Quicksand"/>
                 <w:b/>
                 <w:sz w:val="22"/>
+                <w:lang w:val="en-US"/>
               </w:rPr>
               <w:t>e</w:t>
             </w:r>
@@ -4846,6 +5495,7 @@
                 <w:rFonts w:ascii="Quicksand" w:hAnsi="Quicksand"/>
                 <w:b/>
                 <w:sz w:val="22"/>
+                <w:lang w:val="en-US"/>
               </w:rPr>
               <w:t>}</w:t>
             </w:r>
@@ -4854,6 +5504,7 @@
                 <w:rFonts w:ascii="Quicksand" w:hAnsi="Quicksand"/>
                 <w:b/>
                 <w:sz w:val="22"/>
+                <w:lang w:val="en-US"/>
               </w:rPr>
               <w:t>}</w:t>
             </w:r>
@@ -4997,16 +5648,7 @@
                 <w:sz w:val="22"/>
                 <w:lang w:val="en-US"/>
               </w:rPr>
-              <w:t>ent.</w:t>
-            </w:r>
-            <w:r>
-              <w:rPr>
-                <w:rFonts w:ascii="Quicksand" w:hAnsi="Quicksand"/>
-                <w:b/>
-                <w:sz w:val="22"/>
-                <w:lang w:val="en-US"/>
-              </w:rPr>
-              <w:t>first_name</w:t>
+              <w:t>ent.first_name</w:t>
             </w:r>
             <w:proofErr w:type="spellEnd"/>
             <w:r>
@@ -5062,25 +5704,7 @@
                 <w:sz w:val="22"/>
                 <w:lang w:val="en-US"/>
               </w:rPr>
-              <w:t>ent.</w:t>
-            </w:r>
-            <w:r>
-              <w:rPr>
-                <w:rFonts w:ascii="Quicksand" w:hAnsi="Quicksand"/>
-                <w:b/>
-                <w:sz w:val="22"/>
-                <w:lang w:val="en-US"/>
-              </w:rPr>
-              <w:t>last</w:t>
-            </w:r>
-            <w:r>
-              <w:rPr>
-                <w:rFonts w:ascii="Quicksand" w:hAnsi="Quicksand"/>
-                <w:b/>
-                <w:sz w:val="22"/>
-                <w:lang w:val="en-US"/>
-              </w:rPr>
-              <w:t>_name</w:t>
+              <w:t>ent.last_name</w:t>
             </w:r>
             <w:proofErr w:type="spellEnd"/>
             <w:r>
@@ -5220,7 +5844,7 @@
           <w:sz w:val="20"/>
           <w:highlight w:val="yellow"/>
         </w:rPr>
-        <w:t>Siaje</w:t>
+        <w:t>Sylog</w:t>
       </w:r>
       <w:proofErr w:type="spellEnd"/>
       <w:r>
@@ -6767,16 +7391,32 @@
       </w:rPr>
       <w:t>{</w:t>
     </w:r>
-    <w:proofErr w:type="spellStart"/>
     <w:r>
       <w:rPr>
         <w:rStyle w:val="Rfrencelgre"/>
         <w:rFonts w:ascii="Quicksand" w:hAnsi="Quicksand"/>
         <w:sz w:val="22"/>
       </w:rPr>
-      <w:t>num_avenant_etudiant</w:t>
+      <w:t>{</w:t>
+    </w:r>
+    <w:proofErr w:type="spellStart"/>
+    <w:r>
+      <w:rPr>
+        <w:rStyle w:val="Rfrencelgre"/>
+        <w:rFonts w:ascii="Quicksand" w:hAnsi="Quicksand"/>
+        <w:sz w:val="22"/>
+      </w:rPr>
+      <w:t>ref_d</w:t>
     </w:r>
     <w:proofErr w:type="spellEnd"/>
+    <w:r>
+      <w:rPr>
+        <w:rStyle w:val="Rfrencelgre"/>
+        <w:rFonts w:ascii="Quicksand" w:hAnsi="Quicksand"/>
+        <w:sz w:val="22"/>
+      </w:rPr>
+      <w:t>}</w:t>
+    </w:r>
     <w:r>
       <w:rPr>
         <w:rStyle w:val="Rfrencelgre"/>
@@ -6824,7 +7464,7 @@
         <w:sz w:val="20"/>
         <w:szCs w:val="20"/>
       </w:rPr>
-      <w:t>refm_m</w:t>
+      <w:t>ref_m</w:t>
     </w:r>
     <w:proofErr w:type="spellEnd"/>
     <w:r>

</xml_diff>